<commit_message>
raporun simulasyon sonuçları sışındaki kısımları yazıldı
</commit_message>
<xml_diff>
--- a/project2_report.docx
+++ b/project2_report.docx
@@ -41,7 +41,7 @@
                     </pic:cNvPicPr>
                   </pic:nvPicPr>
                   <pic:blipFill>
-                    <a:blip r:embed="rId5"/>
+                    <a:blip r:embed="rId7"/>
                     <a:srcRect/>
                     <a:stretch>
                       <a:fillRect/>
@@ -426,7 +426,7 @@
                     </pic:cNvPicPr>
                   </pic:nvPicPr>
                   <pic:blipFill>
-                    <a:blip r:embed="rId6"/>
+                    <a:blip r:embed="rId8"/>
                     <a:srcRect/>
                     <a:stretch>
                       <a:fillRect/>
@@ -463,14 +463,12 @@
           <w:lang w:val="en-US"/>
         </w:rPr>
       </w:pPr>
-      <w:proofErr w:type="gramStart"/>
       <w:r>
         <w:rPr>
           <w:lang w:val="en-US"/>
         </w:rPr>
         <w:t xml:space="preserve">Figure  </w:t>
       </w:r>
-      <w:proofErr w:type="gramEnd"/>
       <w:r>
         <w:rPr>
           <w:lang w:val="en-US"/>
@@ -648,27 +646,13 @@
         <w:rPr>
           <w:lang w:val="en-US"/>
         </w:rPr>
-        <w:t xml:space="preserve"> = </w:t>
-      </w:r>
-      <w:proofErr w:type="gramStart"/>
-      <w:r>
-        <w:rPr>
-          <w:lang w:val="en-US"/>
-        </w:rPr>
-        <w:t xml:space="preserve">140 </w:t>
-      </w:r>
-      <w:r>
-        <w:rPr>
-          <w:lang w:val="en-US"/>
-        </w:rPr>
-        <w:t xml:space="preserve"> integral</w:t>
-      </w:r>
-      <w:proofErr w:type="gramEnd"/>
-      <w:r>
-        <w:rPr>
-          <w:lang w:val="en-US"/>
-        </w:rPr>
-        <w:t xml:space="preserve"> pitch factor.  </w:t>
+        <w:t xml:space="preserve"> = 140 </w:t>
+      </w:r>
+      <w:r>
+        <w:rPr>
+          <w:lang w:val="en-US"/>
+        </w:rPr>
+        <w:t xml:space="preserve"> integral pitch factor.  </w:t>
       </w:r>
     </w:p>
     <w:tbl>
@@ -3529,8 +3513,8 @@
             <v:path o:extrusionok="f" gradientshapeok="t" o:connecttype="rect"/>
             <o:lock v:ext="edit" aspectratio="t"/>
           </v:shapetype>
-          <v:shape id="_x0000_i1025" type="#_x0000_t75" style="width:436.4pt;height:202.85pt">
-            <v:imagedata r:id="rId7" o:title="MMF1"/>
+          <v:shape id="_x0000_i1025" type="#_x0000_t75" style="width:436.1pt;height:203.1pt">
+            <v:imagedata r:id="rId9" o:title="MMF1"/>
           </v:shape>
         </w:pict>
       </w:r>
@@ -3543,14 +3527,12 @@
           <w:lang w:val="en-US"/>
         </w:rPr>
       </w:pPr>
-      <w:proofErr w:type="gramStart"/>
       <w:r>
         <w:rPr>
           <w:lang w:val="en-US"/>
         </w:rPr>
         <w:t xml:space="preserve">Figure  </w:t>
       </w:r>
-      <w:proofErr w:type="gramEnd"/>
       <w:r>
         <w:rPr>
           <w:lang w:val="en-US"/>
@@ -3601,8 +3583,8 @@
           <w:lang w:val="en-US"/>
         </w:rPr>
         <w:pict>
-          <v:shape id="_x0000_i1026" type="#_x0000_t75" style="width:443.25pt;height:206pt">
-            <v:imagedata r:id="rId8" o:title="MMF2"/>
+          <v:shape id="_x0000_i1026" type="#_x0000_t75" style="width:443.55pt;height:205.8pt">
+            <v:imagedata r:id="rId10" o:title="MMF2"/>
           </v:shape>
         </w:pict>
       </w:r>
@@ -3615,14 +3597,12 @@
           <w:lang w:val="en-US"/>
         </w:rPr>
       </w:pPr>
-      <w:proofErr w:type="gramStart"/>
       <w:r>
         <w:rPr>
           <w:lang w:val="en-US"/>
         </w:rPr>
         <w:t xml:space="preserve">Figure  </w:t>
       </w:r>
-      <w:proofErr w:type="gramEnd"/>
       <w:r>
         <w:rPr>
           <w:lang w:val="en-US"/>
@@ -3673,8 +3653,8 @@
           <w:lang w:val="en-US"/>
         </w:rPr>
         <w:pict>
-          <v:shape id="_x0000_i1027" type="#_x0000_t75" style="width:428.85pt;height:199.7pt">
-            <v:imagedata r:id="rId9" o:title="MMF3"/>
+          <v:shape id="_x0000_i1027" type="#_x0000_t75" style="width:429.3pt;height:199.7pt">
+            <v:imagedata r:id="rId11" o:title="MMF3"/>
           </v:shape>
         </w:pict>
       </w:r>
@@ -3687,14 +3667,12 @@
           <w:lang w:val="en-US"/>
         </w:rPr>
       </w:pPr>
-      <w:proofErr w:type="gramStart"/>
       <w:r>
         <w:rPr>
           <w:lang w:val="en-US"/>
         </w:rPr>
         <w:t xml:space="preserve">Figure  </w:t>
       </w:r>
-      <w:proofErr w:type="gramEnd"/>
       <w:r>
         <w:rPr>
           <w:lang w:val="en-US"/>
@@ -3775,21 +3753,7 @@
         <w:rPr>
           <w:lang w:val="en-US"/>
         </w:rPr>
-        <w:t xml:space="preserve"> q </w:t>
-      </w:r>
-      <w:proofErr w:type="gramStart"/>
-      <w:r>
-        <w:rPr>
-          <w:lang w:val="en-US"/>
-        </w:rPr>
-        <w:t>is</w:t>
-      </w:r>
-      <w:proofErr w:type="gramEnd"/>
-      <w:r>
-        <w:rPr>
-          <w:lang w:val="en-US"/>
-        </w:rPr>
-        <w:t xml:space="preserve"> slot per pole per phase (q=36/4/3 = 3).  </w:t>
+        <w:t xml:space="preserve"> q is slot per pole per phase (q=36/4/3 = 3).  </w:t>
       </w:r>
     </w:p>
     <w:p>
@@ -3832,7 +3796,7 @@
                     </pic:cNvPicPr>
                   </pic:nvPicPr>
                   <pic:blipFill>
-                    <a:blip r:embed="rId10"/>
+                    <a:blip r:embed="rId12"/>
                     <a:srcRect/>
                     <a:stretch>
                       <a:fillRect/>
@@ -3883,7 +3847,7 @@
                     </pic:cNvPicPr>
                   </pic:nvPicPr>
                   <pic:blipFill>
-                    <a:blip r:embed="rId11"/>
+                    <a:blip r:embed="rId13"/>
                     <a:srcRect/>
                     <a:stretch>
                       <a:fillRect/>
@@ -3934,7 +3898,7 @@
                     </pic:cNvPicPr>
                   </pic:nvPicPr>
                   <pic:blipFill>
-                    <a:blip r:embed="rId12"/>
+                    <a:blip r:embed="rId14"/>
                     <a:srcRect/>
                     <a:stretch>
                       <a:fillRect/>
@@ -3970,14 +3934,12 @@
           <w:lang w:val="en-US"/>
         </w:rPr>
       </w:pPr>
-      <w:proofErr w:type="gramStart"/>
       <w:r>
         <w:rPr>
           <w:lang w:val="en-US"/>
         </w:rPr>
         <w:t xml:space="preserve">Figure  </w:t>
       </w:r>
-      <w:proofErr w:type="gramEnd"/>
       <w:r>
         <w:rPr>
           <w:lang w:val="en-US"/>
@@ -4033,7 +3995,13 @@
         <w:rPr>
           <w:lang w:val="en-US"/>
         </w:rPr>
-        <w:t>By using formulas at figure 5;</w:t>
+        <w:t xml:space="preserve">By </w:t>
+      </w:r>
+      <w:r>
+        <w:rPr>
+          <w:lang w:val="en-US"/>
+        </w:rPr>
+        <w:t>using formulas at figure 5, following winding factors are calculated.</w:t>
       </w:r>
     </w:p>
     <w:p>
@@ -4073,21 +4041,7 @@
         <w:rPr>
           <w:lang w:val="en-US"/>
         </w:rPr>
-        <w:t>[</w:t>
-      </w:r>
-      <w:proofErr w:type="gramStart"/>
-      <w:r>
-        <w:rPr>
-          <w:lang w:val="en-US"/>
-        </w:rPr>
-        <w:t>sin(</w:t>
-      </w:r>
-      <w:proofErr w:type="gramEnd"/>
-      <w:r>
-        <w:rPr>
-          <w:lang w:val="en-US"/>
-        </w:rPr>
-        <w:t xml:space="preserve">30) / </w:t>
+        <w:t xml:space="preserve">[sin(30) / </w:t>
       </w:r>
       <w:r>
         <w:rPr>
@@ -4138,21 +4092,7 @@
         <w:rPr>
           <w:lang w:val="en-US"/>
         </w:rPr>
-        <w:t xml:space="preserve"> = [</w:t>
-      </w:r>
-      <w:proofErr w:type="gramStart"/>
-      <w:r>
-        <w:rPr>
-          <w:lang w:val="en-US"/>
-        </w:rPr>
-        <w:t>sin(</w:t>
-      </w:r>
-      <w:proofErr w:type="gramEnd"/>
-      <w:r>
-        <w:rPr>
-          <w:lang w:val="en-US"/>
-        </w:rPr>
-        <w:t xml:space="preserve">3*30) / </w:t>
+        <w:t xml:space="preserve"> = [sin(3*30) / </w:t>
       </w:r>
       <w:r>
         <w:rPr>
@@ -4227,40 +4167,184 @@
         <w:rPr>
           <w:lang w:val="en-US"/>
         </w:rPr>
+        <w:t xml:space="preserve"> =  </w:t>
+      </w:r>
+      <w:r>
+        <w:rPr>
+          <w:lang w:val="en-US"/>
+        </w:rPr>
+        <w:t xml:space="preserve">[sin(5*30) / (3*sin(5*10)) ]*sin(5*70) = </w:t>
+      </w:r>
+      <w:r>
+        <w:rPr>
+          <w:lang w:val="en-US"/>
+        </w:rPr>
+        <w:t>-0.</w:t>
+      </w:r>
+      <w:r>
+        <w:rPr>
+          <w:lang w:val="en-US"/>
+        </w:rPr>
+        <w:t>037</w:t>
+      </w:r>
+    </w:p>
+    <w:p>
+      <w:pPr>
+        <w:ind w:firstLine="708"/>
+        <w:rPr>
+          <w:lang w:val="en-US"/>
+        </w:rPr>
+      </w:pPr>
+      <w:r>
+        <w:rPr>
+          <w:lang w:val="en-US"/>
+        </w:rPr>
+        <w:t>Kw</w:t>
+      </w:r>
+      <w:r>
+        <w:rPr>
+          <w:vertAlign w:val="subscript"/>
+          <w:lang w:val="en-US"/>
+        </w:rPr>
+        <w:t>7</w:t>
+      </w:r>
+      <w:r>
+        <w:rPr>
+          <w:lang w:val="en-US"/>
+        </w:rPr>
+        <w:t xml:space="preserve"> =  </w:t>
+      </w:r>
+      <w:r>
+        <w:rPr>
+          <w:lang w:val="en-US"/>
+        </w:rPr>
+        <w:t xml:space="preserve">[sin(7*30) / (3*sin(7*10)) ]*sin(7*70)  = </w:t>
+      </w:r>
+      <w:r>
+        <w:rPr>
+          <w:lang w:val="en-US"/>
+        </w:rPr>
+        <w:t>-0.</w:t>
+      </w:r>
+      <w:r>
+        <w:rPr>
+          <w:lang w:val="en-US"/>
+        </w:rPr>
+        <w:t>13</w:t>
+      </w:r>
+      <w:r>
+        <w:rPr>
+          <w:lang w:val="en-US"/>
+        </w:rPr>
+        <w:t>5</w:t>
+      </w:r>
+    </w:p>
+    <w:p>
+      <w:pPr>
+        <w:ind w:firstLine="708"/>
+        <w:rPr>
+          <w:lang w:val="en-US"/>
+        </w:rPr>
+      </w:pPr>
+      <w:r>
+        <w:rPr>
+          <w:lang w:val="en-US"/>
+        </w:rPr>
+        <w:t>Kw</w:t>
+      </w:r>
+      <w:r>
+        <w:rPr>
+          <w:vertAlign w:val="subscript"/>
+          <w:lang w:val="en-US"/>
+        </w:rPr>
+        <w:t>9</w:t>
+      </w:r>
+      <w:r>
+        <w:rPr>
+          <w:lang w:val="en-US"/>
+        </w:rPr>
+        <w:t xml:space="preserve">= </w:t>
+      </w:r>
+      <w:r>
+        <w:rPr>
+          <w:lang w:val="en-US"/>
+        </w:rPr>
+        <w:t>[sin(9*30) / (3*sin(9*10)) ]*sin(9*70) = 0.33</w:t>
+      </w:r>
+    </w:p>
+    <w:p>
+      <w:pPr>
+        <w:ind w:firstLine="708"/>
+        <w:rPr>
+          <w:lang w:val="en-US"/>
+        </w:rPr>
+      </w:pPr>
+      <w:r>
+        <w:rPr>
+          <w:lang w:val="en-US"/>
+        </w:rPr>
+        <w:t>Kw</w:t>
+      </w:r>
+      <w:r>
+        <w:rPr>
+          <w:vertAlign w:val="subscript"/>
+          <w:lang w:val="en-US"/>
+        </w:rPr>
+        <w:t>11</w:t>
+      </w:r>
+      <w:r>
+        <w:rPr>
+          <w:lang w:val="en-US"/>
+        </w:rPr>
+        <w:t xml:space="preserve">= [sin(11*30) / (3*sin(11*10)) ]*sin(11*70) = </w:t>
+      </w:r>
+      <w:r>
+        <w:rPr>
+          <w:lang w:val="en-US"/>
+        </w:rPr>
+        <w:t>-0.135</w:t>
+      </w:r>
+    </w:p>
+    <w:p>
+      <w:pPr>
+        <w:ind w:firstLine="708"/>
+        <w:rPr>
+          <w:lang w:val="en-US"/>
+        </w:rPr>
+      </w:pPr>
+      <w:r>
+        <w:rPr>
+          <w:lang w:val="en-US"/>
+        </w:rPr>
+        <w:t>Kw</w:t>
+      </w:r>
+      <w:r>
+        <w:rPr>
+          <w:vertAlign w:val="subscript"/>
+          <w:lang w:val="en-US"/>
+        </w:rPr>
+        <w:t>13</w:t>
+      </w:r>
+      <w:r>
+        <w:rPr>
+          <w:lang w:val="en-US"/>
+        </w:rPr>
+        <w:t>= [sin(13*30) / (3*sin(13*10)) ]*sin(13*70) =  -0.037</w:t>
+      </w:r>
+    </w:p>
+    <w:p>
+      <w:pPr>
+        <w:ind w:firstLine="708"/>
+        <w:rPr>
+          <w:lang w:val="en-US"/>
+        </w:rPr>
+      </w:pPr>
+      <w:r>
+        <w:rPr>
+          <w:lang w:val="en-US"/>
+        </w:rPr>
         <w:t xml:space="preserve"> </w:t>
       </w:r>
-      <w:proofErr w:type="gramStart"/>
-      <w:r>
-        <w:rPr>
-          <w:lang w:val="en-US"/>
-        </w:rPr>
-        <w:t xml:space="preserve">=  </w:t>
-      </w:r>
-      <w:r>
-        <w:rPr>
-          <w:lang w:val="en-US"/>
-        </w:rPr>
-        <w:t>[</w:t>
-      </w:r>
-      <w:proofErr w:type="gramEnd"/>
-      <w:r>
-        <w:rPr>
-          <w:lang w:val="en-US"/>
-        </w:rPr>
-        <w:t xml:space="preserve">sin(5*30) / (3*sin(5*10)) ]*sin(5*70) = </w:t>
-      </w:r>
-      <w:r>
-        <w:rPr>
-          <w:lang w:val="en-US"/>
-        </w:rPr>
-        <w:t>-0.</w:t>
-      </w:r>
-      <w:r>
-        <w:rPr>
-          <w:lang w:val="en-US"/>
-        </w:rPr>
-        <w:t>037</w:t>
-      </w:r>
     </w:p>
     <w:p>
       <w:pPr>
@@ -4273,151 +4357,1555 @@
         <w:rPr>
           <w:lang w:val="en-US"/>
         </w:rPr>
-        <w:t>Kw</w:t>
+        <w:t xml:space="preserve">In order to start decide specification of 3 phase induction motor, first of all, magnetic loading should be specified according to stator slot teeth magnetic saturation. In generally, at 50 Hz machine Bav can be selected between 0.35T and 0.6T. Stator is made from stainless steel in generally then, saturation point approximately 1.4T.  Maximum stator slot teeth section and total slot section (with gap) is approximately 2.  Instantaneous magnetic flux of teeth should be calculated to prevent saturation. Sinusoidal wave at figure 6 is represent air gap magnetic flux density then, maximum </w:t>
+      </w:r>
+      <w:r>
+        <w:rPr>
+          <w:lang w:val="en-US"/>
+        </w:rPr>
+        <w:lastRenderedPageBreak/>
+        <w:t xml:space="preserve">magnetic flux density can be take 0.9*pi/2*Bav. Which is equal to 1.4T/2 = 0.7 so Bav = 0.495.Becaıse of this result, I have taken magnetic loading 0.5T. </w:t>
+      </w:r>
+    </w:p>
+    <w:p>
+      <w:pPr>
+        <w:ind w:firstLine="708"/>
+        <w:rPr>
+          <w:lang w:val="en-US"/>
+        </w:rPr>
+      </w:pPr>
+    </w:p>
+    <w:p>
+      <w:pPr>
+        <w:keepNext/>
+        <w:ind w:firstLine="708"/>
+        <w:jc w:val="center"/>
+        <w:rPr>
+          <w:lang w:val="en-US"/>
+        </w:rPr>
+      </w:pPr>
+      <w:r>
+        <w:rPr>
+          <w:noProof/>
+          <w:lang w:val="en-US"/>
+        </w:rPr>
+        <w:drawing>
+          <wp:inline distT="0" distB="0" distL="0" distR="0">
+            <wp:extent cx="1399540" cy="1733550"/>
+            <wp:effectExtent l="19050" t="0" r="0" b="0"/>
+            <wp:docPr id="43" name="Resim 43"/>
+            <wp:cNvGraphicFramePr>
+              <a:graphicFrameLocks xmlns:a="http://schemas.openxmlformats.org/drawingml/2006/main" noChangeAspect="1"/>
+            </wp:cNvGraphicFramePr>
+            <a:graphic xmlns:a="http://schemas.openxmlformats.org/drawingml/2006/main">
+              <a:graphicData uri="http://schemas.openxmlformats.org/drawingml/2006/picture">
+                <pic:pic xmlns:pic="http://schemas.openxmlformats.org/drawingml/2006/picture">
+                  <pic:nvPicPr>
+                    <pic:cNvPr id="0" name="Picture 43"/>
+                    <pic:cNvPicPr>
+                      <a:picLocks noChangeAspect="1" noChangeArrowheads="1"/>
+                    </pic:cNvPicPr>
+                  </pic:nvPicPr>
+                  <pic:blipFill>
+                    <a:blip r:embed="rId15"/>
+                    <a:srcRect/>
+                    <a:stretch>
+                      <a:fillRect/>
+                    </a:stretch>
+                  </pic:blipFill>
+                  <pic:spPr bwMode="auto">
+                    <a:xfrm>
+                      <a:off x="0" y="0"/>
+                      <a:ext cx="1399540" cy="1733550"/>
+                    </a:xfrm>
+                    <a:prstGeom prst="rect">
+                      <a:avLst/>
+                    </a:prstGeom>
+                    <a:noFill/>
+                    <a:ln w="9525">
+                      <a:noFill/>
+                      <a:miter lim="800000"/>
+                      <a:headEnd/>
+                      <a:tailEnd/>
+                    </a:ln>
+                  </pic:spPr>
+                </pic:pic>
+              </a:graphicData>
+            </a:graphic>
+          </wp:inline>
+        </w:drawing>
+      </w:r>
+    </w:p>
+    <w:p>
+      <w:pPr>
+        <w:pStyle w:val="ResimYazs"/>
+        <w:jc w:val="center"/>
+        <w:rPr>
+          <w:lang w:val="en-US"/>
+        </w:rPr>
+      </w:pPr>
+      <w:r>
+        <w:rPr>
+          <w:lang w:val="en-US"/>
+        </w:rPr>
+        <w:t xml:space="preserve">Figure  </w:t>
+      </w:r>
+      <w:r>
+        <w:rPr>
+          <w:lang w:val="en-US"/>
+        </w:rPr>
+        <w:fldChar w:fldCharType="begin"/>
+      </w:r>
+      <w:r>
+        <w:rPr>
+          <w:lang w:val="en-US"/>
+        </w:rPr>
+        <w:instrText xml:space="preserve"> SEQ Figure_ \* ARABIC </w:instrText>
+      </w:r>
+      <w:r>
+        <w:rPr>
+          <w:lang w:val="en-US"/>
+        </w:rPr>
+        <w:fldChar w:fldCharType="separate"/>
+      </w:r>
+      <w:r>
+        <w:rPr>
+          <w:noProof/>
+          <w:lang w:val="en-US"/>
+        </w:rPr>
+        <w:t>6</w:t>
+      </w:r>
+      <w:r>
+        <w:rPr>
+          <w:lang w:val="en-US"/>
+        </w:rPr>
+        <w:fldChar w:fldCharType="end"/>
+      </w:r>
+      <w:r>
+        <w:rPr>
+          <w:lang w:val="en-US"/>
+        </w:rPr>
+        <w:t xml:space="preserve">. </w:t>
+      </w:r>
+      <w:r>
+        <w:rPr>
+          <w:lang w:val="en-US"/>
+        </w:rPr>
+        <w:t>Illustration</w:t>
+      </w:r>
+      <w:r>
+        <w:rPr>
+          <w:lang w:val="en-US"/>
+        </w:rPr>
+        <w:t xml:space="preserve"> of air gap magnetic flux density on stator slot</w:t>
+      </w:r>
+    </w:p>
+    <w:p>
+      <w:pPr>
+        <w:keepNext/>
+        <w:jc w:val="center"/>
+        <w:rPr>
+          <w:lang w:val="en-US"/>
+        </w:rPr>
+      </w:pPr>
+      <w:r>
+        <w:rPr>
+          <w:noProof/>
+          <w:lang w:val="en-US"/>
+        </w:rPr>
+        <w:drawing>
+          <wp:inline distT="0" distB="0" distL="0" distR="0">
+            <wp:extent cx="3125674" cy="2210802"/>
+            <wp:effectExtent l="19050" t="0" r="0" b="0"/>
+            <wp:docPr id="40" name="Resim 40" descr="stainless steel B-H curve ile ilgili gÃ¶rsel sonucu"/>
+            <wp:cNvGraphicFramePr>
+              <a:graphicFrameLocks xmlns:a="http://schemas.openxmlformats.org/drawingml/2006/main" noChangeAspect="1"/>
+            </wp:cNvGraphicFramePr>
+            <a:graphic xmlns:a="http://schemas.openxmlformats.org/drawingml/2006/main">
+              <a:graphicData uri="http://schemas.openxmlformats.org/drawingml/2006/picture">
+                <pic:pic xmlns:pic="http://schemas.openxmlformats.org/drawingml/2006/picture">
+                  <pic:nvPicPr>
+                    <pic:cNvPr id="0" name="Picture 40" descr="stainless steel B-H curve ile ilgili gÃ¶rsel sonucu"/>
+                    <pic:cNvPicPr>
+                      <a:picLocks noChangeAspect="1" noChangeArrowheads="1"/>
+                    </pic:cNvPicPr>
+                  </pic:nvPicPr>
+                  <pic:blipFill>
+                    <a:blip r:embed="rId16"/>
+                    <a:srcRect/>
+                    <a:stretch>
+                      <a:fillRect/>
+                    </a:stretch>
+                  </pic:blipFill>
+                  <pic:spPr bwMode="auto">
+                    <a:xfrm>
+                      <a:off x="0" y="0"/>
+                      <a:ext cx="3129515" cy="2213519"/>
+                    </a:xfrm>
+                    <a:prstGeom prst="rect">
+                      <a:avLst/>
+                    </a:prstGeom>
+                    <a:noFill/>
+                    <a:ln w="9525">
+                      <a:noFill/>
+                      <a:miter lim="800000"/>
+                      <a:headEnd/>
+                      <a:tailEnd/>
+                    </a:ln>
+                  </pic:spPr>
+                </pic:pic>
+              </a:graphicData>
+            </a:graphic>
+          </wp:inline>
+        </w:drawing>
+      </w:r>
+    </w:p>
+    <w:p>
+      <w:pPr>
+        <w:pStyle w:val="ResimYazs"/>
+        <w:jc w:val="center"/>
+        <w:rPr>
+          <w:lang w:val="en-US"/>
+        </w:rPr>
+      </w:pPr>
+      <w:r>
+        <w:rPr>
+          <w:lang w:val="en-US"/>
+        </w:rPr>
+        <w:t xml:space="preserve">Figure  </w:t>
+      </w:r>
+      <w:r>
+        <w:rPr>
+          <w:lang w:val="en-US"/>
+        </w:rPr>
+        <w:fldChar w:fldCharType="begin"/>
+      </w:r>
+      <w:r>
+        <w:rPr>
+          <w:lang w:val="en-US"/>
+        </w:rPr>
+        <w:instrText xml:space="preserve"> SEQ Figure_ \* ARABIC </w:instrText>
+      </w:r>
+      <w:r>
+        <w:rPr>
+          <w:lang w:val="en-US"/>
+        </w:rPr>
+        <w:fldChar w:fldCharType="separate"/>
+      </w:r>
+      <w:r>
+        <w:rPr>
+          <w:noProof/>
+          <w:lang w:val="en-US"/>
+        </w:rPr>
+        <w:t>7</w:t>
+      </w:r>
+      <w:r>
+        <w:rPr>
+          <w:lang w:val="en-US"/>
+        </w:rPr>
+        <w:fldChar w:fldCharType="end"/>
+      </w:r>
+    </w:p>
+    <w:p>
+      <w:pPr>
+        <w:keepNext/>
+        <w:jc w:val="center"/>
+        <w:rPr>
+          <w:lang w:val="en-US"/>
+        </w:rPr>
+      </w:pPr>
+    </w:p>
+    <w:p>
+      <w:pPr>
+        <w:keepNext/>
+        <w:jc w:val="center"/>
+        <w:rPr>
+          <w:lang w:val="en-US"/>
+        </w:rPr>
+      </w:pPr>
+      <w:r>
+        <w:rPr>
+          <w:noProof/>
+          <w:lang w:val="en-US"/>
+        </w:rPr>
+        <w:drawing>
+          <wp:inline distT="0" distB="0" distL="0" distR="0">
+            <wp:extent cx="1876425" cy="906145"/>
+            <wp:effectExtent l="19050" t="0" r="9525" b="0"/>
+            <wp:docPr id="44" name="Resim 44"/>
+            <wp:cNvGraphicFramePr>
+              <a:graphicFrameLocks xmlns:a="http://schemas.openxmlformats.org/drawingml/2006/main" noChangeAspect="1"/>
+            </wp:cNvGraphicFramePr>
+            <a:graphic xmlns:a="http://schemas.openxmlformats.org/drawingml/2006/main">
+              <a:graphicData uri="http://schemas.openxmlformats.org/drawingml/2006/picture">
+                <pic:pic xmlns:pic="http://schemas.openxmlformats.org/drawingml/2006/picture">
+                  <pic:nvPicPr>
+                    <pic:cNvPr id="0" name="Picture 44"/>
+                    <pic:cNvPicPr>
+                      <a:picLocks noChangeAspect="1" noChangeArrowheads="1"/>
+                    </pic:cNvPicPr>
+                  </pic:nvPicPr>
+                  <pic:blipFill>
+                    <a:blip r:embed="rId17"/>
+                    <a:srcRect/>
+                    <a:stretch>
+                      <a:fillRect/>
+                    </a:stretch>
+                  </pic:blipFill>
+                  <pic:spPr bwMode="auto">
+                    <a:xfrm>
+                      <a:off x="0" y="0"/>
+                      <a:ext cx="1876425" cy="906145"/>
+                    </a:xfrm>
+                    <a:prstGeom prst="rect">
+                      <a:avLst/>
+                    </a:prstGeom>
+                    <a:noFill/>
+                    <a:ln w="9525">
+                      <a:noFill/>
+                      <a:miter lim="800000"/>
+                      <a:headEnd/>
+                      <a:tailEnd/>
+                    </a:ln>
+                  </pic:spPr>
+                </pic:pic>
+              </a:graphicData>
+            </a:graphic>
+          </wp:inline>
+        </w:drawing>
+      </w:r>
+    </w:p>
+    <w:p>
+      <w:pPr>
+        <w:pStyle w:val="ResimYazs"/>
+        <w:jc w:val="center"/>
+        <w:rPr>
+          <w:lang w:val="en-US"/>
+        </w:rPr>
+      </w:pPr>
+      <w:r>
+        <w:rPr>
+          <w:lang w:val="en-US"/>
+        </w:rPr>
+        <w:t xml:space="preserve">Figure  </w:t>
+      </w:r>
+      <w:r>
+        <w:rPr>
+          <w:lang w:val="en-US"/>
+        </w:rPr>
+        <w:fldChar w:fldCharType="begin"/>
+      </w:r>
+      <w:r>
+        <w:rPr>
+          <w:lang w:val="en-US"/>
+        </w:rPr>
+        <w:instrText xml:space="preserve"> SEQ Figure_ \* ARABIC </w:instrText>
+      </w:r>
+      <w:r>
+        <w:rPr>
+          <w:lang w:val="en-US"/>
+        </w:rPr>
+        <w:fldChar w:fldCharType="separate"/>
+      </w:r>
+      <w:r>
+        <w:rPr>
+          <w:noProof/>
+          <w:lang w:val="en-US"/>
+        </w:rPr>
+        <w:t>8</w:t>
+      </w:r>
+      <w:r>
+        <w:rPr>
+          <w:lang w:val="en-US"/>
+        </w:rPr>
+        <w:fldChar w:fldCharType="end"/>
+      </w:r>
+      <w:r>
+        <w:rPr>
+          <w:lang w:val="en-US"/>
+        </w:rPr>
+        <w:t>.</w:t>
+      </w:r>
+    </w:p>
+    <w:p>
+      <w:pPr>
+        <w:rPr>
+          <w:lang w:val="en-US"/>
+        </w:rPr>
+      </w:pPr>
+      <w:r>
+        <w:rPr>
+          <w:lang w:val="en-US"/>
+        </w:rPr>
+        <w:t xml:space="preserve">Moreover Byoke depends on yoke thickness with formula at figure 8.  With this formula Byoke is calculated. D = 55m, p is pole pair which is equal to the 2 then ty is yoke thickness which is equal to (90-55)/2-12 = 5.5mm. </w:t>
+      </w:r>
+    </w:p>
+    <w:p>
+      <w:pPr>
+        <w:rPr>
+          <w:lang w:val="en-US"/>
+        </w:rPr>
+      </w:pPr>
+      <w:r>
+        <w:rPr>
+          <w:lang w:val="en-US"/>
+        </w:rPr>
+        <w:t>Bav = 0.5T</w:t>
+      </w:r>
+    </w:p>
+    <w:p>
+      <w:pPr>
+        <w:rPr>
+          <w:lang w:val="en-US"/>
+        </w:rPr>
+      </w:pPr>
+      <w:r>
+        <w:rPr>
+          <w:lang w:val="en-US"/>
+        </w:rPr>
+        <w:t>Bteeth=1.41T</w:t>
+      </w:r>
+    </w:p>
+    <w:p>
+      <w:pPr>
+        <w:rPr>
+          <w:lang w:val="en-US"/>
+        </w:rPr>
+      </w:pPr>
+      <w:r>
+        <w:rPr>
+          <w:lang w:val="en-US"/>
+        </w:rPr>
+        <w:t>Byoke = 0.4T</w:t>
+      </w:r>
+    </w:p>
+    <w:p>
+      <w:pPr>
+        <w:keepNext/>
+        <w:rPr>
+          <w:lang w:val="en-US"/>
+        </w:rPr>
+      </w:pPr>
+      <w:r>
+        <w:rPr>
+          <w:lang w:val="en-US"/>
+        </w:rPr>
+        <w:lastRenderedPageBreak/>
+        <w:t xml:space="preserve">By using typical aspect ratio axial length of motor </w:t>
+      </w:r>
+      <w:r>
+        <w:rPr>
+          <w:lang w:val="en-US"/>
+        </w:rPr>
+        <w:t>can be</w:t>
+      </w:r>
+      <w:r>
+        <w:rPr>
+          <w:lang w:val="en-US"/>
+        </w:rPr>
+        <w:t xml:space="preserve"> calculated</w:t>
+      </w:r>
+      <w:r>
+        <w:rPr>
+          <w:lang w:val="en-US"/>
+        </w:rPr>
+        <w:t xml:space="preserve"> but designed motor is small and high speed so aspect ratio can be between 0.4&lt;x&lt;2. So I take L = 110mm before. </w:t>
+      </w:r>
+    </w:p>
+    <w:p>
+      <w:pPr>
+        <w:keepNext/>
+        <w:rPr>
+          <w:lang w:val="en-US"/>
+        </w:rPr>
+      </w:pPr>
+      <w:r>
+        <w:rPr>
+          <w:lang w:val="en-US"/>
+        </w:rPr>
+        <w:t>Therefore, for my design when I increase length, efficiency increases because of increasing torque.</w:t>
+      </w:r>
+    </w:p>
+    <w:p>
+      <w:pPr>
+        <w:keepNext/>
+        <w:rPr>
+          <w:lang w:val="en-US"/>
+        </w:rPr>
+      </w:pPr>
+      <w:r>
+        <w:rPr>
+          <w:lang w:val="en-US"/>
+        </w:rPr>
+        <w:t xml:space="preserve">                           </w:t>
+      </w:r>
+      <w:r>
+        <w:rPr>
+          <w:noProof/>
+          <w:lang w:val="en-US"/>
+        </w:rPr>
+        <w:drawing>
+          <wp:inline distT="0" distB="0" distL="0" distR="0">
+            <wp:extent cx="2228258" cy="976361"/>
+            <wp:effectExtent l="19050" t="0" r="592" b="0"/>
+            <wp:docPr id="50" name="Resim 50"/>
+            <wp:cNvGraphicFramePr>
+              <a:graphicFrameLocks xmlns:a="http://schemas.openxmlformats.org/drawingml/2006/main" noChangeAspect="1"/>
+            </wp:cNvGraphicFramePr>
+            <a:graphic xmlns:a="http://schemas.openxmlformats.org/drawingml/2006/main">
+              <a:graphicData uri="http://schemas.openxmlformats.org/drawingml/2006/picture">
+                <pic:pic xmlns:pic="http://schemas.openxmlformats.org/drawingml/2006/picture">
+                  <pic:nvPicPr>
+                    <pic:cNvPr id="0" name="Picture 50"/>
+                    <pic:cNvPicPr>
+                      <a:picLocks noChangeAspect="1" noChangeArrowheads="1"/>
+                    </pic:cNvPicPr>
+                  </pic:nvPicPr>
+                  <pic:blipFill>
+                    <a:blip r:embed="rId18"/>
+                    <a:srcRect/>
+                    <a:stretch>
+                      <a:fillRect/>
+                    </a:stretch>
+                  </pic:blipFill>
+                  <pic:spPr bwMode="auto">
+                    <a:xfrm>
+                      <a:off x="0" y="0"/>
+                      <a:ext cx="2235984" cy="979746"/>
+                    </a:xfrm>
+                    <a:prstGeom prst="rect">
+                      <a:avLst/>
+                    </a:prstGeom>
+                    <a:noFill/>
+                    <a:ln w="9525">
+                      <a:noFill/>
+                      <a:miter lim="800000"/>
+                      <a:headEnd/>
+                      <a:tailEnd/>
+                    </a:ln>
+                  </pic:spPr>
+                </pic:pic>
+              </a:graphicData>
+            </a:graphic>
+          </wp:inline>
+        </w:drawing>
+      </w:r>
+      <w:r>
+        <w:rPr>
+          <w:noProof/>
+          <w:lang w:val="en-US"/>
+        </w:rPr>
+        <w:drawing>
+          <wp:inline distT="0" distB="0" distL="0" distR="0">
+            <wp:extent cx="1352550" cy="1023532"/>
+            <wp:effectExtent l="19050" t="0" r="0" b="0"/>
+            <wp:docPr id="3" name="Resim 53"/>
+            <wp:cNvGraphicFramePr>
+              <a:graphicFrameLocks xmlns:a="http://schemas.openxmlformats.org/drawingml/2006/main" noChangeAspect="1"/>
+            </wp:cNvGraphicFramePr>
+            <a:graphic xmlns:a="http://schemas.openxmlformats.org/drawingml/2006/main">
+              <a:graphicData uri="http://schemas.openxmlformats.org/drawingml/2006/picture">
+                <pic:pic xmlns:pic="http://schemas.openxmlformats.org/drawingml/2006/picture">
+                  <pic:nvPicPr>
+                    <pic:cNvPr id="0" name="Picture 53"/>
+                    <pic:cNvPicPr>
+                      <a:picLocks noChangeAspect="1" noChangeArrowheads="1"/>
+                    </pic:cNvPicPr>
+                  </pic:nvPicPr>
+                  <pic:blipFill>
+                    <a:blip r:embed="rId19"/>
+                    <a:srcRect/>
+                    <a:stretch>
+                      <a:fillRect/>
+                    </a:stretch>
+                  </pic:blipFill>
+                  <pic:spPr bwMode="auto">
+                    <a:xfrm>
+                      <a:off x="0" y="0"/>
+                      <a:ext cx="1357336" cy="1027154"/>
+                    </a:xfrm>
+                    <a:prstGeom prst="rect">
+                      <a:avLst/>
+                    </a:prstGeom>
+                    <a:noFill/>
+                    <a:ln w="9525">
+                      <a:noFill/>
+                      <a:miter lim="800000"/>
+                      <a:headEnd/>
+                      <a:tailEnd/>
+                    </a:ln>
+                  </pic:spPr>
+                </pic:pic>
+              </a:graphicData>
+            </a:graphic>
+          </wp:inline>
+        </w:drawing>
+      </w:r>
+    </w:p>
+    <w:p>
+      <w:pPr>
+        <w:pStyle w:val="ResimYazs"/>
+        <w:rPr>
+          <w:lang w:val="en-US"/>
+        </w:rPr>
+      </w:pPr>
+      <w:r>
+        <w:rPr>
+          <w:lang w:val="en-US"/>
+        </w:rPr>
+        <w:t xml:space="preserve">Figure  </w:t>
+      </w:r>
+      <w:r>
+        <w:rPr>
+          <w:lang w:val="en-US"/>
+        </w:rPr>
+        <w:fldChar w:fldCharType="begin"/>
+      </w:r>
+      <w:r>
+        <w:rPr>
+          <w:lang w:val="en-US"/>
+        </w:rPr>
+        <w:instrText xml:space="preserve"> SEQ Figure_ \* ARABIC </w:instrText>
+      </w:r>
+      <w:r>
+        <w:rPr>
+          <w:lang w:val="en-US"/>
+        </w:rPr>
+        <w:fldChar w:fldCharType="separate"/>
+      </w:r>
+      <w:r>
+        <w:rPr>
+          <w:noProof/>
+          <w:lang w:val="en-US"/>
+        </w:rPr>
+        <w:t>9</w:t>
+      </w:r>
+      <w:r>
+        <w:rPr>
+          <w:lang w:val="en-US"/>
+        </w:rPr>
+        <w:fldChar w:fldCharType="end"/>
+      </w:r>
+      <w:r>
+        <w:rPr>
+          <w:lang w:val="en-US"/>
+        </w:rPr>
+        <w:t>.</w:t>
+      </w:r>
+    </w:p>
+    <w:p>
+      <w:pPr>
+        <w:keepNext/>
+        <w:rPr>
+          <w:lang w:val="en-US"/>
+        </w:rPr>
+      </w:pPr>
+    </w:p>
+    <w:p>
+      <w:pPr>
+        <w:keepNext/>
+        <w:rPr>
+          <w:lang w:val="en-US"/>
+        </w:rPr>
+      </w:pPr>
+      <w:r>
+        <w:rPr>
+          <w:noProof/>
+          <w:lang w:val="en-US"/>
+        </w:rPr>
+        <w:drawing>
+          <wp:inline distT="0" distB="0" distL="0" distR="0">
+            <wp:extent cx="5760720" cy="3128962"/>
+            <wp:effectExtent l="19050" t="0" r="0" b="0"/>
+            <wp:docPr id="47" name="Resim 47" descr="equivalent circuit of induction motor ile ilgili gÃ¶rsel sonucu"/>
+            <wp:cNvGraphicFramePr>
+              <a:graphicFrameLocks xmlns:a="http://schemas.openxmlformats.org/drawingml/2006/main" noChangeAspect="1"/>
+            </wp:cNvGraphicFramePr>
+            <a:graphic xmlns:a="http://schemas.openxmlformats.org/drawingml/2006/main">
+              <a:graphicData uri="http://schemas.openxmlformats.org/drawingml/2006/picture">
+                <pic:pic xmlns:pic="http://schemas.openxmlformats.org/drawingml/2006/picture">
+                  <pic:nvPicPr>
+                    <pic:cNvPr id="0" name="Picture 47" descr="equivalent circuit of induction motor ile ilgili gÃ¶rsel sonucu"/>
+                    <pic:cNvPicPr>
+                      <a:picLocks noChangeAspect="1" noChangeArrowheads="1"/>
+                    </pic:cNvPicPr>
+                  </pic:nvPicPr>
+                  <pic:blipFill>
+                    <a:blip r:embed="rId20"/>
+                    <a:srcRect/>
+                    <a:stretch>
+                      <a:fillRect/>
+                    </a:stretch>
+                  </pic:blipFill>
+                  <pic:spPr bwMode="auto">
+                    <a:xfrm>
+                      <a:off x="0" y="0"/>
+                      <a:ext cx="5760720" cy="3128962"/>
+                    </a:xfrm>
+                    <a:prstGeom prst="rect">
+                      <a:avLst/>
+                    </a:prstGeom>
+                    <a:noFill/>
+                    <a:ln w="9525">
+                      <a:noFill/>
+                      <a:miter lim="800000"/>
+                      <a:headEnd/>
+                      <a:tailEnd/>
+                    </a:ln>
+                  </pic:spPr>
+                </pic:pic>
+              </a:graphicData>
+            </a:graphic>
+          </wp:inline>
+        </w:drawing>
+      </w:r>
+    </w:p>
+    <w:p>
+      <w:pPr>
+        <w:pStyle w:val="ResimYazs"/>
+        <w:rPr>
+          <w:lang w:val="en-US"/>
+        </w:rPr>
+      </w:pPr>
+      <w:r>
+        <w:rPr>
+          <w:lang w:val="en-US"/>
+        </w:rPr>
+        <w:t xml:space="preserve">Figure  </w:t>
+      </w:r>
+      <w:r>
+        <w:rPr>
+          <w:lang w:val="en-US"/>
+        </w:rPr>
+        <w:fldChar w:fldCharType="begin"/>
+      </w:r>
+      <w:r>
+        <w:rPr>
+          <w:lang w:val="en-US"/>
+        </w:rPr>
+        <w:instrText xml:space="preserve"> SEQ Figure_ \* ARABIC </w:instrText>
+      </w:r>
+      <w:r>
+        <w:rPr>
+          <w:lang w:val="en-US"/>
+        </w:rPr>
+        <w:fldChar w:fldCharType="separate"/>
+      </w:r>
+      <w:r>
+        <w:rPr>
+          <w:noProof/>
+          <w:lang w:val="en-US"/>
+        </w:rPr>
+        <w:t>10</w:t>
+      </w:r>
+      <w:r>
+        <w:rPr>
+          <w:lang w:val="en-US"/>
+        </w:rPr>
+        <w:fldChar w:fldCharType="end"/>
+      </w:r>
+      <w:r>
+        <w:rPr>
+          <w:lang w:val="en-US"/>
+        </w:rPr>
+        <w:t>.</w:t>
+      </w:r>
+    </w:p>
+    <w:p>
+      <w:pPr>
+        <w:rPr>
+          <w:lang w:val="en-US"/>
+        </w:rPr>
+      </w:pPr>
+    </w:p>
+    <w:p>
+      <w:pPr>
+        <w:keepNext/>
+        <w:jc w:val="center"/>
+      </w:pPr>
+      <w:r>
+        <w:rPr>
+          <w:noProof/>
+        </w:rPr>
+        <w:drawing>
+          <wp:inline distT="0" distB="0" distL="0" distR="0">
+            <wp:extent cx="2898212" cy="416972"/>
+            <wp:effectExtent l="19050" t="0" r="0" b="0"/>
+            <wp:docPr id="59" name="Resim 59"/>
+            <wp:cNvGraphicFramePr>
+              <a:graphicFrameLocks xmlns:a="http://schemas.openxmlformats.org/drawingml/2006/main" noChangeAspect="1"/>
+            </wp:cNvGraphicFramePr>
+            <a:graphic xmlns:a="http://schemas.openxmlformats.org/drawingml/2006/main">
+              <a:graphicData uri="http://schemas.openxmlformats.org/drawingml/2006/picture">
+                <pic:pic xmlns:pic="http://schemas.openxmlformats.org/drawingml/2006/picture">
+                  <pic:nvPicPr>
+                    <pic:cNvPr id="0" name="Picture 59"/>
+                    <pic:cNvPicPr>
+                      <a:picLocks noChangeAspect="1" noChangeArrowheads="1"/>
+                    </pic:cNvPicPr>
+                  </pic:nvPicPr>
+                  <pic:blipFill>
+                    <a:blip r:embed="rId21"/>
+                    <a:srcRect/>
+                    <a:stretch>
+                      <a:fillRect/>
+                    </a:stretch>
+                  </pic:blipFill>
+                  <pic:spPr bwMode="auto">
+                    <a:xfrm>
+                      <a:off x="0" y="0"/>
+                      <a:ext cx="2900942" cy="417365"/>
+                    </a:xfrm>
+                    <a:prstGeom prst="rect">
+                      <a:avLst/>
+                    </a:prstGeom>
+                    <a:noFill/>
+                    <a:ln w="9525">
+                      <a:noFill/>
+                      <a:miter lim="800000"/>
+                      <a:headEnd/>
+                      <a:tailEnd/>
+                    </a:ln>
+                  </pic:spPr>
+                </pic:pic>
+              </a:graphicData>
+            </a:graphic>
+          </wp:inline>
+        </w:drawing>
+      </w:r>
+    </w:p>
+    <w:p>
+      <w:pPr>
+        <w:pStyle w:val="ResimYazs"/>
+        <w:jc w:val="center"/>
+        <w:rPr>
+          <w:lang w:val="en-US"/>
+        </w:rPr>
+      </w:pPr>
+      <w:r>
+        <w:t xml:space="preserve">Figure  </w:t>
+      </w:r>
+      <w:fldSimple w:instr=" SEQ Figure_ \* ARABIC ">
+        <w:r>
+          <w:rPr>
+            <w:noProof/>
+          </w:rPr>
+          <w:t>11</w:t>
+        </w:r>
+      </w:fldSimple>
+    </w:p>
+    <w:p>
+      <w:pPr>
+        <w:rPr>
+          <w:lang w:val="en-US"/>
+        </w:rPr>
+      </w:pPr>
+      <w:r>
+        <w:rPr>
+          <w:lang w:val="en-US"/>
+        </w:rPr>
+        <w:t>By us</w:t>
+      </w:r>
+      <w:r>
+        <w:rPr>
+          <w:lang w:val="en-US"/>
+        </w:rPr>
+        <w:t>ing induced EMF formula as figure 11, we can calculate Nphase then we can specify slot current.</w:t>
+      </w:r>
+    </w:p>
+    <w:p>
+      <w:pPr>
+        <w:rPr>
+          <w:lang w:val="en-US"/>
+        </w:rPr>
+      </w:pPr>
+      <w:r>
+        <w:rPr>
+          <w:lang w:val="en-US"/>
+        </w:rPr>
+        <w:t xml:space="preserve">In order to specify number of turns and slot currents, induced emf(E1 on figure </w:t>
+      </w:r>
+      <w:r>
+        <w:rPr>
+          <w:lang w:val="en-US"/>
+        </w:rPr>
+        <w:t>10</w:t>
+      </w:r>
+      <w:r>
+        <w:rPr>
+          <w:lang w:val="en-US"/>
+        </w:rPr>
+        <w:t xml:space="preserve"> ) formula can be used.</w:t>
+      </w:r>
+    </w:p>
+    <w:p>
+      <w:pPr>
+        <w:rPr>
+          <w:lang w:val="en-US"/>
+        </w:rPr>
+      </w:pPr>
+      <w:r>
+        <w:rPr>
+          <w:lang w:val="en-US"/>
+        </w:rPr>
+        <w:t>Assume E1 = V1</w:t>
+      </w:r>
+      <w:r>
+        <w:rPr>
+          <w:lang w:val="en-US"/>
+        </w:rPr>
+        <w:t xml:space="preserve"> = 380</w:t>
+      </w:r>
+      <w:r>
+        <w:rPr>
+          <w:lang w:val="en-US"/>
+        </w:rPr>
+        <w:t>, Flux = Bav*PoleArea, Pole area = D</w:t>
+      </w:r>
+      <w:r>
+        <w:rPr>
+          <w:lang w:val="en-US"/>
+        </w:rPr>
+        <w:t>i</w:t>
+      </w:r>
+      <w:r>
+        <w:rPr>
+          <w:lang w:val="en-US"/>
+        </w:rPr>
+        <w:t>*pi*L/4 = 4.7e-3</w:t>
+      </w:r>
+      <w:r>
+        <w:rPr>
+          <w:lang w:val="en-US"/>
+        </w:rPr>
+        <w:t xml:space="preserve"> m</w:t>
+      </w:r>
+      <w:r>
+        <w:rPr>
+          <w:vertAlign w:val="superscript"/>
+          <w:lang w:val="en-US"/>
+        </w:rPr>
+        <w:t>2</w:t>
+      </w:r>
+    </w:p>
+    <w:p>
+      <w:pPr>
+        <w:rPr>
+          <w:lang w:val="en-US"/>
+        </w:rPr>
+      </w:pPr>
+      <w:r>
+        <w:rPr>
+          <w:lang w:val="en-US"/>
+        </w:rPr>
+        <w:t>L =110mm, Nph = 809, N = 67</w:t>
+      </w:r>
+    </w:p>
+    <w:p>
+      <w:pPr>
+        <w:rPr>
+          <w:lang w:val="en-US"/>
+        </w:rPr>
+      </w:pPr>
+    </w:p>
+    <w:p>
+      <w:pPr>
+        <w:rPr>
+          <w:lang w:val="en-US"/>
+        </w:rPr>
+      </w:pPr>
+      <w:r>
+        <w:rPr>
+          <w:lang w:val="en-US"/>
+        </w:rPr>
+        <w:t>L =250mm, Nph = 353, N = 29.</w:t>
+      </w:r>
+    </w:p>
+    <w:p>
+      <w:pPr>
+        <w:rPr>
+          <w:lang w:val="en-US"/>
+        </w:rPr>
+      </w:pPr>
+      <m:oMathPara>
+        <m:oMath>
+          <m:r>
+            <w:rPr>
+              <w:rFonts w:ascii="Cambria Math" w:hAnsi="Cambria Math"/>
+              <w:lang w:val="en-US"/>
+            </w:rPr>
+            <m:t>N*Ipeak=Bpeak*A*R=B</m:t>
+          </m:r>
+          <m:r>
+            <w:rPr>
+              <w:rFonts w:ascii="Cambria Math" w:hAnsi="Cambria Math"/>
+              <w:lang w:val="en-US"/>
+            </w:rPr>
+            <m:t>peak</m:t>
+          </m:r>
+          <m:r>
+            <w:rPr>
+              <w:rFonts w:ascii="Cambria Math" w:hAnsi="Cambria Math"/>
+              <w:lang w:val="en-US"/>
+            </w:rPr>
+            <m:t>*A*</m:t>
+          </m:r>
+          <m:f>
+            <m:fPr>
+              <m:ctrlPr>
+                <w:rPr>
+                  <w:rFonts w:ascii="Cambria Math" w:hAnsi="Cambria Math"/>
+                  <w:i/>
+                  <w:lang w:val="en-US"/>
+                </w:rPr>
+              </m:ctrlPr>
+            </m:fPr>
+            <m:num>
+              <m:r>
+                <w:rPr>
+                  <w:rFonts w:ascii="Cambria Math" w:hAnsi="Cambria Math"/>
+                  <w:lang w:val="en-US"/>
+                </w:rPr>
+                <m:t>l</m:t>
+              </m:r>
+              <m:r>
+                <w:rPr>
+                  <w:rFonts w:ascii="Cambria Math" w:hAnsi="Cambria Math"/>
+                  <w:lang w:val="en-US"/>
+                </w:rPr>
+                <m:t>gap</m:t>
+              </m:r>
+            </m:num>
+            <m:den>
+              <m:r>
+                <w:rPr>
+                  <w:rFonts w:ascii="Cambria Math" w:hAnsi="Cambria Math"/>
+                  <w:lang w:val="en-US"/>
+                </w:rPr>
+                <m:t>A*u0</m:t>
+              </m:r>
+            </m:den>
+          </m:f>
+        </m:oMath>
+      </m:oMathPara>
+    </w:p>
+    <w:p>
+      <w:pPr>
+        <w:rPr>
+          <w:lang w:val="en-US"/>
+        </w:rPr>
+      </w:pPr>
+    </w:p>
+    <w:p>
+      <w:pPr>
+        <w:rPr>
+          <w:lang w:val="en-US"/>
+        </w:rPr>
+      </w:pPr>
+      <w:r>
+        <w:rPr>
+          <w:lang w:val="en-US"/>
+        </w:rPr>
+        <w:t>Also, air gap is calculated</w:t>
+      </w:r>
+      <w:r>
+        <w:rPr>
+          <w:lang w:val="en-US"/>
+        </w:rPr>
+        <w:t xml:space="preserve"> 0.27mm with</w:t>
+      </w:r>
+      <w:r>
+        <w:rPr>
+          <w:lang w:val="en-US"/>
+        </w:rPr>
+        <w:t xml:space="preserve"> following </w:t>
+      </w:r>
+      <w:r>
+        <w:rPr>
+          <w:lang w:val="en-US"/>
+        </w:rPr>
+        <w:t>criterias</w:t>
+      </w:r>
+      <w:r>
+        <w:rPr>
+          <w:lang w:val="en-US"/>
+        </w:rPr>
+        <w:t>.</w:t>
+      </w:r>
+    </w:p>
+    <w:p>
+      <w:pPr>
+        <w:keepNext/>
+        <w:jc w:val="center"/>
+      </w:pPr>
+      <w:r>
+        <w:rPr>
+          <w:noProof/>
+        </w:rPr>
+        <w:drawing>
+          <wp:inline distT="0" distB="0" distL="0" distR="0">
+            <wp:extent cx="2552424" cy="698001"/>
+            <wp:effectExtent l="19050" t="0" r="276" b="0"/>
+            <wp:docPr id="62" name="Resim 62"/>
+            <wp:cNvGraphicFramePr>
+              <a:graphicFrameLocks xmlns:a="http://schemas.openxmlformats.org/drawingml/2006/main" noChangeAspect="1"/>
+            </wp:cNvGraphicFramePr>
+            <a:graphic xmlns:a="http://schemas.openxmlformats.org/drawingml/2006/main">
+              <a:graphicData uri="http://schemas.openxmlformats.org/drawingml/2006/picture">
+                <pic:pic xmlns:pic="http://schemas.openxmlformats.org/drawingml/2006/picture">
+                  <pic:nvPicPr>
+                    <pic:cNvPr id="0" name="Picture 62"/>
+                    <pic:cNvPicPr>
+                      <a:picLocks noChangeAspect="1" noChangeArrowheads="1"/>
+                    </pic:cNvPicPr>
+                  </pic:nvPicPr>
+                  <pic:blipFill>
+                    <a:blip r:embed="rId22"/>
+                    <a:srcRect/>
+                    <a:stretch>
+                      <a:fillRect/>
+                    </a:stretch>
+                  </pic:blipFill>
+                  <pic:spPr bwMode="auto">
+                    <a:xfrm>
+                      <a:off x="0" y="0"/>
+                      <a:ext cx="2557211" cy="699310"/>
+                    </a:xfrm>
+                    <a:prstGeom prst="rect">
+                      <a:avLst/>
+                    </a:prstGeom>
+                    <a:noFill/>
+                    <a:ln w="9525">
+                      <a:noFill/>
+                      <a:miter lim="800000"/>
+                      <a:headEnd/>
+                      <a:tailEnd/>
+                    </a:ln>
+                  </pic:spPr>
+                </pic:pic>
+              </a:graphicData>
+            </a:graphic>
+          </wp:inline>
+        </w:drawing>
+      </w:r>
+    </w:p>
+    <w:p>
+      <w:pPr>
+        <w:pStyle w:val="ResimYazs"/>
+        <w:jc w:val="center"/>
+        <w:rPr>
+          <w:lang w:val="en-US"/>
+        </w:rPr>
+      </w:pPr>
+      <w:r>
+        <w:t xml:space="preserve">Figure  </w:t>
+      </w:r>
+      <w:fldSimple w:instr=" SEQ Figure_ \* ARABIC ">
+        <w:r>
+          <w:rPr>
+            <w:noProof/>
+          </w:rPr>
+          <w:t>12</w:t>
+        </w:r>
+      </w:fldSimple>
+    </w:p>
+    <w:p>
+      <w:pPr>
+        <w:rPr>
+          <w:lang w:val="en-US"/>
+        </w:rPr>
+      </w:pPr>
+      <m:oMathPara>
+        <m:oMath>
+          <m:r>
+            <w:rPr>
+              <w:rFonts w:ascii="Cambria Math" w:hAnsi="Cambria Math"/>
+              <w:lang w:val="en-US"/>
+            </w:rPr>
+            <m:t xml:space="preserve"> </m:t>
+          </m:r>
+        </m:oMath>
+      </m:oMathPara>
+    </w:p>
+    <w:p>
+      <w:pPr>
+        <w:rPr>
+          <w:lang w:val="en-US"/>
+        </w:rPr>
+      </w:pPr>
+      <w:r>
+        <w:rPr>
+          <w:lang w:val="en-US"/>
+        </w:rPr>
+        <w:t xml:space="preserve">Then, Is = Ipeak/sqrt(2) =   </w:t>
+      </w:r>
+      <w:r>
+        <w:rPr>
+          <w:lang w:val="en-US"/>
+        </w:rPr>
+        <w:t xml:space="preserve">1.13 Arms  </w:t>
+      </w:r>
+      <w:r>
+        <w:rPr>
+          <w:lang w:val="en-US"/>
+        </w:rPr>
+        <w:t>for L=110</w:t>
+      </w:r>
+    </w:p>
+    <w:p>
+      <w:pPr>
+        <w:rPr>
+          <w:lang w:val="en-US"/>
+        </w:rPr>
+      </w:pPr>
+      <w:r>
+        <w:rPr>
+          <w:lang w:val="en-US"/>
+        </w:rPr>
+        <w:t>Electrical loading A = N*Is*Q/pi/Di = 15822 for L=110</w:t>
+      </w:r>
+    </w:p>
+    <w:p>
+      <w:pPr>
+        <w:rPr>
+          <w:lang w:val="en-US"/>
+        </w:rPr>
+      </w:pPr>
+      <w:r>
+        <w:rPr>
+          <w:lang w:val="en-US"/>
+        </w:rPr>
+        <w:t>Is = 2.7 Arms for L = 250mm</w:t>
+      </w:r>
+    </w:p>
+    <w:p>
+      <w:pPr>
+        <w:rPr>
+          <w:lang w:val="en-US"/>
+        </w:rPr>
+      </w:pPr>
+      <w:r>
+        <w:rPr>
+          <w:lang w:val="en-US"/>
+        </w:rPr>
+        <w:t>Electrical loading A = N*Is*Q/pi/Di = 15822 for L=250</w:t>
+      </w:r>
+    </w:p>
+    <w:p>
+      <w:pPr>
+        <w:rPr>
+          <w:lang w:val="en-US"/>
+        </w:rPr>
+      </w:pPr>
+    </w:p>
+    <w:p>
+      <w:pPr>
+        <w:rPr>
+          <w:lang w:val="en-US"/>
+        </w:rPr>
+      </w:pPr>
+      <w:r>
+        <w:rPr>
+          <w:lang w:val="en-US"/>
+        </w:rPr>
+        <w:tab/>
+        <w:t xml:space="preserve">Minimum diameter of wire for Is = 2.7Arms is 0.45mm, AWG25 wire. Slot are is 41mm^2, with %80 fill factor, each slot has 60 turns wire area should be smaller than 0.565mm^2, so that I have chosen AWG19, Dwire = 0.81mm, Awire = 0.515mm^2, </w:t>
+      </w:r>
+      <w:r>
+        <w:rPr>
+          <w:lang w:val="en-US"/>
+        </w:rPr>
+        <w:t xml:space="preserve">r = </w:t>
+      </w:r>
+      <w:r>
+        <w:rPr>
+          <w:rFonts w:ascii="Arial" w:hAnsi="Arial" w:cs="Arial"/>
+          <w:color w:val="000000"/>
+          <w:sz w:val="19"/>
+          <w:szCs w:val="19"/>
+        </w:rPr>
+        <w:t>26.40728 ohm/km</w:t>
+      </w:r>
+    </w:p>
+    <w:p>
+      <w:pPr>
+        <w:rPr>
+          <w:lang w:val="en-US"/>
+        </w:rPr>
+      </w:pPr>
+      <w:r>
+        <w:rPr>
+          <w:lang w:val="en-US"/>
+        </w:rPr>
+        <w:t>Fill factor is %72.</w:t>
+      </w:r>
+    </w:p>
+    <w:p>
+      <w:pPr>
+        <w:rPr>
+          <w:lang w:val="en-US"/>
+        </w:rPr>
+      </w:pPr>
+      <w:r>
+        <w:rPr>
+          <w:lang w:val="en-US"/>
+        </w:rPr>
+        <w:tab/>
+        <w:t xml:space="preserve">Minimum diameter of wire for Is = 1.13Arms is 0.287mm, AWG25 wire. Slot are is 41mm^2, with %80 fill factor, each slot has </w:t>
+      </w:r>
+      <w:r>
+        <w:rPr>
+          <w:lang w:val="en-US"/>
+        </w:rPr>
+        <w:t>134</w:t>
+      </w:r>
+      <w:r>
+        <w:rPr>
+          <w:lang w:val="en-US"/>
+        </w:rPr>
+        <w:t xml:space="preserve"> turns wire area should be smaller than 0.</w:t>
+      </w:r>
+      <w:r>
+        <w:rPr>
+          <w:lang w:val="en-US"/>
+        </w:rPr>
+        <w:t>244</w:t>
+      </w:r>
+      <w:r>
+        <w:rPr>
+          <w:lang w:val="en-US"/>
+        </w:rPr>
+        <w:t>mm^2, so that I have chosen AWG</w:t>
+      </w:r>
+      <w:r>
+        <w:rPr>
+          <w:lang w:val="en-US"/>
+        </w:rPr>
+        <w:t>24</w:t>
+      </w:r>
+      <w:r>
+        <w:rPr>
+          <w:lang w:val="en-US"/>
+        </w:rPr>
+        <w:t>, Dwire = 0.</w:t>
+      </w:r>
+      <w:r>
+        <w:rPr>
+          <w:lang w:val="en-US"/>
+        </w:rPr>
+        <w:t>51</w:t>
+      </w:r>
+      <w:r>
+        <w:rPr>
+          <w:lang w:val="en-US"/>
+        </w:rPr>
+        <w:t>mm, Awire = 0</w:t>
+      </w:r>
+      <w:r>
+        <w:rPr>
+          <w:lang w:val="en-US"/>
+        </w:rPr>
+        <w:t>.2</w:t>
+      </w:r>
+      <w:r>
+        <w:rPr>
+          <w:lang w:val="en-US"/>
+        </w:rPr>
+        <w:t xml:space="preserve">mm^2, </w:t>
+      </w:r>
+      <w:r>
+        <w:rPr>
+          <w:lang w:val="en-US"/>
+        </w:rPr>
+        <w:t xml:space="preserve">r = </w:t>
+      </w:r>
+      <w:r>
+        <w:rPr>
+          <w:rFonts w:ascii="Arial" w:hAnsi="Arial" w:cs="Arial"/>
+          <w:color w:val="000000"/>
+          <w:sz w:val="19"/>
+          <w:szCs w:val="19"/>
+        </w:rPr>
+        <w:t>84.1976 ohm/km</w:t>
+      </w:r>
+    </w:p>
+    <w:p>
+      <w:pPr>
+        <w:rPr>
+          <w:lang w:val="en-US"/>
+        </w:rPr>
+      </w:pPr>
+      <w:r>
+        <w:rPr>
+          <w:lang w:val="en-US"/>
+        </w:rPr>
+        <w:t>Fill factor is %</w:t>
+      </w:r>
+      <w:r>
+        <w:rPr>
+          <w:lang w:val="en-US"/>
+        </w:rPr>
+        <w:t>66.</w:t>
+      </w:r>
+    </w:p>
+    <w:p>
+      <w:pPr>
+        <w:rPr>
+          <w:lang w:val="en-US"/>
+        </w:rPr>
+      </w:pPr>
+    </w:p>
+    <w:p>
+      <w:pPr>
+        <w:rPr>
+          <w:lang w:val="en-US"/>
+        </w:rPr>
+      </w:pPr>
+      <w:r>
+        <w:rPr>
+          <w:lang w:val="en-US"/>
+        </w:rPr>
+        <w:t>Then, I will make calculations only L = 110mm case.</w:t>
+      </w:r>
+    </w:p>
+    <w:p>
+      <w:pPr>
+        <w:rPr>
+          <w:lang w:val="en-US"/>
+        </w:rPr>
+      </w:pPr>
+      <w:r>
+        <w:rPr>
+          <w:lang w:val="en-US"/>
+        </w:rPr>
+        <w:t>Torque = shear stress*Vr = A*Bav*2*pi*r</w:t>
       </w:r>
       <w:r>
         <w:rPr>
           <w:vertAlign w:val="subscript"/>
           <w:lang w:val="en-US"/>
         </w:rPr>
-        <w:t>7</w:t>
-      </w:r>
-      <w:r>
-        <w:rPr>
-          <w:lang w:val="en-US"/>
-        </w:rPr>
-        <w:t xml:space="preserve"> </w:t>
-      </w:r>
-      <w:proofErr w:type="gramStart"/>
-      <w:r>
-        <w:rPr>
-          <w:lang w:val="en-US"/>
-        </w:rPr>
-        <w:t xml:space="preserve">=  </w:t>
-      </w:r>
-      <w:r>
-        <w:rPr>
-          <w:lang w:val="en-US"/>
-        </w:rPr>
-        <w:t>[</w:t>
-      </w:r>
-      <w:proofErr w:type="gramEnd"/>
-      <w:r>
-        <w:rPr>
-          <w:lang w:val="en-US"/>
-        </w:rPr>
-        <w:t xml:space="preserve">sin(7*30) / (3*sin(7*10)) ]*sin(7*70)  = </w:t>
-      </w:r>
-      <w:r>
-        <w:rPr>
-          <w:lang w:val="en-US"/>
-        </w:rPr>
-        <w:t>-0.</w:t>
-      </w:r>
-      <w:r>
-        <w:rPr>
-          <w:lang w:val="en-US"/>
-        </w:rPr>
-        <w:t>13</w:t>
-      </w:r>
-    </w:p>
-    <w:p>
-      <w:pPr>
-        <w:ind w:firstLine="708"/>
-        <w:rPr>
-          <w:lang w:val="en-US"/>
-        </w:rPr>
-      </w:pPr>
-      <w:r>
-        <w:rPr>
-          <w:lang w:val="en-US"/>
-        </w:rPr>
-        <w:t>Kw</w:t>
-      </w:r>
-      <w:r>
-        <w:rPr>
-          <w:vertAlign w:val="subscript"/>
-          <w:lang w:val="en-US"/>
-        </w:rPr>
-        <w:t>9</w:t>
-      </w:r>
-      <w:r>
-        <w:rPr>
-          <w:lang w:val="en-US"/>
-        </w:rPr>
-        <w:t xml:space="preserve">= </w:t>
-      </w:r>
-      <w:r>
-        <w:rPr>
-          <w:lang w:val="en-US"/>
-        </w:rPr>
-        <w:t>[</w:t>
-      </w:r>
-      <w:proofErr w:type="gramStart"/>
-      <w:r>
-        <w:rPr>
-          <w:lang w:val="en-US"/>
-        </w:rPr>
-        <w:t>sin(</w:t>
-      </w:r>
-      <w:proofErr w:type="gramEnd"/>
-      <w:r>
-        <w:rPr>
-          <w:lang w:val="en-US"/>
-        </w:rPr>
-        <w:t>9*30) / (3*sin(9*10)) ]*sin(9*70) = 0.33</w:t>
-      </w:r>
-    </w:p>
-    <w:p>
-      <w:pPr>
-        <w:ind w:firstLine="708"/>
-        <w:rPr>
-          <w:lang w:val="en-US"/>
-        </w:rPr>
-      </w:pPr>
-      <w:r>
-        <w:rPr>
-          <w:lang w:val="en-US"/>
-        </w:rPr>
-        <w:t>Kw</w:t>
-      </w:r>
-      <w:r>
-        <w:rPr>
-          <w:vertAlign w:val="subscript"/>
-          <w:lang w:val="en-US"/>
-        </w:rPr>
-        <w:t>11</w:t>
-      </w:r>
-      <w:r>
-        <w:rPr>
-          <w:lang w:val="en-US"/>
-        </w:rPr>
-        <w:t>= [</w:t>
-      </w:r>
-      <w:proofErr w:type="gramStart"/>
-      <w:r>
-        <w:rPr>
-          <w:lang w:val="en-US"/>
-        </w:rPr>
-        <w:t>sin(</w:t>
-      </w:r>
-      <w:proofErr w:type="gramEnd"/>
-      <w:r>
-        <w:rPr>
-          <w:lang w:val="en-US"/>
-        </w:rPr>
-        <w:t>11*30) / (3*sin(11*10)) ]*sin(11*70) = 0.33</w:t>
-      </w:r>
-    </w:p>
-    <w:p>
-      <w:pPr>
-        <w:ind w:firstLine="708"/>
+        <w:t>r</w:t>
+      </w:r>
+      <w:r>
+        <w:rPr>
+          <w:vertAlign w:val="superscript"/>
+          <w:lang w:val="en-US"/>
+        </w:rPr>
+        <w:t>2</w:t>
+      </w:r>
+      <w:r>
+        <w:rPr>
+          <w:lang w:val="en-US"/>
+        </w:rPr>
+        <w:t>*L  = 16,5 Nm</w:t>
+      </w:r>
+    </w:p>
+    <w:p>
+      <w:pPr>
+        <w:rPr>
+          <w:lang w:val="en-US"/>
+        </w:rPr>
+      </w:pPr>
+      <w:r>
+        <w:rPr>
+          <w:lang w:val="en-US"/>
+        </w:rPr>
+        <w:t>Aprx. speed = 1100/16.5 =   66.66</w:t>
+      </w:r>
+      <w:r>
+        <w:rPr>
+          <w:lang w:val="en-US"/>
+        </w:rPr>
+        <w:tab/>
+      </w:r>
+      <w:r>
+        <w:rPr>
+          <w:lang w:val="en-US"/>
+        </w:rPr>
+        <w:tab/>
+        <w:t>=&gt;  1282 rpm</w:t>
+      </w:r>
+    </w:p>
+    <w:p>
+      <w:pPr>
+        <w:rPr>
+          <w:lang w:val="en-US"/>
+        </w:rPr>
+      </w:pPr>
+    </w:p>
+    <w:p>
+      <w:pPr>
+        <w:rPr>
+          <w:lang w:val="en-US"/>
+        </w:rPr>
+      </w:pPr>
+    </w:p>
+    <w:p>
+      <w:pPr>
+        <w:rPr>
+          <w:lang w:val="en-US"/>
+        </w:rPr>
+      </w:pPr>
+      <w:r>
+        <w:rPr>
+          <w:lang w:val="en-US"/>
+        </w:rPr>
+        <w:lastRenderedPageBreak/>
+        <w:t xml:space="preserve">Equavalent ciecuit parameter could be calculated with </w:t>
+      </w:r>
+    </w:p>
+    <w:p>
+      <w:pPr>
+        <w:rPr>
+          <w:lang w:val="en-US"/>
+        </w:rPr>
+      </w:pPr>
+    </w:p>
+    <w:p>
+      <w:pPr>
+        <w:rPr>
+          <w:lang w:val="en-US"/>
+        </w:rPr>
+      </w:pPr>
+    </w:p>
+    <w:p>
+      <w:pPr>
+        <w:rPr>
+          <w:lang w:val="en-US"/>
+        </w:rPr>
+      </w:pPr>
+    </w:p>
+    <w:p>
+      <w:pPr>
+        <w:rPr>
+          <w:lang w:val="en-US"/>
+        </w:rPr>
+      </w:pPr>
+      <w:r>
+        <w:rPr>
+          <w:lang w:val="en-US"/>
+        </w:rPr>
+        <w:tab/>
+        <w:t xml:space="preserve">  </w:t>
+      </w:r>
+    </w:p>
+    <w:p>
+      <w:pPr>
+        <w:rPr>
+          <w:lang w:val="en-US"/>
+        </w:rPr>
+      </w:pPr>
+    </w:p>
+    <w:p>
+      <w:pPr>
         <w:rPr>
           <w:lang w:val="en-US"/>
         </w:rPr>
       </w:pPr>
     </w:p>
     <w:sectPr>
+      <w:footerReference w:type="default" r:id="rId23"/>
       <w:pgSz w:w="11906" w:h="16838"/>
       <w:pgMar w:top="1417" w:right="1417" w:bottom="1417" w:left="1417" w:header="708" w:footer="708" w:gutter="0"/>
       <w:cols w:space="708"/>
@@ -4425,6 +5913,91 @@
     </w:sectPr>
   </w:body>
 </w:document>
+</file>
+
+<file path=word/endnotes.xml><?xml version="1.0" encoding="utf-8"?>
+<w:endnotes xmlns:ve="http://schemas.openxmlformats.org/markup-compatibility/2006" xmlns:o="urn:schemas-microsoft-com:office:office" xmlns:r="http://schemas.openxmlformats.org/officeDocument/2006/relationships" xmlns:m="http://schemas.openxmlformats.org/officeDocument/2006/math" xmlns:v="urn:schemas-microsoft-com:vml" xmlns:wp="http://schemas.openxmlformats.org/drawingml/2006/wordprocessingDrawing" xmlns:w10="urn:schemas-microsoft-com:office:word" xmlns:w="http://schemas.openxmlformats.org/wordprocessingml/2006/main" xmlns:wne="http://schemas.microsoft.com/office/word/2006/wordml">
+  <w:endnote w:type="separator" w:id="0">
+    <w:p>
+      <w:pPr>
+        <w:spacing w:after="0" w:line="240" w:lineRule="auto"/>
+      </w:pPr>
+      <w:r>
+        <w:separator/>
+      </w:r>
+    </w:p>
+  </w:endnote>
+  <w:endnote w:type="continuationSeparator" w:id="1">
+    <w:p>
+      <w:pPr>
+        <w:spacing w:after="0" w:line="240" w:lineRule="auto"/>
+      </w:pPr>
+      <w:r>
+        <w:continuationSeparator/>
+      </w:r>
+    </w:p>
+  </w:endnote>
+</w:endnotes>
+</file>
+
+<file path=word/footer1.xml><?xml version="1.0" encoding="utf-8"?>
+<w:ftr xmlns:ve="http://schemas.openxmlformats.org/markup-compatibility/2006" xmlns:o="urn:schemas-microsoft-com:office:office" xmlns:r="http://schemas.openxmlformats.org/officeDocument/2006/relationships" xmlns:m="http://schemas.openxmlformats.org/officeDocument/2006/math" xmlns:v="urn:schemas-microsoft-com:vml" xmlns:wp="http://schemas.openxmlformats.org/drawingml/2006/wordprocessingDrawing" xmlns:w10="urn:schemas-microsoft-com:office:word" xmlns:w="http://schemas.openxmlformats.org/wordprocessingml/2006/main" xmlns:wne="http://schemas.microsoft.com/office/word/2006/wordml">
+  <w:sdt>
+    <w:sdtPr>
+      <w:id w:val="690408016"/>
+      <w:docPartObj>
+        <w:docPartGallery w:val="Page Numbers (Bottom of Page)"/>
+        <w:docPartUnique/>
+      </w:docPartObj>
+    </w:sdtPr>
+    <w:sdtContent>
+      <w:p>
+        <w:pPr>
+          <w:pStyle w:val="Altbilgi"/>
+          <w:jc w:val="center"/>
+        </w:pPr>
+        <w:fldSimple w:instr=" PAGE   \* MERGEFORMAT ">
+          <w:r>
+            <w:rPr>
+              <w:noProof/>
+            </w:rPr>
+            <w:t>8</w:t>
+          </w:r>
+        </w:fldSimple>
+      </w:p>
+    </w:sdtContent>
+  </w:sdt>
+  <w:p>
+    <w:pPr>
+      <w:pStyle w:val="Altbilgi"/>
+    </w:pPr>
+  </w:p>
+</w:ftr>
+</file>
+
+<file path=word/footnotes.xml><?xml version="1.0" encoding="utf-8"?>
+<w:footnotes xmlns:ve="http://schemas.openxmlformats.org/markup-compatibility/2006" xmlns:o="urn:schemas-microsoft-com:office:office" xmlns:r="http://schemas.openxmlformats.org/officeDocument/2006/relationships" xmlns:m="http://schemas.openxmlformats.org/officeDocument/2006/math" xmlns:v="urn:schemas-microsoft-com:vml" xmlns:wp="http://schemas.openxmlformats.org/drawingml/2006/wordprocessingDrawing" xmlns:w10="urn:schemas-microsoft-com:office:word" xmlns:w="http://schemas.openxmlformats.org/wordprocessingml/2006/main" xmlns:wne="http://schemas.microsoft.com/office/word/2006/wordml">
+  <w:footnote w:type="separator" w:id="0">
+    <w:p>
+      <w:pPr>
+        <w:spacing w:after="0" w:line="240" w:lineRule="auto"/>
+      </w:pPr>
+      <w:r>
+        <w:separator/>
+      </w:r>
+    </w:p>
+  </w:footnote>
+  <w:footnote w:type="continuationSeparator" w:id="1">
+    <w:p>
+      <w:pPr>
+        <w:spacing w:after="0" w:line="240" w:lineRule="auto"/>
+      </w:pPr>
+      <w:r>
+        <w:continuationSeparator/>
+      </w:r>
+    </w:p>
+  </w:footnote>
+</w:footnotes>
 </file>
 
 <file path=word/numbering.xml><?xml version="1.0" encoding="utf-8"?>
@@ -4841,7 +6414,356 @@
       </w:tblCellMar>
     </w:tblPr>
   </w:style>
+  <w:style w:type="paragraph" w:styleId="stbilgi">
+    <w:name w:val="header"/>
+    <w:basedOn w:val="Normal"/>
+    <w:link w:val="stbilgiChar"/>
+    <w:uiPriority w:val="99"/>
+    <w:semiHidden/>
+    <w:unhideWhenUsed/>
+    <w:rsid w:val="00E50475"/>
+    <w:pPr>
+      <w:tabs>
+        <w:tab w:val="center" w:pos="4536"/>
+        <w:tab w:val="right" w:pos="9072"/>
+      </w:tabs>
+      <w:spacing w:after="0" w:line="240" w:lineRule="auto"/>
+    </w:pPr>
+  </w:style>
+  <w:style w:type="character" w:customStyle="1" w:styleId="stbilgiChar">
+    <w:name w:val="Üstbilgi Char"/>
+    <w:basedOn w:val="VarsaylanParagrafYazTipi"/>
+    <w:link w:val="stbilgi"/>
+    <w:uiPriority w:val="99"/>
+    <w:semiHidden/>
+    <w:rsid w:val="00E50475"/>
+  </w:style>
+  <w:style w:type="paragraph" w:styleId="Altbilgi">
+    <w:name w:val="footer"/>
+    <w:basedOn w:val="Normal"/>
+    <w:link w:val="AltbilgiChar"/>
+    <w:uiPriority w:val="99"/>
+    <w:unhideWhenUsed/>
+    <w:rsid w:val="00E50475"/>
+    <w:pPr>
+      <w:tabs>
+        <w:tab w:val="center" w:pos="4536"/>
+        <w:tab w:val="right" w:pos="9072"/>
+      </w:tabs>
+      <w:spacing w:after="0" w:line="240" w:lineRule="auto"/>
+    </w:pPr>
+  </w:style>
+  <w:style w:type="character" w:customStyle="1" w:styleId="AltbilgiChar">
+    <w:name w:val="Altbilgi Char"/>
+    <w:basedOn w:val="VarsaylanParagrafYazTipi"/>
+    <w:link w:val="Altbilgi"/>
+    <w:uiPriority w:val="99"/>
+    <w:rsid w:val="00E50475"/>
+  </w:style>
+  <w:style w:type="character" w:styleId="YerTutucuMetni">
+    <w:name w:val="Placeholder Text"/>
+    <w:basedOn w:val="VarsaylanParagrafYazTipi"/>
+    <w:uiPriority w:val="99"/>
+    <w:semiHidden/>
+    <w:rsid w:val="005D32E9"/>
+    <w:rPr>
+      <w:color w:val="808080"/>
+    </w:rPr>
+  </w:style>
 </w:styles>
+</file>
+
+<file path=word/glossary/document.xml><?xml version="1.0" encoding="utf-8"?>
+<w:glossaryDocument xmlns:ve="http://schemas.openxmlformats.org/markup-compatibility/2006" xmlns:o="urn:schemas-microsoft-com:office:office" xmlns:r="http://schemas.openxmlformats.org/officeDocument/2006/relationships" xmlns:m="http://schemas.openxmlformats.org/officeDocument/2006/math" xmlns:v="urn:schemas-microsoft-com:vml" xmlns:wp="http://schemas.openxmlformats.org/drawingml/2006/wordprocessingDrawing" xmlns:w10="urn:schemas-microsoft-com:office:word" xmlns:w="http://schemas.openxmlformats.org/wordprocessingml/2006/main" xmlns:wne="http://schemas.microsoft.com/office/word/2006/wordml">
+  <w:docParts/>
+</w:glossaryDocument>
+</file>
+
+<file path=word/glossary/fontTable.xml><?xml version="1.0" encoding="utf-8"?>
+<w:fonts xmlns:r="http://schemas.openxmlformats.org/officeDocument/2006/relationships" xmlns:w="http://schemas.openxmlformats.org/wordprocessingml/2006/main">
+  <w:font w:name="Times New Roman">
+    <w:panose1 w:val="02020603050405020304"/>
+    <w:charset w:val="A2"/>
+    <w:family w:val="roman"/>
+    <w:pitch w:val="variable"/>
+    <w:sig w:usb0="E0002EFF" w:usb1="C000785B" w:usb2="00000009" w:usb3="00000000" w:csb0="000001FF" w:csb1="00000000"/>
+  </w:font>
+  <w:font w:name="Calibri">
+    <w:panose1 w:val="020F0502020204030204"/>
+    <w:charset w:val="A2"/>
+    <w:family w:val="swiss"/>
+    <w:pitch w:val="variable"/>
+    <w:sig w:usb0="E0002AFF" w:usb1="C000247B" w:usb2="00000009" w:usb3="00000000" w:csb0="000001FF" w:csb1="00000000"/>
+  </w:font>
+  <w:font w:name="Cambria">
+    <w:panose1 w:val="02040503050406030204"/>
+    <w:charset w:val="A2"/>
+    <w:family w:val="roman"/>
+    <w:pitch w:val="variable"/>
+    <w:sig w:usb0="E00006FF" w:usb1="400004FF" w:usb2="00000000" w:usb3="00000000" w:csb0="0000019F" w:csb1="00000000"/>
+  </w:font>
+  <w:font w:name="Tahoma">
+    <w:panose1 w:val="020B0604030504040204"/>
+    <w:charset w:val="A2"/>
+    <w:family w:val="swiss"/>
+    <w:pitch w:val="variable"/>
+    <w:sig w:usb0="E1002EFF" w:usb1="C000605B" w:usb2="00000029" w:usb3="00000000" w:csb0="000101FF" w:csb1="00000000"/>
+  </w:font>
+  <w:font w:name="Cambria Math">
+    <w:panose1 w:val="02040503050406030204"/>
+    <w:charset w:val="A2"/>
+    <w:family w:val="roman"/>
+    <w:pitch w:val="variable"/>
+    <w:sig w:usb0="E00006FF" w:usb1="420024FF" w:usb2="02000000" w:usb3="00000000" w:csb0="0000019F" w:csb1="00000000"/>
+  </w:font>
+  <w:font w:name="Arial">
+    <w:panose1 w:val="020B0604020202020204"/>
+    <w:charset w:val="A2"/>
+    <w:family w:val="swiss"/>
+    <w:pitch w:val="variable"/>
+    <w:sig w:usb0="E0002EFF" w:usb1="C0007843" w:usb2="00000009" w:usb3="00000000" w:csb0="000001FF" w:csb1="00000000"/>
+  </w:font>
+</w:fonts>
+</file>
+
+<file path=word/glossary/settings.xml><?xml version="1.0" encoding="utf-8"?>
+<w:settings xmlns:o="urn:schemas-microsoft-com:office:office" xmlns:r="http://schemas.openxmlformats.org/officeDocument/2006/relationships" xmlns:m="http://schemas.openxmlformats.org/officeDocument/2006/math" xmlns:v="urn:schemas-microsoft-com:vml" xmlns:w10="urn:schemas-microsoft-com:office:word" xmlns:w="http://schemas.openxmlformats.org/wordprocessingml/2006/main" xmlns:sl="http://schemas.openxmlformats.org/schemaLibrary/2006/main">
+  <w:view w:val="normal"/>
+  <w:defaultTabStop w:val="708"/>
+  <w:hyphenationZone w:val="425"/>
+  <w:characterSpacingControl w:val="doNotCompress"/>
+  <w:compat>
+    <w:useFELayout/>
+  </w:compat>
+  <w:rsids>
+    <w:rsidRoot w:val="0036592A"/>
+    <w:rsid w:val="0036592A"/>
+  </w:rsids>
+  <m:mathPr>
+    <m:mathFont m:val="Cambria Math"/>
+    <m:brkBin m:val="before"/>
+    <m:brkBinSub m:val="--"/>
+    <m:smallFrac m:val="off"/>
+    <m:dispDef/>
+    <m:lMargin m:val="0"/>
+    <m:rMargin m:val="0"/>
+    <m:defJc m:val="centerGroup"/>
+    <m:wrapIndent m:val="1440"/>
+    <m:intLim m:val="subSup"/>
+    <m:naryLim m:val="undOvr"/>
+  </m:mathPr>
+  <w:themeFontLang w:val="tr-TR"/>
+  <w:clrSchemeMapping w:bg1="light1" w:t1="dark1" w:bg2="light2" w:t2="dark2" w:accent1="accent1" w:accent2="accent2" w:accent3="accent3" w:accent4="accent4" w:accent5="accent5" w:accent6="accent6" w:hyperlink="hyperlink" w:followedHyperlink="followedHyperlink"/>
+  <w:decimalSymbol w:val=","/>
+  <w:listSeparator w:val=";"/>
+</w:settings>
+</file>
+
+<file path=word/glossary/styles.xml><?xml version="1.0" encoding="utf-8"?>
+<w:styles xmlns:r="http://schemas.openxmlformats.org/officeDocument/2006/relationships" xmlns:w="http://schemas.openxmlformats.org/wordprocessingml/2006/main">
+  <w:docDefaults>
+    <w:rPrDefault>
+      <w:rPr>
+        <w:rFonts w:asciiTheme="minorHAnsi" w:eastAsiaTheme="minorEastAsia" w:hAnsiTheme="minorHAnsi" w:cstheme="minorBidi"/>
+        <w:sz w:val="22"/>
+        <w:szCs w:val="22"/>
+        <w:lang w:val="tr-TR" w:eastAsia="tr-TR" w:bidi="ar-SA"/>
+      </w:rPr>
+    </w:rPrDefault>
+    <w:pPrDefault>
+      <w:pPr>
+        <w:spacing w:after="200" w:line="276" w:lineRule="auto"/>
+      </w:pPr>
+    </w:pPrDefault>
+  </w:docDefaults>
+  <w:latentStyles w:defLockedState="0" w:defUIPriority="99" w:defSemiHidden="1" w:defUnhideWhenUsed="1" w:defQFormat="0" w:count="267">
+    <w:lsdException w:name="Normal" w:semiHidden="0" w:uiPriority="0" w:unhideWhenUsed="0" w:qFormat="1"/>
+    <w:lsdException w:name="heading 1" w:semiHidden="0" w:uiPriority="9" w:unhideWhenUsed="0" w:qFormat="1"/>
+    <w:lsdException w:name="heading 2" w:uiPriority="9" w:qFormat="1"/>
+    <w:lsdException w:name="heading 3" w:uiPriority="9" w:qFormat="1"/>
+    <w:lsdException w:name="heading 4" w:uiPriority="9" w:qFormat="1"/>
+    <w:lsdException w:name="heading 5" w:uiPriority="9" w:qFormat="1"/>
+    <w:lsdException w:name="heading 6" w:uiPriority="9" w:qFormat="1"/>
+    <w:lsdException w:name="heading 7" w:uiPriority="9" w:qFormat="1"/>
+    <w:lsdException w:name="heading 8" w:uiPriority="9" w:qFormat="1"/>
+    <w:lsdException w:name="heading 9" w:uiPriority="9" w:qFormat="1"/>
+    <w:lsdException w:name="toc 1" w:uiPriority="39"/>
+    <w:lsdException w:name="toc 2" w:uiPriority="39"/>
+    <w:lsdException w:name="toc 3" w:uiPriority="39"/>
+    <w:lsdException w:name="toc 4" w:uiPriority="39"/>
+    <w:lsdException w:name="toc 5" w:uiPriority="39"/>
+    <w:lsdException w:name="toc 6" w:uiPriority="39"/>
+    <w:lsdException w:name="toc 7" w:uiPriority="39"/>
+    <w:lsdException w:name="toc 8" w:uiPriority="39"/>
+    <w:lsdException w:name="toc 9" w:uiPriority="39"/>
+    <w:lsdException w:name="caption" w:uiPriority="35" w:qFormat="1"/>
+    <w:lsdException w:name="Title" w:semiHidden="0" w:uiPriority="10" w:unhideWhenUsed="0" w:qFormat="1"/>
+    <w:lsdException w:name="Default Paragraph Font" w:uiPriority="1"/>
+    <w:lsdException w:name="Subtitle" w:semiHidden="0" w:uiPriority="11" w:unhideWhenUsed="0" w:qFormat="1"/>
+    <w:lsdException w:name="Strong" w:semiHidden="0" w:uiPriority="22" w:unhideWhenUsed="0" w:qFormat="1"/>
+    <w:lsdException w:name="Emphasis" w:semiHidden="0" w:uiPriority="20" w:unhideWhenUsed="0" w:qFormat="1"/>
+    <w:lsdException w:name="Table Grid" w:semiHidden="0" w:uiPriority="59" w:unhideWhenUsed="0"/>
+    <w:lsdException w:name="Placeholder Text" w:unhideWhenUsed="0"/>
+    <w:lsdException w:name="No Spacing" w:semiHidden="0" w:uiPriority="1" w:unhideWhenUsed="0" w:qFormat="1"/>
+    <w:lsdException w:name="Light Shading" w:semiHidden="0" w:uiPriority="60" w:unhideWhenUsed="0"/>
+    <w:lsdException w:name="Light List" w:semiHidden="0" w:uiPriority="61" w:unhideWhenUsed="0"/>
+    <w:lsdException w:name="Light Grid" w:semiHidden="0" w:uiPriority="62" w:unhideWhenUsed="0"/>
+    <w:lsdException w:name="Medium Shading 1" w:semiHidden="0" w:uiPriority="63" w:unhideWhenUsed="0"/>
+    <w:lsdException w:name="Medium Shading 2" w:semiHidden="0" w:uiPriority="64" w:unhideWhenUsed="0"/>
+    <w:lsdException w:name="Medium List 1" w:semiHidden="0" w:uiPriority="65" w:unhideWhenUsed="0"/>
+    <w:lsdException w:name="Medium List 2" w:semiHidden="0" w:uiPriority="66" w:unhideWhenUsed="0"/>
+    <w:lsdException w:name="Medium Grid 1" w:semiHidden="0" w:uiPriority="67" w:unhideWhenUsed="0"/>
+    <w:lsdException w:name="Medium Grid 2" w:semiHidden="0" w:uiPriority="68" w:unhideWhenUsed="0"/>
+    <w:lsdException w:name="Medium Grid 3" w:semiHidden="0" w:uiPriority="69" w:unhideWhenUsed="0"/>
+    <w:lsdException w:name="Dark List" w:semiHidden="0" w:uiPriority="70" w:unhideWhenUsed="0"/>
+    <w:lsdException w:name="Colorful Shading" w:semiHidden="0" w:uiPriority="71" w:unhideWhenUsed="0"/>
+    <w:lsdException w:name="Colorful List" w:semiHidden="0" w:uiPriority="72" w:unhideWhenUsed="0"/>
+    <w:lsdException w:name="Colorful Grid" w:semiHidden="0" w:uiPriority="73" w:unhideWhenUsed="0"/>
+    <w:lsdException w:name="Light Shading Accent 1" w:semiHidden="0" w:uiPriority="60" w:unhideWhenUsed="0"/>
+    <w:lsdException w:name="Light List Accent 1" w:semiHidden="0" w:uiPriority="61" w:unhideWhenUsed="0"/>
+    <w:lsdException w:name="Light Grid Accent 1" w:semiHidden="0" w:uiPriority="62" w:unhideWhenUsed="0"/>
+    <w:lsdException w:name="Medium Shading 1 Accent 1" w:semiHidden="0" w:uiPriority="63" w:unhideWhenUsed="0"/>
+    <w:lsdException w:name="Medium Shading 2 Accent 1" w:semiHidden="0" w:uiPriority="64" w:unhideWhenUsed="0"/>
+    <w:lsdException w:name="Medium List 1 Accent 1" w:semiHidden="0" w:uiPriority="65" w:unhideWhenUsed="0"/>
+    <w:lsdException w:name="Revision" w:unhideWhenUsed="0"/>
+    <w:lsdException w:name="List Paragraph" w:semiHidden="0" w:uiPriority="34" w:unhideWhenUsed="0" w:qFormat="1"/>
+    <w:lsdException w:name="Quote" w:semiHidden="0" w:uiPriority="29" w:unhideWhenUsed="0" w:qFormat="1"/>
+    <w:lsdException w:name="Intense Quote" w:semiHidden="0" w:uiPriority="30" w:unhideWhenUsed="0" w:qFormat="1"/>
+    <w:lsdException w:name="Medium List 2 Accent 1" w:semiHidden="0" w:uiPriority="66" w:unhideWhenUsed="0"/>
+    <w:lsdException w:name="Medium Grid 1 Accent 1" w:semiHidden="0" w:uiPriority="67" w:unhideWhenUsed="0"/>
+    <w:lsdException w:name="Medium Grid 2 Accent 1" w:semiHidden="0" w:uiPriority="68" w:unhideWhenUsed="0"/>
+    <w:lsdException w:name="Medium Grid 3 Accent 1" w:semiHidden="0" w:uiPriority="69" w:unhideWhenUsed="0"/>
+    <w:lsdException w:name="Dark List Accent 1" w:semiHidden="0" w:uiPriority="70" w:unhideWhenUsed="0"/>
+    <w:lsdException w:name="Colorful Shading Accent 1" w:semiHidden="0" w:uiPriority="71" w:unhideWhenUsed="0"/>
+    <w:lsdException w:name="Colorful List Accent 1" w:semiHidden="0" w:uiPriority="72" w:unhideWhenUsed="0"/>
+    <w:lsdException w:name="Colorful Grid Accent 1" w:semiHidden="0" w:uiPriority="73" w:unhideWhenUsed="0"/>
+    <w:lsdException w:name="Light Shading Accent 2" w:semiHidden="0" w:uiPriority="60" w:unhideWhenUsed="0"/>
+    <w:lsdException w:name="Light List Accent 2" w:semiHidden="0" w:uiPriority="61" w:unhideWhenUsed="0"/>
+    <w:lsdException w:name="Light Grid Accent 2" w:semiHidden="0" w:uiPriority="62" w:unhideWhenUsed="0"/>
+    <w:lsdException w:name="Medium Shading 1 Accent 2" w:semiHidden="0" w:uiPriority="63" w:unhideWhenUsed="0"/>
+    <w:lsdException w:name="Medium Shading 2 Accent 2" w:semiHidden="0" w:uiPriority="64" w:unhideWhenUsed="0"/>
+    <w:lsdException w:name="Medium List 1 Accent 2" w:semiHidden="0" w:uiPriority="65" w:unhideWhenUsed="0"/>
+    <w:lsdException w:name="Medium List 2 Accent 2" w:semiHidden="0" w:uiPriority="66" w:unhideWhenUsed="0"/>
+    <w:lsdException w:name="Medium Grid 1 Accent 2" w:semiHidden="0" w:uiPriority="67" w:unhideWhenUsed="0"/>
+    <w:lsdException w:name="Medium Grid 2 Accent 2" w:semiHidden="0" w:uiPriority="68" w:unhideWhenUsed="0"/>
+    <w:lsdException w:name="Medium Grid 3 Accent 2" w:semiHidden="0" w:uiPriority="69" w:unhideWhenUsed="0"/>
+    <w:lsdException w:name="Dark List Accent 2" w:semiHidden="0" w:uiPriority="70" w:unhideWhenUsed="0"/>
+    <w:lsdException w:name="Colorful Shading Accent 2" w:semiHidden="0" w:uiPriority="71" w:unhideWhenUsed="0"/>
+    <w:lsdException w:name="Colorful List Accent 2" w:semiHidden="0" w:uiPriority="72" w:unhideWhenUsed="0"/>
+    <w:lsdException w:name="Colorful Grid Accent 2" w:semiHidden="0" w:uiPriority="73" w:unhideWhenUsed="0"/>
+    <w:lsdException w:name="Light Shading Accent 3" w:semiHidden="0" w:uiPriority="60" w:unhideWhenUsed="0"/>
+    <w:lsdException w:name="Light List Accent 3" w:semiHidden="0" w:uiPriority="61" w:unhideWhenUsed="0"/>
+    <w:lsdException w:name="Light Grid Accent 3" w:semiHidden="0" w:uiPriority="62" w:unhideWhenUsed="0"/>
+    <w:lsdException w:name="Medium Shading 1 Accent 3" w:semiHidden="0" w:uiPriority="63" w:unhideWhenUsed="0"/>
+    <w:lsdException w:name="Medium Shading 2 Accent 3" w:semiHidden="0" w:uiPriority="64" w:unhideWhenUsed="0"/>
+    <w:lsdException w:name="Medium List 1 Accent 3" w:semiHidden="0" w:uiPriority="65" w:unhideWhenUsed="0"/>
+    <w:lsdException w:name="Medium List 2 Accent 3" w:semiHidden="0" w:uiPriority="66" w:unhideWhenUsed="0"/>
+    <w:lsdException w:name="Medium Grid 1 Accent 3" w:semiHidden="0" w:uiPriority="67" w:unhideWhenUsed="0"/>
+    <w:lsdException w:name="Medium Grid 2 Accent 3" w:semiHidden="0" w:uiPriority="68" w:unhideWhenUsed="0"/>
+    <w:lsdException w:name="Medium Grid 3 Accent 3" w:semiHidden="0" w:uiPriority="69" w:unhideWhenUsed="0"/>
+    <w:lsdException w:name="Dark List Accent 3" w:semiHidden="0" w:uiPriority="70" w:unhideWhenUsed="0"/>
+    <w:lsdException w:name="Colorful Shading Accent 3" w:semiHidden="0" w:uiPriority="71" w:unhideWhenUsed="0"/>
+    <w:lsdException w:name="Colorful List Accent 3" w:semiHidden="0" w:uiPriority="72" w:unhideWhenUsed="0"/>
+    <w:lsdException w:name="Colorful Grid Accent 3" w:semiHidden="0" w:uiPriority="73" w:unhideWhenUsed="0"/>
+    <w:lsdException w:name="Light Shading Accent 4" w:semiHidden="0" w:uiPriority="60" w:unhideWhenUsed="0"/>
+    <w:lsdException w:name="Light List Accent 4" w:semiHidden="0" w:uiPriority="61" w:unhideWhenUsed="0"/>
+    <w:lsdException w:name="Light Grid Accent 4" w:semiHidden="0" w:uiPriority="62" w:unhideWhenUsed="0"/>
+    <w:lsdException w:name="Medium Shading 1 Accent 4" w:semiHidden="0" w:uiPriority="63" w:unhideWhenUsed="0"/>
+    <w:lsdException w:name="Medium Shading 2 Accent 4" w:semiHidden="0" w:uiPriority="64" w:unhideWhenUsed="0"/>
+    <w:lsdException w:name="Medium List 1 Accent 4" w:semiHidden="0" w:uiPriority="65" w:unhideWhenUsed="0"/>
+    <w:lsdException w:name="Medium List 2 Accent 4" w:semiHidden="0" w:uiPriority="66" w:unhideWhenUsed="0"/>
+    <w:lsdException w:name="Medium Grid 1 Accent 4" w:semiHidden="0" w:uiPriority="67" w:unhideWhenUsed="0"/>
+    <w:lsdException w:name="Medium Grid 2 Accent 4" w:semiHidden="0" w:uiPriority="68" w:unhideWhenUsed="0"/>
+    <w:lsdException w:name="Medium Grid 3 Accent 4" w:semiHidden="0" w:uiPriority="69" w:unhideWhenUsed="0"/>
+    <w:lsdException w:name="Dark List Accent 4" w:semiHidden="0" w:uiPriority="70" w:unhideWhenUsed="0"/>
+    <w:lsdException w:name="Colorful Shading Accent 4" w:semiHidden="0" w:uiPriority="71" w:unhideWhenUsed="0"/>
+    <w:lsdException w:name="Colorful List Accent 4" w:semiHidden="0" w:uiPriority="72" w:unhideWhenUsed="0"/>
+    <w:lsdException w:name="Colorful Grid Accent 4" w:semiHidden="0" w:uiPriority="73" w:unhideWhenUsed="0"/>
+    <w:lsdException w:name="Light Shading Accent 5" w:semiHidden="0" w:uiPriority="60" w:unhideWhenUsed="0"/>
+    <w:lsdException w:name="Light List Accent 5" w:semiHidden="0" w:uiPriority="61" w:unhideWhenUsed="0"/>
+    <w:lsdException w:name="Light Grid Accent 5" w:semiHidden="0" w:uiPriority="62" w:unhideWhenUsed="0"/>
+    <w:lsdException w:name="Medium Shading 1 Accent 5" w:semiHidden="0" w:uiPriority="63" w:unhideWhenUsed="0"/>
+    <w:lsdException w:name="Medium Shading 2 Accent 5" w:semiHidden="0" w:uiPriority="64" w:unhideWhenUsed="0"/>
+    <w:lsdException w:name="Medium List 1 Accent 5" w:semiHidden="0" w:uiPriority="65" w:unhideWhenUsed="0"/>
+    <w:lsdException w:name="Medium List 2 Accent 5" w:semiHidden="0" w:uiPriority="66" w:unhideWhenUsed="0"/>
+    <w:lsdException w:name="Medium Grid 1 Accent 5" w:semiHidden="0" w:uiPriority="67" w:unhideWhenUsed="0"/>
+    <w:lsdException w:name="Medium Grid 2 Accent 5" w:semiHidden="0" w:uiPriority="68" w:unhideWhenUsed="0"/>
+    <w:lsdException w:name="Medium Grid 3 Accent 5" w:semiHidden="0" w:uiPriority="69" w:unhideWhenUsed="0"/>
+    <w:lsdException w:name="Dark List Accent 5" w:semiHidden="0" w:uiPriority="70" w:unhideWhenUsed="0"/>
+    <w:lsdException w:name="Colorful Shading Accent 5" w:semiHidden="0" w:uiPriority="71" w:unhideWhenUsed="0"/>
+    <w:lsdException w:name="Colorful List Accent 5" w:semiHidden="0" w:uiPriority="72" w:unhideWhenUsed="0"/>
+    <w:lsdException w:name="Colorful Grid Accent 5" w:semiHidden="0" w:uiPriority="73" w:unhideWhenUsed="0"/>
+    <w:lsdException w:name="Light Shading Accent 6" w:semiHidden="0" w:uiPriority="60" w:unhideWhenUsed="0"/>
+    <w:lsdException w:name="Light List Accent 6" w:semiHidden="0" w:uiPriority="61" w:unhideWhenUsed="0"/>
+    <w:lsdException w:name="Light Grid Accent 6" w:semiHidden="0" w:uiPriority="62" w:unhideWhenUsed="0"/>
+    <w:lsdException w:name="Medium Shading 1 Accent 6" w:semiHidden="0" w:uiPriority="63" w:unhideWhenUsed="0"/>
+    <w:lsdException w:name="Medium Shading 2 Accent 6" w:semiHidden="0" w:uiPriority="64" w:unhideWhenUsed="0"/>
+    <w:lsdException w:name="Medium List 1 Accent 6" w:semiHidden="0" w:uiPriority="65" w:unhideWhenUsed="0"/>
+    <w:lsdException w:name="Medium List 2 Accent 6" w:semiHidden="0" w:uiPriority="66" w:unhideWhenUsed="0"/>
+    <w:lsdException w:name="Medium Grid 1 Accent 6" w:semiHidden="0" w:uiPriority="67" w:unhideWhenUsed="0"/>
+    <w:lsdException w:name="Medium Grid 2 Accent 6" w:semiHidden="0" w:uiPriority="68" w:unhideWhenUsed="0"/>
+    <w:lsdException w:name="Medium Grid 3 Accent 6" w:semiHidden="0" w:uiPriority="69" w:unhideWhenUsed="0"/>
+    <w:lsdException w:name="Dark List Accent 6" w:semiHidden="0" w:uiPriority="70" w:unhideWhenUsed="0"/>
+    <w:lsdException w:name="Colorful Shading Accent 6" w:semiHidden="0" w:uiPriority="71" w:unhideWhenUsed="0"/>
+    <w:lsdException w:name="Colorful List Accent 6" w:semiHidden="0" w:uiPriority="72" w:unhideWhenUsed="0"/>
+    <w:lsdException w:name="Colorful Grid Accent 6" w:semiHidden="0" w:uiPriority="73" w:unhideWhenUsed="0"/>
+    <w:lsdException w:name="Subtle Emphasis" w:semiHidden="0" w:uiPriority="19" w:unhideWhenUsed="0" w:qFormat="1"/>
+    <w:lsdException w:name="Intense Emphasis" w:semiHidden="0" w:uiPriority="21" w:unhideWhenUsed="0" w:qFormat="1"/>
+    <w:lsdException w:name="Subtle Reference" w:semiHidden="0" w:uiPriority="31" w:unhideWhenUsed="0" w:qFormat="1"/>
+    <w:lsdException w:name="Intense Reference" w:semiHidden="0" w:uiPriority="32" w:unhideWhenUsed="0" w:qFormat="1"/>
+    <w:lsdException w:name="Book Title" w:semiHidden="0" w:uiPriority="33" w:unhideWhenUsed="0" w:qFormat="1"/>
+    <w:lsdException w:name="Bibliography" w:uiPriority="37"/>
+    <w:lsdException w:name="TOC Heading" w:uiPriority="39" w:qFormat="1"/>
+  </w:latentStyles>
+  <w:style w:type="paragraph" w:default="1" w:styleId="Normal">
+    <w:name w:val="Normal"/>
+    <w:qFormat/>
+  </w:style>
+  <w:style w:type="character" w:default="1" w:styleId="VarsaylanParagrafYazTipi">
+    <w:name w:val="Default Paragraph Font"/>
+    <w:uiPriority w:val="1"/>
+    <w:semiHidden/>
+    <w:unhideWhenUsed/>
+  </w:style>
+  <w:style w:type="table" w:default="1" w:styleId="NormalTablo">
+    <w:name w:val="Normal Table"/>
+    <w:uiPriority w:val="99"/>
+    <w:semiHidden/>
+    <w:unhideWhenUsed/>
+    <w:qFormat/>
+    <w:tblPr>
+      <w:tblInd w:w="0" w:type="dxa"/>
+      <w:tblCellMar>
+        <w:top w:w="0" w:type="dxa"/>
+        <w:left w:w="108" w:type="dxa"/>
+        <w:bottom w:w="0" w:type="dxa"/>
+        <w:right w:w="108" w:type="dxa"/>
+      </w:tblCellMar>
+    </w:tblPr>
+  </w:style>
+  <w:style w:type="numbering" w:default="1" w:styleId="ListeYok">
+    <w:name w:val="No List"/>
+    <w:uiPriority w:val="99"/>
+    <w:semiHidden/>
+    <w:unhideWhenUsed/>
+  </w:style>
+  <w:style w:type="character" w:styleId="YerTutucuMetni">
+    <w:name w:val="Placeholder Text"/>
+    <w:basedOn w:val="VarsaylanParagrafYazTipi"/>
+    <w:uiPriority w:val="99"/>
+    <w:semiHidden/>
+    <w:rsid w:val="0036592A"/>
+    <w:rPr>
+      <w:color w:val="808080"/>
+    </w:rPr>
+  </w:style>
+</w:styles>
+</file>
+
+<file path=word/glossary/webSettings.xml><?xml version="1.0" encoding="utf-8"?>
+<w:webSettings xmlns:r="http://schemas.openxmlformats.org/officeDocument/2006/relationships" xmlns:w="http://schemas.openxmlformats.org/wordprocessingml/2006/main">
+  <w:optimizeForBrowser/>
+</w:webSettings>
 </file>
 
 <file path=word/theme/theme1.xml><?xml version="1.0" encoding="utf-8"?>

</xml_diff>

<commit_message>
raporda2. kısma geçildi grafikler yorumlanıyor
</commit_message>
<xml_diff>
--- a/project2_report.docx
+++ b/project2_report.docx
@@ -373,11 +373,13 @@
           <w:numId w:val="1"/>
         </w:numPr>
         <w:rPr>
-          <w:lang w:val="en-US"/>
-        </w:rPr>
-      </w:pPr>
-      <w:r>
-        <w:rPr>
+          <w:color w:val="auto"/>
+          <w:lang w:val="en-US"/>
+        </w:rPr>
+      </w:pPr>
+      <w:r>
+        <w:rPr>
+          <w:color w:val="auto"/>
           <w:lang w:val="en-US"/>
         </w:rPr>
         <w:lastRenderedPageBreak/>
@@ -385,12 +387,14 @@
       </w:r>
       <w:r>
         <w:rPr>
+          <w:color w:val="auto"/>
           <w:lang w:val="en-US"/>
         </w:rPr>
         <w:t xml:space="preserve"> and Motor </w:t>
       </w:r>
       <w:r>
         <w:rPr>
+          <w:color w:val="auto"/>
           <w:lang w:val="en-US"/>
         </w:rPr>
         <w:t>Parameter Estimation</w:t>
@@ -460,29 +464,34 @@
         <w:pStyle w:val="ResimYazs"/>
         <w:jc w:val="center"/>
         <w:rPr>
-          <w:lang w:val="en-US"/>
-        </w:rPr>
-      </w:pPr>
-      <w:r>
-        <w:rPr>
+          <w:color w:val="auto"/>
+          <w:lang w:val="en-US"/>
+        </w:rPr>
+      </w:pPr>
+      <w:r>
+        <w:rPr>
+          <w:color w:val="auto"/>
           <w:lang w:val="en-US"/>
         </w:rPr>
         <w:t xml:space="preserve">Figure  </w:t>
       </w:r>
       <w:r>
         <w:rPr>
+          <w:color w:val="auto"/>
           <w:lang w:val="en-US"/>
         </w:rPr>
         <w:fldChar w:fldCharType="begin"/>
       </w:r>
       <w:r>
         <w:rPr>
+          <w:color w:val="auto"/>
           <w:lang w:val="en-US"/>
         </w:rPr>
         <w:instrText xml:space="preserve"> SEQ Figure_ \* ARABIC </w:instrText>
       </w:r>
       <w:r>
         <w:rPr>
+          <w:color w:val="auto"/>
           <w:lang w:val="en-US"/>
         </w:rPr>
         <w:fldChar w:fldCharType="separate"/>
@@ -490,18 +499,21 @@
       <w:r>
         <w:rPr>
           <w:noProof/>
+          <w:color w:val="auto"/>
           <w:lang w:val="en-US"/>
         </w:rPr>
         <w:t>1</w:t>
       </w:r>
       <w:r>
         <w:rPr>
+          <w:color w:val="auto"/>
           <w:lang w:val="en-US"/>
         </w:rPr>
         <w:fldChar w:fldCharType="end"/>
       </w:r>
       <w:r>
         <w:rPr>
+          <w:color w:val="auto"/>
           <w:lang w:val="en-US"/>
         </w:rPr>
         <w:t>. Chosen Lamination to Design Induction Motor</w:t>
@@ -3513,7 +3525,7 @@
             <v:path o:extrusionok="f" gradientshapeok="t" o:connecttype="rect"/>
             <o:lock v:ext="edit" aspectratio="t"/>
           </v:shapetype>
-          <v:shape id="_x0000_i1025" type="#_x0000_t75" style="width:436.1pt;height:203.1pt">
+          <v:shape id="_x0000_i1025" type="#_x0000_t75" style="width:436.5pt;height:203pt">
             <v:imagedata r:id="rId9" o:title="MMF1"/>
           </v:shape>
         </w:pict>
@@ -3524,29 +3536,34 @@
         <w:pStyle w:val="ResimYazs"/>
         <w:jc w:val="center"/>
         <w:rPr>
-          <w:lang w:val="en-US"/>
-        </w:rPr>
-      </w:pPr>
-      <w:r>
-        <w:rPr>
+          <w:color w:val="auto"/>
+          <w:lang w:val="en-US"/>
+        </w:rPr>
+      </w:pPr>
+      <w:r>
+        <w:rPr>
+          <w:color w:val="auto"/>
           <w:lang w:val="en-US"/>
         </w:rPr>
         <w:t xml:space="preserve">Figure  </w:t>
       </w:r>
       <w:r>
         <w:rPr>
+          <w:color w:val="auto"/>
           <w:lang w:val="en-US"/>
         </w:rPr>
         <w:fldChar w:fldCharType="begin"/>
       </w:r>
       <w:r>
         <w:rPr>
+          <w:color w:val="auto"/>
           <w:lang w:val="en-US"/>
         </w:rPr>
         <w:instrText xml:space="preserve"> SEQ Figure_ \* ARABIC </w:instrText>
       </w:r>
       <w:r>
         <w:rPr>
+          <w:color w:val="auto"/>
           <w:lang w:val="en-US"/>
         </w:rPr>
         <w:fldChar w:fldCharType="separate"/>
@@ -3554,18 +3571,21 @@
       <w:r>
         <w:rPr>
           <w:noProof/>
+          <w:color w:val="auto"/>
           <w:lang w:val="en-US"/>
         </w:rPr>
         <w:t>2</w:t>
       </w:r>
       <w:r>
         <w:rPr>
+          <w:color w:val="auto"/>
           <w:lang w:val="en-US"/>
         </w:rPr>
         <w:fldChar w:fldCharType="end"/>
       </w:r>
       <w:r>
         <w:rPr>
+          <w:color w:val="auto"/>
           <w:lang w:val="en-US"/>
         </w:rPr>
         <w:t>.</w:t>
@@ -3583,7 +3603,7 @@
           <w:lang w:val="en-US"/>
         </w:rPr>
         <w:pict>
-          <v:shape id="_x0000_i1026" type="#_x0000_t75" style="width:443.55pt;height:205.8pt">
+          <v:shape id="_x0000_i1026" type="#_x0000_t75" style="width:443.5pt;height:206pt">
             <v:imagedata r:id="rId10" o:title="MMF2"/>
           </v:shape>
         </w:pict>
@@ -3594,29 +3614,34 @@
         <w:pStyle w:val="ResimYazs"/>
         <w:jc w:val="center"/>
         <w:rPr>
-          <w:lang w:val="en-US"/>
-        </w:rPr>
-      </w:pPr>
-      <w:r>
-        <w:rPr>
+          <w:color w:val="auto"/>
+          <w:lang w:val="en-US"/>
+        </w:rPr>
+      </w:pPr>
+      <w:r>
+        <w:rPr>
+          <w:color w:val="auto"/>
           <w:lang w:val="en-US"/>
         </w:rPr>
         <w:t xml:space="preserve">Figure  </w:t>
       </w:r>
       <w:r>
         <w:rPr>
+          <w:color w:val="auto"/>
           <w:lang w:val="en-US"/>
         </w:rPr>
         <w:fldChar w:fldCharType="begin"/>
       </w:r>
       <w:r>
         <w:rPr>
+          <w:color w:val="auto"/>
           <w:lang w:val="en-US"/>
         </w:rPr>
         <w:instrText xml:space="preserve"> SEQ Figure_ \* ARABIC </w:instrText>
       </w:r>
       <w:r>
         <w:rPr>
+          <w:color w:val="auto"/>
           <w:lang w:val="en-US"/>
         </w:rPr>
         <w:fldChar w:fldCharType="separate"/>
@@ -3624,18 +3649,21 @@
       <w:r>
         <w:rPr>
           <w:noProof/>
+          <w:color w:val="auto"/>
           <w:lang w:val="en-US"/>
         </w:rPr>
         <w:t>3</w:t>
       </w:r>
       <w:r>
         <w:rPr>
+          <w:color w:val="auto"/>
           <w:lang w:val="en-US"/>
         </w:rPr>
         <w:fldChar w:fldCharType="end"/>
       </w:r>
       <w:r>
         <w:rPr>
+          <w:color w:val="auto"/>
           <w:lang w:val="en-US"/>
         </w:rPr>
         <w:t>.</w:t>
@@ -3653,7 +3681,7 @@
           <w:lang w:val="en-US"/>
         </w:rPr>
         <w:pict>
-          <v:shape id="_x0000_i1027" type="#_x0000_t75" style="width:429.3pt;height:199.7pt">
+          <v:shape id="_x0000_i1027" type="#_x0000_t75" style="width:429pt;height:200pt">
             <v:imagedata r:id="rId11" o:title="MMF3"/>
           </v:shape>
         </w:pict>
@@ -3664,29 +3692,34 @@
         <w:pStyle w:val="ResimYazs"/>
         <w:jc w:val="center"/>
         <w:rPr>
-          <w:lang w:val="en-US"/>
-        </w:rPr>
-      </w:pPr>
-      <w:r>
-        <w:rPr>
+          <w:color w:val="auto"/>
+          <w:lang w:val="en-US"/>
+        </w:rPr>
+      </w:pPr>
+      <w:r>
+        <w:rPr>
+          <w:color w:val="auto"/>
           <w:lang w:val="en-US"/>
         </w:rPr>
         <w:t xml:space="preserve">Figure  </w:t>
       </w:r>
       <w:r>
         <w:rPr>
+          <w:color w:val="auto"/>
           <w:lang w:val="en-US"/>
         </w:rPr>
         <w:fldChar w:fldCharType="begin"/>
       </w:r>
       <w:r>
         <w:rPr>
+          <w:color w:val="auto"/>
           <w:lang w:val="en-US"/>
         </w:rPr>
         <w:instrText xml:space="preserve"> SEQ Figure_ \* ARABIC </w:instrText>
       </w:r>
       <w:r>
         <w:rPr>
+          <w:color w:val="auto"/>
           <w:lang w:val="en-US"/>
         </w:rPr>
         <w:fldChar w:fldCharType="separate"/>
@@ -3694,18 +3727,21 @@
       <w:r>
         <w:rPr>
           <w:noProof/>
+          <w:color w:val="auto"/>
           <w:lang w:val="en-US"/>
         </w:rPr>
         <w:t>4</w:t>
       </w:r>
       <w:r>
         <w:rPr>
+          <w:color w:val="auto"/>
           <w:lang w:val="en-US"/>
         </w:rPr>
         <w:fldChar w:fldCharType="end"/>
       </w:r>
       <w:r>
         <w:rPr>
+          <w:color w:val="auto"/>
           <w:lang w:val="en-US"/>
         </w:rPr>
         <w:t>.</w:t>
@@ -3930,30 +3966,36 @@
     <w:p>
       <w:pPr>
         <w:pStyle w:val="ResimYazs"/>
-        <w:rPr>
-          <w:lang w:val="en-US"/>
-        </w:rPr>
-      </w:pPr>
-      <w:r>
-        <w:rPr>
+        <w:jc w:val="center"/>
+        <w:rPr>
+          <w:color w:val="auto"/>
+          <w:lang w:val="en-US"/>
+        </w:rPr>
+      </w:pPr>
+      <w:r>
+        <w:rPr>
+          <w:color w:val="auto"/>
           <w:lang w:val="en-US"/>
         </w:rPr>
         <w:t xml:space="preserve">Figure  </w:t>
       </w:r>
       <w:r>
         <w:rPr>
+          <w:color w:val="auto"/>
           <w:lang w:val="en-US"/>
         </w:rPr>
         <w:fldChar w:fldCharType="begin"/>
       </w:r>
       <w:r>
         <w:rPr>
+          <w:color w:val="auto"/>
           <w:lang w:val="en-US"/>
         </w:rPr>
         <w:instrText xml:space="preserve"> SEQ Figure_ \* ARABIC </w:instrText>
       </w:r>
       <w:r>
         <w:rPr>
+          <w:color w:val="auto"/>
           <w:lang w:val="en-US"/>
         </w:rPr>
         <w:fldChar w:fldCharType="separate"/>
@@ -3961,18 +4003,21 @@
       <w:r>
         <w:rPr>
           <w:noProof/>
+          <w:color w:val="auto"/>
           <w:lang w:val="en-US"/>
         </w:rPr>
         <w:t>5</w:t>
       </w:r>
       <w:r>
         <w:rPr>
+          <w:color w:val="auto"/>
           <w:lang w:val="en-US"/>
         </w:rPr>
         <w:fldChar w:fldCharType="end"/>
       </w:r>
       <w:r>
         <w:rPr>
+          <w:color w:val="auto"/>
           <w:lang w:val="en-US"/>
         </w:rPr>
         <w:t>.</w:t>
@@ -4441,29 +4486,34 @@
         <w:pStyle w:val="ResimYazs"/>
         <w:jc w:val="center"/>
         <w:rPr>
-          <w:lang w:val="en-US"/>
-        </w:rPr>
-      </w:pPr>
-      <w:r>
-        <w:rPr>
+          <w:color w:val="auto"/>
+          <w:lang w:val="en-US"/>
+        </w:rPr>
+      </w:pPr>
+      <w:r>
+        <w:rPr>
+          <w:color w:val="auto"/>
           <w:lang w:val="en-US"/>
         </w:rPr>
         <w:t xml:space="preserve">Figure  </w:t>
       </w:r>
       <w:r>
         <w:rPr>
+          <w:color w:val="auto"/>
           <w:lang w:val="en-US"/>
         </w:rPr>
         <w:fldChar w:fldCharType="begin"/>
       </w:r>
       <w:r>
         <w:rPr>
+          <w:color w:val="auto"/>
           <w:lang w:val="en-US"/>
         </w:rPr>
         <w:instrText xml:space="preserve"> SEQ Figure_ \* ARABIC </w:instrText>
       </w:r>
       <w:r>
         <w:rPr>
+          <w:color w:val="auto"/>
           <w:lang w:val="en-US"/>
         </w:rPr>
         <w:fldChar w:fldCharType="separate"/>
@@ -4471,30 +4521,35 @@
       <w:r>
         <w:rPr>
           <w:noProof/>
+          <w:color w:val="auto"/>
           <w:lang w:val="en-US"/>
         </w:rPr>
         <w:t>6</w:t>
       </w:r>
       <w:r>
         <w:rPr>
+          <w:color w:val="auto"/>
           <w:lang w:val="en-US"/>
         </w:rPr>
         <w:fldChar w:fldCharType="end"/>
       </w:r>
       <w:r>
         <w:rPr>
+          <w:color w:val="auto"/>
           <w:lang w:val="en-US"/>
         </w:rPr>
         <w:t xml:space="preserve">. </w:t>
       </w:r>
       <w:r>
         <w:rPr>
+          <w:color w:val="auto"/>
           <w:lang w:val="en-US"/>
         </w:rPr>
         <w:t>Illustration</w:t>
       </w:r>
       <w:r>
         <w:rPr>
+          <w:color w:val="auto"/>
           <w:lang w:val="en-US"/>
         </w:rPr>
         <w:t xml:space="preserve"> of air gap magnetic flux density on stator slot</w:t>
@@ -4565,29 +4620,34 @@
         <w:pStyle w:val="ResimYazs"/>
         <w:jc w:val="center"/>
         <w:rPr>
-          <w:lang w:val="en-US"/>
-        </w:rPr>
-      </w:pPr>
-      <w:r>
-        <w:rPr>
+          <w:color w:val="auto"/>
+          <w:lang w:val="en-US"/>
+        </w:rPr>
+      </w:pPr>
+      <w:r>
+        <w:rPr>
+          <w:color w:val="auto"/>
           <w:lang w:val="en-US"/>
         </w:rPr>
         <w:t xml:space="preserve">Figure  </w:t>
       </w:r>
       <w:r>
         <w:rPr>
+          <w:color w:val="auto"/>
           <w:lang w:val="en-US"/>
         </w:rPr>
         <w:fldChar w:fldCharType="begin"/>
       </w:r>
       <w:r>
         <w:rPr>
+          <w:color w:val="auto"/>
           <w:lang w:val="en-US"/>
         </w:rPr>
         <w:instrText xml:space="preserve"> SEQ Figure_ \* ARABIC </w:instrText>
       </w:r>
       <w:r>
         <w:rPr>
+          <w:color w:val="auto"/>
           <w:lang w:val="en-US"/>
         </w:rPr>
         <w:fldChar w:fldCharType="separate"/>
@@ -4595,12 +4655,14 @@
       <w:r>
         <w:rPr>
           <w:noProof/>
+          <w:color w:val="auto"/>
           <w:lang w:val="en-US"/>
         </w:rPr>
         <w:t>7</w:t>
       </w:r>
       <w:r>
         <w:rPr>
+          <w:color w:val="auto"/>
           <w:lang w:val="en-US"/>
         </w:rPr>
         <w:fldChar w:fldCharType="end"/>
@@ -4680,29 +4742,34 @@
         <w:pStyle w:val="ResimYazs"/>
         <w:jc w:val="center"/>
         <w:rPr>
-          <w:lang w:val="en-US"/>
-        </w:rPr>
-      </w:pPr>
-      <w:r>
-        <w:rPr>
+          <w:color w:val="auto"/>
+          <w:lang w:val="en-US"/>
+        </w:rPr>
+      </w:pPr>
+      <w:r>
+        <w:rPr>
+          <w:color w:val="auto"/>
           <w:lang w:val="en-US"/>
         </w:rPr>
         <w:t xml:space="preserve">Figure  </w:t>
       </w:r>
       <w:r>
         <w:rPr>
+          <w:color w:val="auto"/>
           <w:lang w:val="en-US"/>
         </w:rPr>
         <w:fldChar w:fldCharType="begin"/>
       </w:r>
       <w:r>
         <w:rPr>
+          <w:color w:val="auto"/>
           <w:lang w:val="en-US"/>
         </w:rPr>
         <w:instrText xml:space="preserve"> SEQ Figure_ \* ARABIC </w:instrText>
       </w:r>
       <w:r>
         <w:rPr>
+          <w:color w:val="auto"/>
           <w:lang w:val="en-US"/>
         </w:rPr>
         <w:fldChar w:fldCharType="separate"/>
@@ -4710,18 +4777,21 @@
       <w:r>
         <w:rPr>
           <w:noProof/>
+          <w:color w:val="auto"/>
           <w:lang w:val="en-US"/>
         </w:rPr>
         <w:t>8</w:t>
       </w:r>
       <w:r>
         <w:rPr>
+          <w:color w:val="auto"/>
           <w:lang w:val="en-US"/>
         </w:rPr>
         <w:fldChar w:fldCharType="end"/>
       </w:r>
       <w:r>
         <w:rPr>
+          <w:color w:val="auto"/>
           <w:lang w:val="en-US"/>
         </w:rPr>
         <w:t>.</w:t>
@@ -4809,7 +4879,19 @@
         <w:rPr>
           <w:lang w:val="en-US"/>
         </w:rPr>
-        <w:t xml:space="preserve"> but designed motor is small and high speed so aspect ratio can be between 0.4&lt;x&lt;2. So I take L = 110mm before. </w:t>
+        <w:t xml:space="preserve"> but designed motor is small and high speed so aspect ratio can be between 0.4</w:t>
+      </w:r>
+      <w:r>
+        <w:rPr>
+          <w:lang w:val="en-US"/>
+        </w:rPr>
+        <w:t>&lt;x&lt;2. So I take L = 110mm</w:t>
+      </w:r>
+      <w:r>
+        <w:rPr>
+          <w:lang w:val="en-US"/>
+        </w:rPr>
+        <w:t xml:space="preserve">. </w:t>
       </w:r>
     </w:p>
     <w:p>
@@ -4823,7 +4905,19 @@
         <w:rPr>
           <w:lang w:val="en-US"/>
         </w:rPr>
-        <w:t>Therefore, for my design when I increase length, efficiency increases because of increasing torque.</w:t>
+        <w:t>Therefore</w:t>
+      </w:r>
+      <w:r>
+        <w:rPr>
+          <w:lang w:val="en-US"/>
+        </w:rPr>
+        <w:t>,</w:t>
+      </w:r>
+      <w:r>
+        <w:rPr>
+          <w:lang w:val="en-US"/>
+        </w:rPr>
+        <w:t xml:space="preserve"> when I increase length, efficiency increases because of increasing torque.</w:t>
       </w:r>
     </w:p>
     <w:p>
@@ -4945,30 +5039,36 @@
     <w:p>
       <w:pPr>
         <w:pStyle w:val="ResimYazs"/>
-        <w:rPr>
-          <w:lang w:val="en-US"/>
-        </w:rPr>
-      </w:pPr>
-      <w:r>
-        <w:rPr>
+        <w:jc w:val="center"/>
+        <w:rPr>
+          <w:color w:val="auto"/>
+          <w:lang w:val="en-US"/>
+        </w:rPr>
+      </w:pPr>
+      <w:r>
+        <w:rPr>
+          <w:color w:val="auto"/>
           <w:lang w:val="en-US"/>
         </w:rPr>
         <w:t xml:space="preserve">Figure  </w:t>
       </w:r>
       <w:r>
         <w:rPr>
+          <w:color w:val="auto"/>
           <w:lang w:val="en-US"/>
         </w:rPr>
         <w:fldChar w:fldCharType="begin"/>
       </w:r>
       <w:r>
         <w:rPr>
+          <w:color w:val="auto"/>
           <w:lang w:val="en-US"/>
         </w:rPr>
         <w:instrText xml:space="preserve"> SEQ Figure_ \* ARABIC </w:instrText>
       </w:r>
       <w:r>
         <w:rPr>
+          <w:color w:val="auto"/>
           <w:lang w:val="en-US"/>
         </w:rPr>
         <w:fldChar w:fldCharType="separate"/>
@@ -4976,18 +5076,21 @@
       <w:r>
         <w:rPr>
           <w:noProof/>
+          <w:color w:val="auto"/>
           <w:lang w:val="en-US"/>
         </w:rPr>
         <w:t>9</w:t>
       </w:r>
       <w:r>
         <w:rPr>
+          <w:color w:val="auto"/>
           <w:lang w:val="en-US"/>
         </w:rPr>
         <w:fldChar w:fldCharType="end"/>
       </w:r>
       <w:r>
         <w:rPr>
+          <w:color w:val="auto"/>
           <w:lang w:val="en-US"/>
         </w:rPr>
         <w:t>.</w:t>
@@ -5063,30 +5166,36 @@
     <w:p>
       <w:pPr>
         <w:pStyle w:val="ResimYazs"/>
-        <w:rPr>
-          <w:lang w:val="en-US"/>
-        </w:rPr>
-      </w:pPr>
-      <w:r>
-        <w:rPr>
+        <w:jc w:val="center"/>
+        <w:rPr>
+          <w:color w:val="auto"/>
+          <w:lang w:val="en-US"/>
+        </w:rPr>
+      </w:pPr>
+      <w:r>
+        <w:rPr>
+          <w:color w:val="auto"/>
           <w:lang w:val="en-US"/>
         </w:rPr>
         <w:t xml:space="preserve">Figure  </w:t>
       </w:r>
       <w:r>
         <w:rPr>
+          <w:color w:val="auto"/>
           <w:lang w:val="en-US"/>
         </w:rPr>
         <w:fldChar w:fldCharType="begin"/>
       </w:r>
       <w:r>
         <w:rPr>
+          <w:color w:val="auto"/>
           <w:lang w:val="en-US"/>
         </w:rPr>
         <w:instrText xml:space="preserve"> SEQ Figure_ \* ARABIC </w:instrText>
       </w:r>
       <w:r>
         <w:rPr>
+          <w:color w:val="auto"/>
           <w:lang w:val="en-US"/>
         </w:rPr>
         <w:fldChar w:fldCharType="separate"/>
@@ -5094,18 +5203,21 @@
       <w:r>
         <w:rPr>
           <w:noProof/>
+          <w:color w:val="auto"/>
           <w:lang w:val="en-US"/>
         </w:rPr>
         <w:t>10</w:t>
       </w:r>
       <w:r>
         <w:rPr>
+          <w:color w:val="auto"/>
           <w:lang w:val="en-US"/>
         </w:rPr>
         <w:fldChar w:fldCharType="end"/>
       </w:r>
       <w:r>
         <w:rPr>
+          <w:color w:val="auto"/>
           <w:lang w:val="en-US"/>
         </w:rPr>
         <w:t>.</w:t>
@@ -5122,10 +5234,14 @@
       <w:pPr>
         <w:keepNext/>
         <w:jc w:val="center"/>
+        <w:rPr>
+          <w:lang w:val="en-US"/>
+        </w:rPr>
       </w:pPr>
       <w:r>
         <w:rPr>
           <w:noProof/>
+          <w:lang w:val="en-US"/>
         </w:rPr>
         <w:drawing>
           <wp:inline distT="0" distB="0" distL="0" distR="0">
@@ -5179,20 +5295,53 @@
         <w:pStyle w:val="ResimYazs"/>
         <w:jc w:val="center"/>
         <w:rPr>
-          <w:lang w:val="en-US"/>
-        </w:rPr>
-      </w:pPr>
-      <w:r>
+          <w:color w:val="auto"/>
+          <w:lang w:val="en-US"/>
+        </w:rPr>
+      </w:pPr>
+      <w:r>
+        <w:rPr>
+          <w:color w:val="auto"/>
+          <w:lang w:val="en-US"/>
+        </w:rPr>
         <w:t xml:space="preserve">Figure  </w:t>
       </w:r>
-      <w:fldSimple w:instr=" SEQ Figure_ \* ARABIC ">
-        <w:r>
-          <w:rPr>
-            <w:noProof/>
-          </w:rPr>
-          <w:t>11</w:t>
-        </w:r>
-      </w:fldSimple>
+      <w:r>
+        <w:rPr>
+          <w:color w:val="auto"/>
+          <w:lang w:val="en-US"/>
+        </w:rPr>
+        <w:fldChar w:fldCharType="begin"/>
+      </w:r>
+      <w:r>
+        <w:rPr>
+          <w:color w:val="auto"/>
+          <w:lang w:val="en-US"/>
+        </w:rPr>
+        <w:instrText xml:space="preserve"> SEQ Figure_ \* ARABIC </w:instrText>
+      </w:r>
+      <w:r>
+        <w:rPr>
+          <w:color w:val="auto"/>
+          <w:lang w:val="en-US"/>
+        </w:rPr>
+        <w:fldChar w:fldCharType="separate"/>
+      </w:r>
+      <w:r>
+        <w:rPr>
+          <w:noProof/>
+          <w:color w:val="auto"/>
+          <w:lang w:val="en-US"/>
+        </w:rPr>
+        <w:t>11</w:t>
+      </w:r>
+      <w:r>
+        <w:rPr>
+          <w:color w:val="auto"/>
+          <w:lang w:val="en-US"/>
+        </w:rPr>
+        <w:fldChar w:fldCharType="end"/>
+      </w:r>
     </w:p>
     <w:p>
       <w:pPr>
@@ -5334,21 +5483,7 @@
               <w:rFonts w:ascii="Cambria Math" w:hAnsi="Cambria Math"/>
               <w:lang w:val="en-US"/>
             </w:rPr>
-            <m:t>N*Ipeak=Bpeak*A*R=B</m:t>
-          </m:r>
-          <m:r>
-            <w:rPr>
-              <w:rFonts w:ascii="Cambria Math" w:hAnsi="Cambria Math"/>
-              <w:lang w:val="en-US"/>
-            </w:rPr>
-            <m:t>peak</m:t>
-          </m:r>
-          <m:r>
-            <w:rPr>
-              <w:rFonts w:ascii="Cambria Math" w:hAnsi="Cambria Math"/>
-              <w:lang w:val="en-US"/>
-            </w:rPr>
-            <m:t>*A*</m:t>
+            <m:t>N*Ipeak=Bpeak*A*R=Bpeak*A*</m:t>
           </m:r>
           <m:f>
             <m:fPr>
@@ -5366,14 +5501,7 @@
                   <w:rFonts w:ascii="Cambria Math" w:hAnsi="Cambria Math"/>
                   <w:lang w:val="en-US"/>
                 </w:rPr>
-                <m:t>l</m:t>
-              </m:r>
-              <m:r>
-                <w:rPr>
-                  <w:rFonts w:ascii="Cambria Math" w:hAnsi="Cambria Math"/>
-                  <w:lang w:val="en-US"/>
-                </w:rPr>
-                <m:t>gap</m:t>
+                <m:t>lgap</m:t>
               </m:r>
             </m:num>
             <m:den>
@@ -5437,10 +5565,14 @@
       <w:pPr>
         <w:keepNext/>
         <w:jc w:val="center"/>
+        <w:rPr>
+          <w:lang w:val="en-US"/>
+        </w:rPr>
       </w:pPr>
       <w:r>
         <w:rPr>
           <w:noProof/>
+          <w:lang w:val="en-US"/>
         </w:rPr>
         <w:drawing>
           <wp:inline distT="0" distB="0" distL="0" distR="0">
@@ -5494,20 +5626,53 @@
         <w:pStyle w:val="ResimYazs"/>
         <w:jc w:val="center"/>
         <w:rPr>
-          <w:lang w:val="en-US"/>
-        </w:rPr>
-      </w:pPr>
-      <w:r>
+          <w:color w:val="auto"/>
+          <w:lang w:val="en-US"/>
+        </w:rPr>
+      </w:pPr>
+      <w:r>
+        <w:rPr>
+          <w:color w:val="auto"/>
+          <w:lang w:val="en-US"/>
+        </w:rPr>
         <w:t xml:space="preserve">Figure  </w:t>
       </w:r>
-      <w:fldSimple w:instr=" SEQ Figure_ \* ARABIC ">
-        <w:r>
-          <w:rPr>
-            <w:noProof/>
-          </w:rPr>
-          <w:t>12</w:t>
-        </w:r>
-      </w:fldSimple>
+      <w:r>
+        <w:rPr>
+          <w:color w:val="auto"/>
+          <w:lang w:val="en-US"/>
+        </w:rPr>
+        <w:fldChar w:fldCharType="begin"/>
+      </w:r>
+      <w:r>
+        <w:rPr>
+          <w:color w:val="auto"/>
+          <w:lang w:val="en-US"/>
+        </w:rPr>
+        <w:instrText xml:space="preserve"> SEQ Figure_ \* ARABIC </w:instrText>
+      </w:r>
+      <w:r>
+        <w:rPr>
+          <w:color w:val="auto"/>
+          <w:lang w:val="en-US"/>
+        </w:rPr>
+        <w:fldChar w:fldCharType="separate"/>
+      </w:r>
+      <w:r>
+        <w:rPr>
+          <w:noProof/>
+          <w:color w:val="auto"/>
+          <w:lang w:val="en-US"/>
+        </w:rPr>
+        <w:t>12</w:t>
+      </w:r>
+      <w:r>
+        <w:rPr>
+          <w:color w:val="auto"/>
+          <w:lang w:val="en-US"/>
+        </w:rPr>
+        <w:fldChar w:fldCharType="end"/>
+      </w:r>
     </w:p>
     <w:p>
       <w:pPr>
@@ -5608,21 +5773,32 @@
         <w:rPr>
           <w:lang w:val="en-US"/>
         </w:rPr>
-        <w:tab/>
         <w:t xml:space="preserve">Minimum diameter of wire for Is = 2.7Arms is 0.45mm, AWG25 wire. Slot are is 41mm^2, with %80 fill factor, each slot has 60 turns wire area should be smaller than 0.565mm^2, so that I have chosen AWG19, Dwire = 0.81mm, Awire = 0.515mm^2, </w:t>
       </w:r>
       <w:r>
         <w:rPr>
           <w:lang w:val="en-US"/>
         </w:rPr>
-        <w:t xml:space="preserve">r = </w:t>
+        <w:t>r</w:t>
+      </w:r>
+      <w:r>
+        <w:rPr>
+          <w:lang w:val="en-US"/>
+        </w:rPr>
+        <w:t>ho</w:t>
+      </w:r>
+      <w:r>
+        <w:rPr>
+          <w:lang w:val="en-US"/>
+        </w:rPr>
+        <w:t xml:space="preserve"> = </w:t>
       </w:r>
       <w:r>
         <w:rPr>
           <w:rFonts w:ascii="Arial" w:hAnsi="Arial" w:cs="Arial"/>
-          <w:color w:val="000000"/>
           <w:sz w:val="19"/>
           <w:szCs w:val="19"/>
+          <w:lang w:val="en-US"/>
         </w:rPr>
         <w:t>26.40728 ohm/km</w:t>
       </w:r>
@@ -5650,7 +5826,6 @@
         <w:rPr>
           <w:lang w:val="en-US"/>
         </w:rPr>
-        <w:tab/>
         <w:t xml:space="preserve">Minimum diameter of wire for Is = 1.13Arms is 0.287mm, AWG25 wire. Slot are is 41mm^2, with %80 fill factor, each slot has </w:t>
       </w:r>
       <w:r>
@@ -5717,14 +5892,26 @@
         <w:rPr>
           <w:lang w:val="en-US"/>
         </w:rPr>
-        <w:t xml:space="preserve">r = </w:t>
+        <w:t>r</w:t>
+      </w:r>
+      <w:r>
+        <w:rPr>
+          <w:lang w:val="en-US"/>
+        </w:rPr>
+        <w:t>ho</w:t>
+      </w:r>
+      <w:r>
+        <w:rPr>
+          <w:lang w:val="en-US"/>
+        </w:rPr>
+        <w:t xml:space="preserve"> = </w:t>
       </w:r>
       <w:r>
         <w:rPr>
           <w:rFonts w:ascii="Arial" w:hAnsi="Arial" w:cs="Arial"/>
-          <w:color w:val="000000"/>
           <w:sz w:val="19"/>
           <w:szCs w:val="19"/>
+          <w:lang w:val="en-US"/>
         </w:rPr>
         <w:t>84.1976 ohm/km</w:t>
       </w:r>
@@ -5844,30 +6031,767 @@
     <w:p>
       <w:pPr>
         <w:rPr>
-          <w:lang w:val="en-US"/>
-        </w:rPr>
-      </w:pPr>
-      <w:r>
-        <w:rPr>
+          <w:rFonts w:cstheme="minorHAnsi"/>
+          <w:lang w:val="en-US"/>
+        </w:rPr>
+      </w:pPr>
+      <w:r>
+        <w:rPr>
+          <w:rFonts w:cstheme="minorHAnsi"/>
           <w:lang w:val="en-US"/>
         </w:rPr>
         <w:lastRenderedPageBreak/>
-        <w:t xml:space="preserve">Equavalent ciecuit parameter could be calculated with </w:t>
-      </w:r>
-    </w:p>
-    <w:p>
-      <w:pPr>
-        <w:rPr>
-          <w:lang w:val="en-US"/>
-        </w:rPr>
-      </w:pPr>
-    </w:p>
-    <w:p>
-      <w:pPr>
-        <w:rPr>
-          <w:lang w:val="en-US"/>
-        </w:rPr>
-      </w:pPr>
+        <w:t>In order to calculate equivalent circuit of motor, I will made some assumptions. Using parameters below is referred figure 10.</w:t>
+      </w:r>
+    </w:p>
+    <w:p>
+      <w:pPr>
+        <w:rPr>
+          <w:rFonts w:cstheme="minorHAnsi"/>
+          <w:lang w:val="en-US"/>
+        </w:rPr>
+      </w:pPr>
+      <w:r>
+        <w:rPr>
+          <w:rFonts w:cstheme="minorHAnsi"/>
+          <w:lang w:val="en-US"/>
+        </w:rPr>
+        <w:t>Stator cable resistance is</w:t>
+      </w:r>
+      <w:r>
+        <w:rPr>
+          <w:rFonts w:cstheme="minorHAnsi"/>
+          <w:lang w:val="en-US"/>
+        </w:rPr>
+        <w:t xml:space="preserve"> R1 = 2*(Dr+L)*N</w:t>
+      </w:r>
+      <w:r>
+        <w:rPr>
+          <w:rFonts w:cstheme="minorHAnsi"/>
+          <w:lang w:val="en-US"/>
+        </w:rPr>
+        <w:t>phase</w:t>
+      </w:r>
+      <w:r>
+        <w:rPr>
+          <w:rFonts w:cstheme="minorHAnsi"/>
+          <w:lang w:val="en-US"/>
+        </w:rPr>
+        <w:t>*rho = 2*(55</w:t>
+      </w:r>
+      <w:r>
+        <w:rPr>
+          <w:rFonts w:cstheme="minorHAnsi"/>
+          <w:lang w:val="en-US"/>
+        </w:rPr>
+        <w:t>/</w:t>
+      </w:r>
+      <w:r>
+        <w:rPr>
+          <w:rFonts w:cstheme="minorHAnsi"/>
+          <w:lang w:val="en-US"/>
+        </w:rPr>
+        <w:t>2</w:t>
+      </w:r>
+      <w:r>
+        <w:rPr>
+          <w:rFonts w:cstheme="minorHAnsi"/>
+          <w:lang w:val="en-US"/>
+        </w:rPr>
+        <w:t>+110)*0.001*67*</w:t>
+      </w:r>
+      <w:r>
+        <w:rPr>
+          <w:rFonts w:cstheme="minorHAnsi"/>
+          <w:lang w:val="en-US"/>
+        </w:rPr>
+        <w:t>12</w:t>
+      </w:r>
+      <w:r>
+        <w:rPr>
+          <w:rFonts w:cstheme="minorHAnsi"/>
+          <w:lang w:val="en-US"/>
+        </w:rPr>
+        <w:t>*</w:t>
+      </w:r>
+      <w:r>
+        <w:rPr>
+          <w:rFonts w:ascii="Arial" w:hAnsi="Arial" w:cs="Arial"/>
+          <w:sz w:val="19"/>
+          <w:szCs w:val="19"/>
+          <w:lang w:val="en-US"/>
+        </w:rPr>
+        <w:t>84.</w:t>
+      </w:r>
+      <w:r>
+        <w:rPr>
+          <w:rFonts w:ascii="Arial" w:hAnsi="Arial" w:cs="Arial"/>
+          <w:sz w:val="19"/>
+          <w:szCs w:val="19"/>
+          <w:lang w:val="en-US"/>
+        </w:rPr>
+        <w:t>2</w:t>
+      </w:r>
+      <w:r>
+        <w:rPr>
+          <w:rFonts w:cstheme="minorHAnsi"/>
+          <w:lang w:val="en-US"/>
+        </w:rPr>
+        <w:t xml:space="preserve">e-3 = </w:t>
+      </w:r>
+      <w:r>
+        <w:rPr>
+          <w:rFonts w:cstheme="minorHAnsi"/>
+          <w:lang w:val="en-US"/>
+        </w:rPr>
+        <w:t>33</w:t>
+      </w:r>
+      <w:r>
+        <w:rPr>
+          <w:rFonts w:cstheme="minorHAnsi"/>
+          <w:lang w:val="en-US"/>
+        </w:rPr>
+        <w:t>ohm.</w:t>
+      </w:r>
+    </w:p>
+    <w:p>
+      <w:pPr>
+        <w:rPr>
+          <w:rFonts w:cstheme="minorHAnsi"/>
+          <w:lang w:val="en-US"/>
+        </w:rPr>
+      </w:pPr>
+      <w:r>
+        <w:rPr>
+          <w:rFonts w:cstheme="minorHAnsi"/>
+          <w:lang w:val="en-US"/>
+        </w:rPr>
+        <w:t xml:space="preserve">Stator cable inductance is </w:t>
+      </w:r>
+    </w:p>
+    <w:p>
+      <w:pPr>
+        <w:rPr>
+          <w:rFonts w:eastAsia="Times New Roman" w:cstheme="minorHAnsi"/>
+          <w:bCs/>
+          <w:lang w:val="en-US"/>
+        </w:rPr>
+      </w:pPr>
+      <w:r>
+        <w:rPr>
+          <w:rFonts w:cstheme="minorHAnsi"/>
+          <w:lang w:val="en-US"/>
+        </w:rPr>
+        <w:t>L1 = Npole^2/R</w:t>
+      </w:r>
+      <w:r>
+        <w:rPr>
+          <w:rFonts w:cstheme="minorHAnsi"/>
+          <w:lang w:val="en-US"/>
+        </w:rPr>
+        <w:t>*pole/phase</w:t>
+      </w:r>
+      <w:r>
+        <w:rPr>
+          <w:rFonts w:cstheme="minorHAnsi"/>
+          <w:lang w:val="en-US"/>
+        </w:rPr>
+        <w:t xml:space="preserve"> =Npole^2*u0*Apole/lgap =  600^2*4*pi*10^-7*</w:t>
+      </w:r>
+      <w:r>
+        <w:rPr>
+          <w:rFonts w:eastAsia="Times New Roman" w:cstheme="minorHAnsi"/>
+          <w:bCs/>
+          <w:lang w:val="en-US"/>
+        </w:rPr>
+        <w:t xml:space="preserve">0,00475/ (0.278*10^-3) =  </w:t>
+      </w:r>
+      <w:r>
+        <w:rPr>
+          <w:rFonts w:eastAsia="Times New Roman" w:cstheme="minorHAnsi"/>
+          <w:bCs/>
+          <w:lang w:val="en-US"/>
+        </w:rPr>
+        <w:t>7.72*4/3 = 10H</w:t>
+      </w:r>
+      <w:r>
+        <w:rPr>
+          <w:rFonts w:eastAsia="Times New Roman" w:cstheme="minorHAnsi"/>
+          <w:bCs/>
+          <w:lang w:val="en-US"/>
+        </w:rPr>
+        <w:t>, but this calculation is wrong most probably.</w:t>
+      </w:r>
+    </w:p>
+    <w:p>
+      <w:pPr>
+        <w:rPr>
+          <w:rFonts w:ascii="Calibri" w:eastAsia="Times New Roman" w:hAnsi="Calibri" w:cs="Calibri"/>
+          <w:bCs/>
+          <w:lang w:val="en-US"/>
+        </w:rPr>
+      </w:pPr>
+      <w:r>
+        <w:rPr>
+          <w:rFonts w:ascii="Calibri" w:eastAsia="Times New Roman" w:hAnsi="Calibri" w:cs="Calibri"/>
+          <w:bCs/>
+          <w:lang w:val="en-US"/>
+        </w:rPr>
+        <w:t>Rotor resistance can be calculated by thinking copper wires of each rotor</w:t>
+      </w:r>
+      <w:r>
+        <w:rPr>
+          <w:rFonts w:ascii="Calibri" w:eastAsia="Times New Roman" w:hAnsi="Calibri" w:cs="Calibri"/>
+          <w:bCs/>
+          <w:lang w:val="en-US"/>
+        </w:rPr>
+        <w:t xml:space="preserve"> slots are</w:t>
+      </w:r>
+      <w:r>
+        <w:rPr>
+          <w:rFonts w:ascii="Calibri" w:eastAsia="Times New Roman" w:hAnsi="Calibri" w:cs="Calibri"/>
+          <w:bCs/>
+          <w:lang w:val="en-US"/>
+        </w:rPr>
+        <w:t xml:space="preserve"> parallel</w:t>
+      </w:r>
+      <w:r>
+        <w:rPr>
+          <w:rFonts w:ascii="Calibri" w:eastAsia="Times New Roman" w:hAnsi="Calibri" w:cs="Calibri"/>
+          <w:bCs/>
+          <w:lang w:val="en-US"/>
+        </w:rPr>
+        <w:t xml:space="preserve"> connected which will so small.</w:t>
+      </w:r>
+    </w:p>
+    <w:p>
+      <w:pPr>
+        <w:rPr>
+          <w:rFonts w:ascii="Calibri" w:eastAsia="Times New Roman" w:hAnsi="Calibri" w:cs="Calibri"/>
+          <w:bCs/>
+          <w:lang w:val="en-US"/>
+        </w:rPr>
+      </w:pPr>
+      <w:r>
+        <w:rPr>
+          <w:rFonts w:ascii="Calibri" w:eastAsia="Times New Roman" w:hAnsi="Calibri" w:cs="Calibri"/>
+          <w:bCs/>
+          <w:lang w:val="en-US"/>
+        </w:rPr>
+        <w:t xml:space="preserve">Then leakage inductance could be modeled analytically but very complicated so using simulation tools is more appropriate to find it. </w:t>
+      </w:r>
+      <w:r>
+        <w:rPr>
+          <w:rFonts w:ascii="Calibri" w:eastAsia="Times New Roman" w:hAnsi="Calibri" w:cs="Calibri"/>
+          <w:bCs/>
+          <w:lang w:val="en-US"/>
+        </w:rPr>
+        <w:t xml:space="preserve"> </w:t>
+      </w:r>
+    </w:p>
+    <w:p>
+      <w:pPr>
+        <w:rPr>
+          <w:rFonts w:ascii="Calibri" w:eastAsia="Times New Roman" w:hAnsi="Calibri" w:cs="Calibri"/>
+          <w:bCs/>
+          <w:lang w:val="en-US"/>
+        </w:rPr>
+      </w:pPr>
+      <w:r>
+        <w:rPr>
+          <w:rFonts w:ascii="Calibri" w:eastAsia="Times New Roman" w:hAnsi="Calibri" w:cs="Calibri"/>
+          <w:bCs/>
+          <w:lang w:val="en-US"/>
+        </w:rPr>
+        <w:t>Core losses are modeled with datasheet parameter which gives losses per kg.</w:t>
+      </w:r>
+    </w:p>
+    <w:p>
+      <w:pPr>
+        <w:rPr>
+          <w:rFonts w:ascii="Calibri" w:eastAsia="Times New Roman" w:hAnsi="Calibri" w:cs="Calibri"/>
+          <w:bCs/>
+          <w:lang w:val="en-US"/>
+        </w:rPr>
+      </w:pPr>
+      <w:r>
+        <w:rPr>
+          <w:rFonts w:ascii="Calibri" w:eastAsia="Times New Roman" w:hAnsi="Calibri" w:cs="Calibri"/>
+          <w:bCs/>
+          <w:lang w:val="en-US"/>
+        </w:rPr>
+        <w:t>Copper loss of stator is approximately 1.13^2 * 66 = 84W</w:t>
+      </w:r>
+    </w:p>
+    <w:p>
+      <w:pPr>
+        <w:rPr>
+          <w:rFonts w:ascii="Calibri" w:eastAsia="Times New Roman" w:hAnsi="Calibri" w:cs="Calibri"/>
+          <w:bCs/>
+          <w:lang w:val="en-US"/>
+        </w:rPr>
+      </w:pPr>
+    </w:p>
+    <w:p>
+      <w:pPr>
+        <w:pStyle w:val="Balk2"/>
+        <w:rPr>
+          <w:lang w:val="en-US"/>
+        </w:rPr>
+      </w:pPr>
+      <w:r>
+        <w:rPr>
+          <w:lang w:val="en-US"/>
+        </w:rPr>
+        <w:t xml:space="preserve"> </w:t>
+      </w:r>
+      <w:r>
+        <w:rPr>
+          <w:lang w:val="en-US"/>
+        </w:rPr>
+        <w:t>B. Detailed Analysis &amp; Verification</w:t>
+      </w:r>
+    </w:p>
+    <w:p>
+      <w:pPr>
+        <w:pStyle w:val="Balk1"/>
+      </w:pPr>
+      <w:r>
+        <w:rPr>
+          <w:noProof/>
+        </w:rPr>
+        <w:drawing>
+          <wp:inline distT="0" distB="0" distL="0" distR="0">
+            <wp:extent cx="5760720" cy="2680121"/>
+            <wp:effectExtent l="19050" t="0" r="0" b="0"/>
+            <wp:docPr id="20" name="Resim 20"/>
+            <wp:cNvGraphicFramePr>
+              <a:graphicFrameLocks xmlns:a="http://schemas.openxmlformats.org/drawingml/2006/main" noChangeAspect="1"/>
+            </wp:cNvGraphicFramePr>
+            <a:graphic xmlns:a="http://schemas.openxmlformats.org/drawingml/2006/main">
+              <a:graphicData uri="http://schemas.openxmlformats.org/drawingml/2006/picture">
+                <pic:pic xmlns:pic="http://schemas.openxmlformats.org/drawingml/2006/picture">
+                  <pic:nvPicPr>
+                    <pic:cNvPr id="0" name="Picture 20"/>
+                    <pic:cNvPicPr>
+                      <a:picLocks noChangeAspect="1" noChangeArrowheads="1"/>
+                    </pic:cNvPicPr>
+                  </pic:nvPicPr>
+                  <pic:blipFill>
+                    <a:blip r:embed="rId23"/>
+                    <a:srcRect/>
+                    <a:stretch>
+                      <a:fillRect/>
+                    </a:stretch>
+                  </pic:blipFill>
+                  <pic:spPr bwMode="auto">
+                    <a:xfrm>
+                      <a:off x="0" y="0"/>
+                      <a:ext cx="5760720" cy="2680121"/>
+                    </a:xfrm>
+                    <a:prstGeom prst="rect">
+                      <a:avLst/>
+                    </a:prstGeom>
+                    <a:noFill/>
+                    <a:ln w="9525">
+                      <a:noFill/>
+                      <a:miter lim="800000"/>
+                      <a:headEnd/>
+                      <a:tailEnd/>
+                    </a:ln>
+                  </pic:spPr>
+                </pic:pic>
+              </a:graphicData>
+            </a:graphic>
+          </wp:inline>
+        </w:drawing>
+      </w:r>
+    </w:p>
+    <w:p>
+      <w:pPr>
+        <w:pStyle w:val="ResimYazs"/>
+        <w:rPr>
+          <w:color w:val="auto"/>
+          <w:lang w:val="en-US"/>
+        </w:rPr>
+      </w:pPr>
+      <w:r>
+        <w:t xml:space="preserve">Figure  </w:t>
+      </w:r>
+      <w:fldSimple w:instr=" SEQ Figure_ \* ARABIC ">
+        <w:r>
+          <w:rPr>
+            <w:noProof/>
+          </w:rPr>
+          <w:t>13</w:t>
+        </w:r>
+      </w:fldSimple>
+    </w:p>
+    <w:p>
+      <w:pPr>
+        <w:keepNext/>
+      </w:pPr>
+      <w:r>
+        <w:rPr>
+          <w:noProof/>
+        </w:rPr>
+        <w:lastRenderedPageBreak/>
+        <w:drawing>
+          <wp:inline distT="0" distB="0" distL="0" distR="0">
+            <wp:extent cx="5760720" cy="2301280"/>
+            <wp:effectExtent l="19050" t="0" r="0" b="0"/>
+            <wp:docPr id="16" name="Resim 16"/>
+            <wp:cNvGraphicFramePr>
+              <a:graphicFrameLocks xmlns:a="http://schemas.openxmlformats.org/drawingml/2006/main" noChangeAspect="1"/>
+            </wp:cNvGraphicFramePr>
+            <a:graphic xmlns:a="http://schemas.openxmlformats.org/drawingml/2006/main">
+              <a:graphicData uri="http://schemas.openxmlformats.org/drawingml/2006/picture">
+                <pic:pic xmlns:pic="http://schemas.openxmlformats.org/drawingml/2006/picture">
+                  <pic:nvPicPr>
+                    <pic:cNvPr id="0" name="Picture 16"/>
+                    <pic:cNvPicPr>
+                      <a:picLocks noChangeAspect="1" noChangeArrowheads="1"/>
+                    </pic:cNvPicPr>
+                  </pic:nvPicPr>
+                  <pic:blipFill>
+                    <a:blip r:embed="rId24"/>
+                    <a:srcRect/>
+                    <a:stretch>
+                      <a:fillRect/>
+                    </a:stretch>
+                  </pic:blipFill>
+                  <pic:spPr bwMode="auto">
+                    <a:xfrm>
+                      <a:off x="0" y="0"/>
+                      <a:ext cx="5760720" cy="2301280"/>
+                    </a:xfrm>
+                    <a:prstGeom prst="rect">
+                      <a:avLst/>
+                    </a:prstGeom>
+                    <a:noFill/>
+                    <a:ln w="9525">
+                      <a:noFill/>
+                      <a:miter lim="800000"/>
+                      <a:headEnd/>
+                      <a:tailEnd/>
+                    </a:ln>
+                  </pic:spPr>
+                </pic:pic>
+              </a:graphicData>
+            </a:graphic>
+          </wp:inline>
+        </w:drawing>
+      </w:r>
+    </w:p>
+    <w:p>
+      <w:pPr>
+        <w:pStyle w:val="ResimYazs"/>
+      </w:pPr>
+      <w:r>
+        <w:t xml:space="preserve">Figure  </w:t>
+      </w:r>
+      <w:fldSimple w:instr=" SEQ Figure_ \* ARABIC ">
+        <w:r>
+          <w:rPr>
+            <w:noProof/>
+          </w:rPr>
+          <w:t>14</w:t>
+        </w:r>
+      </w:fldSimple>
+    </w:p>
+    <w:p>
+      <w:pPr>
+        <w:keepNext/>
+      </w:pPr>
+      <w:r>
+        <w:rPr>
+          <w:noProof/>
+        </w:rPr>
+        <w:drawing>
+          <wp:inline distT="0" distB="0" distL="0" distR="0">
+            <wp:extent cx="5760720" cy="2301280"/>
+            <wp:effectExtent l="19050" t="0" r="0" b="0"/>
+            <wp:docPr id="17" name="Resim 17"/>
+            <wp:cNvGraphicFramePr>
+              <a:graphicFrameLocks xmlns:a="http://schemas.openxmlformats.org/drawingml/2006/main" noChangeAspect="1"/>
+            </wp:cNvGraphicFramePr>
+            <a:graphic xmlns:a="http://schemas.openxmlformats.org/drawingml/2006/main">
+              <a:graphicData uri="http://schemas.openxmlformats.org/drawingml/2006/picture">
+                <pic:pic xmlns:pic="http://schemas.openxmlformats.org/drawingml/2006/picture">
+                  <pic:nvPicPr>
+                    <pic:cNvPr id="0" name="Picture 17"/>
+                    <pic:cNvPicPr>
+                      <a:picLocks noChangeAspect="1" noChangeArrowheads="1"/>
+                    </pic:cNvPicPr>
+                  </pic:nvPicPr>
+                  <pic:blipFill>
+                    <a:blip r:embed="rId25"/>
+                    <a:srcRect/>
+                    <a:stretch>
+                      <a:fillRect/>
+                    </a:stretch>
+                  </pic:blipFill>
+                  <pic:spPr bwMode="auto">
+                    <a:xfrm>
+                      <a:off x="0" y="0"/>
+                      <a:ext cx="5760720" cy="2301280"/>
+                    </a:xfrm>
+                    <a:prstGeom prst="rect">
+                      <a:avLst/>
+                    </a:prstGeom>
+                    <a:noFill/>
+                    <a:ln w="9525">
+                      <a:noFill/>
+                      <a:miter lim="800000"/>
+                      <a:headEnd/>
+                      <a:tailEnd/>
+                    </a:ln>
+                  </pic:spPr>
+                </pic:pic>
+              </a:graphicData>
+            </a:graphic>
+          </wp:inline>
+        </w:drawing>
+      </w:r>
+    </w:p>
+    <w:p>
+      <w:pPr>
+        <w:pStyle w:val="ResimYazs"/>
+      </w:pPr>
+      <w:r>
+        <w:t xml:space="preserve">Figure  </w:t>
+      </w:r>
+      <w:fldSimple w:instr=" SEQ Figure_ \* ARABIC ">
+        <w:r>
+          <w:rPr>
+            <w:noProof/>
+          </w:rPr>
+          <w:t>15</w:t>
+        </w:r>
+      </w:fldSimple>
+    </w:p>
+    <w:p/>
+    <w:p>
+      <w:pPr>
+        <w:rPr>
+          <w:lang w:val="en-US"/>
+        </w:rPr>
+      </w:pPr>
+    </w:p>
+    <w:p>
+      <w:pPr>
+        <w:keepNext/>
+      </w:pPr>
+      <w:r>
+        <w:rPr>
+          <w:noProof/>
+        </w:rPr>
+        <w:lastRenderedPageBreak/>
+        <w:drawing>
+          <wp:inline distT="0" distB="0" distL="0" distR="0">
+            <wp:extent cx="5760720" cy="2829415"/>
+            <wp:effectExtent l="19050" t="0" r="0" b="0"/>
+            <wp:docPr id="13" name="Resim 13"/>
+            <wp:cNvGraphicFramePr>
+              <a:graphicFrameLocks xmlns:a="http://schemas.openxmlformats.org/drawingml/2006/main" noChangeAspect="1"/>
+            </wp:cNvGraphicFramePr>
+            <a:graphic xmlns:a="http://schemas.openxmlformats.org/drawingml/2006/main">
+              <a:graphicData uri="http://schemas.openxmlformats.org/drawingml/2006/picture">
+                <pic:pic xmlns:pic="http://schemas.openxmlformats.org/drawingml/2006/picture">
+                  <pic:nvPicPr>
+                    <pic:cNvPr id="0" name="Picture 13"/>
+                    <pic:cNvPicPr>
+                      <a:picLocks noChangeAspect="1" noChangeArrowheads="1"/>
+                    </pic:cNvPicPr>
+                  </pic:nvPicPr>
+                  <pic:blipFill>
+                    <a:blip r:embed="rId26"/>
+                    <a:srcRect/>
+                    <a:stretch>
+                      <a:fillRect/>
+                    </a:stretch>
+                  </pic:blipFill>
+                  <pic:spPr bwMode="auto">
+                    <a:xfrm>
+                      <a:off x="0" y="0"/>
+                      <a:ext cx="5760720" cy="2829415"/>
+                    </a:xfrm>
+                    <a:prstGeom prst="rect">
+                      <a:avLst/>
+                    </a:prstGeom>
+                    <a:noFill/>
+                    <a:ln w="9525">
+                      <a:noFill/>
+                      <a:miter lim="800000"/>
+                      <a:headEnd/>
+                      <a:tailEnd/>
+                    </a:ln>
+                  </pic:spPr>
+                </pic:pic>
+              </a:graphicData>
+            </a:graphic>
+          </wp:inline>
+        </w:drawing>
+      </w:r>
+    </w:p>
+    <w:p>
+      <w:pPr>
+        <w:pStyle w:val="ResimYazs"/>
+        <w:jc w:val="center"/>
+        <w:rPr>
+          <w:lang w:val="en-US"/>
+        </w:rPr>
+      </w:pPr>
+      <w:r>
+        <w:t xml:space="preserve">Figure  </w:t>
+      </w:r>
+      <w:fldSimple w:instr=" SEQ Figure_ \* ARABIC ">
+        <w:r>
+          <w:rPr>
+            <w:noProof/>
+          </w:rPr>
+          <w:t>16</w:t>
+        </w:r>
+      </w:fldSimple>
+      <w:r>
+        <w:t>. Ia = 1.4A , Ib = -0.7A,  Ic = -0.7A</w:t>
+      </w:r>
+    </w:p>
+    <w:p>
+      <w:pPr>
+        <w:rPr>
+          <w:lang w:val="en-US"/>
+        </w:rPr>
+      </w:pPr>
+    </w:p>
+    <w:p>
+      <w:pPr>
+        <w:rPr>
+          <w:lang w:val="en-US"/>
+        </w:rPr>
+      </w:pPr>
+    </w:p>
+    <w:p>
+      <w:pPr>
+        <w:rPr>
+          <w:lang w:val="en-US"/>
+        </w:rPr>
+      </w:pPr>
+      <w:r>
+        <w:rPr>
+          <w:noProof/>
+        </w:rPr>
+        <w:drawing>
+          <wp:inline distT="0" distB="0" distL="0" distR="0">
+            <wp:extent cx="5760720" cy="2680121"/>
+            <wp:effectExtent l="19050" t="0" r="0" b="0"/>
+            <wp:docPr id="19" name="Resim 19"/>
+            <wp:cNvGraphicFramePr>
+              <a:graphicFrameLocks xmlns:a="http://schemas.openxmlformats.org/drawingml/2006/main" noChangeAspect="1"/>
+            </wp:cNvGraphicFramePr>
+            <a:graphic xmlns:a="http://schemas.openxmlformats.org/drawingml/2006/main">
+              <a:graphicData uri="http://schemas.openxmlformats.org/drawingml/2006/picture">
+                <pic:pic xmlns:pic="http://schemas.openxmlformats.org/drawingml/2006/picture">
+                  <pic:nvPicPr>
+                    <pic:cNvPr id="0" name="Picture 19"/>
+                    <pic:cNvPicPr>
+                      <a:picLocks noChangeAspect="1" noChangeArrowheads="1"/>
+                    </pic:cNvPicPr>
+                  </pic:nvPicPr>
+                  <pic:blipFill>
+                    <a:blip r:embed="rId27"/>
+                    <a:srcRect/>
+                    <a:stretch>
+                      <a:fillRect/>
+                    </a:stretch>
+                  </pic:blipFill>
+                  <pic:spPr bwMode="auto">
+                    <a:xfrm>
+                      <a:off x="0" y="0"/>
+                      <a:ext cx="5760720" cy="2680121"/>
+                    </a:xfrm>
+                    <a:prstGeom prst="rect">
+                      <a:avLst/>
+                    </a:prstGeom>
+                    <a:noFill/>
+                    <a:ln w="9525">
+                      <a:noFill/>
+                      <a:miter lim="800000"/>
+                      <a:headEnd/>
+                      <a:tailEnd/>
+                    </a:ln>
+                  </pic:spPr>
+                </pic:pic>
+              </a:graphicData>
+            </a:graphic>
+          </wp:inline>
+        </w:drawing>
+      </w:r>
+    </w:p>
+    <w:p>
+      <w:pPr>
+        <w:rPr>
+          <w:lang w:val="en-US"/>
+        </w:rPr>
+      </w:pPr>
+    </w:p>
+    <w:p>
+      <w:pPr>
+        <w:rPr>
+          <w:lang w:val="en-US"/>
+        </w:rPr>
+      </w:pPr>
+      <w:r>
+        <w:rPr>
+          <w:noProof/>
+        </w:rPr>
+        <w:lastRenderedPageBreak/>
+        <w:drawing>
+          <wp:inline distT="0" distB="0" distL="0" distR="0">
+            <wp:extent cx="3441700" cy="2317750"/>
+            <wp:effectExtent l="19050" t="0" r="6350" b="0"/>
+            <wp:docPr id="21" name="Resim 21"/>
+            <wp:cNvGraphicFramePr>
+              <a:graphicFrameLocks xmlns:a="http://schemas.openxmlformats.org/drawingml/2006/main" noChangeAspect="1"/>
+            </wp:cNvGraphicFramePr>
+            <a:graphic xmlns:a="http://schemas.openxmlformats.org/drawingml/2006/main">
+              <a:graphicData uri="http://schemas.openxmlformats.org/drawingml/2006/picture">
+                <pic:pic xmlns:pic="http://schemas.openxmlformats.org/drawingml/2006/picture">
+                  <pic:nvPicPr>
+                    <pic:cNvPr id="0" name="Picture 21"/>
+                    <pic:cNvPicPr>
+                      <a:picLocks noChangeAspect="1" noChangeArrowheads="1"/>
+                    </pic:cNvPicPr>
+                  </pic:nvPicPr>
+                  <pic:blipFill>
+                    <a:blip r:embed="rId28"/>
+                    <a:srcRect/>
+                    <a:stretch>
+                      <a:fillRect/>
+                    </a:stretch>
+                  </pic:blipFill>
+                  <pic:spPr bwMode="auto">
+                    <a:xfrm>
+                      <a:off x="0" y="0"/>
+                      <a:ext cx="3441700" cy="2317750"/>
+                    </a:xfrm>
+                    <a:prstGeom prst="rect">
+                      <a:avLst/>
+                    </a:prstGeom>
+                    <a:noFill/>
+                    <a:ln w="9525">
+                      <a:noFill/>
+                      <a:miter lim="800000"/>
+                      <a:headEnd/>
+                      <a:tailEnd/>
+                    </a:ln>
+                  </pic:spPr>
+                </pic:pic>
+              </a:graphicData>
+            </a:graphic>
+          </wp:inline>
+        </w:drawing>
+      </w:r>
     </w:p>
     <w:p>
       <w:pPr>
@@ -5887,7 +6811,63 @@
           <w:lang w:val="en-US"/>
         </w:rPr>
         <w:tab/>
-        <w:t xml:space="preserve">  </w:t>
+        <w:t xml:space="preserve"> </w:t>
+      </w:r>
+      <w:r>
+        <w:rPr>
+          <w:noProof/>
+        </w:rPr>
+        <w:drawing>
+          <wp:inline distT="0" distB="0" distL="0" distR="0">
+            <wp:extent cx="5760720" cy="2680121"/>
+            <wp:effectExtent l="19050" t="0" r="0" b="0"/>
+            <wp:docPr id="24" name="Resim 24"/>
+            <wp:cNvGraphicFramePr>
+              <a:graphicFrameLocks xmlns:a="http://schemas.openxmlformats.org/drawingml/2006/main" noChangeAspect="1"/>
+            </wp:cNvGraphicFramePr>
+            <a:graphic xmlns:a="http://schemas.openxmlformats.org/drawingml/2006/main">
+              <a:graphicData uri="http://schemas.openxmlformats.org/drawingml/2006/picture">
+                <pic:pic xmlns:pic="http://schemas.openxmlformats.org/drawingml/2006/picture">
+                  <pic:nvPicPr>
+                    <pic:cNvPr id="0" name="Picture 24"/>
+                    <pic:cNvPicPr>
+                      <a:picLocks noChangeAspect="1" noChangeArrowheads="1"/>
+                    </pic:cNvPicPr>
+                  </pic:nvPicPr>
+                  <pic:blipFill>
+                    <a:blip r:embed="rId29"/>
+                    <a:srcRect/>
+                    <a:stretch>
+                      <a:fillRect/>
+                    </a:stretch>
+                  </pic:blipFill>
+                  <pic:spPr bwMode="auto">
+                    <a:xfrm>
+                      <a:off x="0" y="0"/>
+                      <a:ext cx="5760720" cy="2680121"/>
+                    </a:xfrm>
+                    <a:prstGeom prst="rect">
+                      <a:avLst/>
+                    </a:prstGeom>
+                    <a:noFill/>
+                    <a:ln w="9525">
+                      <a:noFill/>
+                      <a:miter lim="800000"/>
+                      <a:headEnd/>
+                      <a:tailEnd/>
+                    </a:ln>
+                  </pic:spPr>
+                </pic:pic>
+              </a:graphicData>
+            </a:graphic>
+          </wp:inline>
+        </w:drawing>
+      </w:r>
+      <w:r>
+        <w:rPr>
+          <w:lang w:val="en-US"/>
+        </w:rPr>
+        <w:t xml:space="preserve"> </w:t>
       </w:r>
     </w:p>
     <w:p>
@@ -5905,7 +6885,7 @@
       </w:pPr>
     </w:p>
     <w:sectPr>
-      <w:footerReference w:type="default" r:id="rId23"/>
+      <w:footerReference w:type="default" r:id="rId30"/>
       <w:pgSz w:w="11906" w:h="16838"/>
       <w:pgMar w:top="1417" w:right="1417" w:bottom="1417" w:left="1417" w:header="708" w:footer="708" w:gutter="0"/>
       <w:cols w:space="708"/>
@@ -5961,7 +6941,7 @@
             <w:rPr>
               <w:noProof/>
             </w:rPr>
-            <w:t>8</w:t>
+            <w:t>11</w:t>
           </w:r>
         </w:fldSimple>
       </w:p>
@@ -6256,6 +7236,7 @@
   <w:style w:type="paragraph" w:default="1" w:styleId="Normal">
     <w:name w:val="Normal"/>
     <w:qFormat/>
+    <w:rsid w:val="009C2007"/>
   </w:style>
   <w:style w:type="paragraph" w:styleId="Balk1">
     <w:name w:val="heading 1"/>
@@ -6278,6 +7259,30 @@
       <w:color w:val="365F91" w:themeColor="accent1" w:themeShade="BF"/>
       <w:sz w:val="28"/>
       <w:szCs w:val="28"/>
+    </w:rPr>
+  </w:style>
+  <w:style w:type="paragraph" w:styleId="Balk2">
+    <w:name w:val="heading 2"/>
+    <w:basedOn w:val="Normal"/>
+    <w:next w:val="Normal"/>
+    <w:link w:val="Balk2Char"/>
+    <w:uiPriority w:val="9"/>
+    <w:unhideWhenUsed/>
+    <w:qFormat/>
+    <w:rsid w:val="00C72594"/>
+    <w:pPr>
+      <w:keepNext/>
+      <w:keepLines/>
+      <w:spacing w:before="200" w:after="0"/>
+      <w:outlineLvl w:val="1"/>
+    </w:pPr>
+    <w:rPr>
+      <w:rFonts w:asciiTheme="majorHAnsi" w:eastAsiaTheme="majorEastAsia" w:hAnsiTheme="majorHAnsi" w:cstheme="majorBidi"/>
+      <w:b/>
+      <w:bCs/>
+      <w:color w:val="4F81BD" w:themeColor="accent1"/>
+      <w:sz w:val="26"/>
+      <w:szCs w:val="26"/>
     </w:rPr>
   </w:style>
   <w:style w:type="character" w:default="1" w:styleId="VarsaylanParagrafYazTipi">
@@ -6470,300 +7475,22 @@
       <w:color w:val="808080"/>
     </w:rPr>
   </w:style>
-</w:styles>
-</file>
-
-<file path=word/glossary/document.xml><?xml version="1.0" encoding="utf-8"?>
-<w:glossaryDocument xmlns:ve="http://schemas.openxmlformats.org/markup-compatibility/2006" xmlns:o="urn:schemas-microsoft-com:office:office" xmlns:r="http://schemas.openxmlformats.org/officeDocument/2006/relationships" xmlns:m="http://schemas.openxmlformats.org/officeDocument/2006/math" xmlns:v="urn:schemas-microsoft-com:vml" xmlns:wp="http://schemas.openxmlformats.org/drawingml/2006/wordprocessingDrawing" xmlns:w10="urn:schemas-microsoft-com:office:word" xmlns:w="http://schemas.openxmlformats.org/wordprocessingml/2006/main" xmlns:wne="http://schemas.microsoft.com/office/word/2006/wordml">
-  <w:docParts/>
-</w:glossaryDocument>
-</file>
-
-<file path=word/glossary/fontTable.xml><?xml version="1.0" encoding="utf-8"?>
-<w:fonts xmlns:r="http://schemas.openxmlformats.org/officeDocument/2006/relationships" xmlns:w="http://schemas.openxmlformats.org/wordprocessingml/2006/main">
-  <w:font w:name="Times New Roman">
-    <w:panose1 w:val="02020603050405020304"/>
-    <w:charset w:val="A2"/>
-    <w:family w:val="roman"/>
-    <w:pitch w:val="variable"/>
-    <w:sig w:usb0="E0002EFF" w:usb1="C000785B" w:usb2="00000009" w:usb3="00000000" w:csb0="000001FF" w:csb1="00000000"/>
-  </w:font>
-  <w:font w:name="Calibri">
-    <w:panose1 w:val="020F0502020204030204"/>
-    <w:charset w:val="A2"/>
-    <w:family w:val="swiss"/>
-    <w:pitch w:val="variable"/>
-    <w:sig w:usb0="E0002AFF" w:usb1="C000247B" w:usb2="00000009" w:usb3="00000000" w:csb0="000001FF" w:csb1="00000000"/>
-  </w:font>
-  <w:font w:name="Cambria">
-    <w:panose1 w:val="02040503050406030204"/>
-    <w:charset w:val="A2"/>
-    <w:family w:val="roman"/>
-    <w:pitch w:val="variable"/>
-    <w:sig w:usb0="E00006FF" w:usb1="400004FF" w:usb2="00000000" w:usb3="00000000" w:csb0="0000019F" w:csb1="00000000"/>
-  </w:font>
-  <w:font w:name="Tahoma">
-    <w:panose1 w:val="020B0604030504040204"/>
-    <w:charset w:val="A2"/>
-    <w:family w:val="swiss"/>
-    <w:pitch w:val="variable"/>
-    <w:sig w:usb0="E1002EFF" w:usb1="C000605B" w:usb2="00000029" w:usb3="00000000" w:csb0="000101FF" w:csb1="00000000"/>
-  </w:font>
-  <w:font w:name="Cambria Math">
-    <w:panose1 w:val="02040503050406030204"/>
-    <w:charset w:val="A2"/>
-    <w:family w:val="roman"/>
-    <w:pitch w:val="variable"/>
-    <w:sig w:usb0="E00006FF" w:usb1="420024FF" w:usb2="02000000" w:usb3="00000000" w:csb0="0000019F" w:csb1="00000000"/>
-  </w:font>
-  <w:font w:name="Arial">
-    <w:panose1 w:val="020B0604020202020204"/>
-    <w:charset w:val="A2"/>
-    <w:family w:val="swiss"/>
-    <w:pitch w:val="variable"/>
-    <w:sig w:usb0="E0002EFF" w:usb1="C0007843" w:usb2="00000009" w:usb3="00000000" w:csb0="000001FF" w:csb1="00000000"/>
-  </w:font>
-</w:fonts>
-</file>
-
-<file path=word/glossary/settings.xml><?xml version="1.0" encoding="utf-8"?>
-<w:settings xmlns:o="urn:schemas-microsoft-com:office:office" xmlns:r="http://schemas.openxmlformats.org/officeDocument/2006/relationships" xmlns:m="http://schemas.openxmlformats.org/officeDocument/2006/math" xmlns:v="urn:schemas-microsoft-com:vml" xmlns:w10="urn:schemas-microsoft-com:office:word" xmlns:w="http://schemas.openxmlformats.org/wordprocessingml/2006/main" xmlns:sl="http://schemas.openxmlformats.org/schemaLibrary/2006/main">
-  <w:view w:val="normal"/>
-  <w:defaultTabStop w:val="708"/>
-  <w:hyphenationZone w:val="425"/>
-  <w:characterSpacingControl w:val="doNotCompress"/>
-  <w:compat>
-    <w:useFELayout/>
-  </w:compat>
-  <w:rsids>
-    <w:rsidRoot w:val="0036592A"/>
-    <w:rsid w:val="0036592A"/>
-  </w:rsids>
-  <m:mathPr>
-    <m:mathFont m:val="Cambria Math"/>
-    <m:brkBin m:val="before"/>
-    <m:brkBinSub m:val="--"/>
-    <m:smallFrac m:val="off"/>
-    <m:dispDef/>
-    <m:lMargin m:val="0"/>
-    <m:rMargin m:val="0"/>
-    <m:defJc m:val="centerGroup"/>
-    <m:wrapIndent m:val="1440"/>
-    <m:intLim m:val="subSup"/>
-    <m:naryLim m:val="undOvr"/>
-  </m:mathPr>
-  <w:themeFontLang w:val="tr-TR"/>
-  <w:clrSchemeMapping w:bg1="light1" w:t1="dark1" w:bg2="light2" w:t2="dark2" w:accent1="accent1" w:accent2="accent2" w:accent3="accent3" w:accent4="accent4" w:accent5="accent5" w:accent6="accent6" w:hyperlink="hyperlink" w:followedHyperlink="followedHyperlink"/>
-  <w:decimalSymbol w:val=","/>
-  <w:listSeparator w:val=";"/>
-</w:settings>
-</file>
-
-<file path=word/glossary/styles.xml><?xml version="1.0" encoding="utf-8"?>
-<w:styles xmlns:r="http://schemas.openxmlformats.org/officeDocument/2006/relationships" xmlns:w="http://schemas.openxmlformats.org/wordprocessingml/2006/main">
-  <w:docDefaults>
-    <w:rPrDefault>
-      <w:rPr>
-        <w:rFonts w:asciiTheme="minorHAnsi" w:eastAsiaTheme="minorEastAsia" w:hAnsiTheme="minorHAnsi" w:cstheme="minorBidi"/>
-        <w:sz w:val="22"/>
-        <w:szCs w:val="22"/>
-        <w:lang w:val="tr-TR" w:eastAsia="tr-TR" w:bidi="ar-SA"/>
-      </w:rPr>
-    </w:rPrDefault>
-    <w:pPrDefault>
-      <w:pPr>
-        <w:spacing w:after="200" w:line="276" w:lineRule="auto"/>
-      </w:pPr>
-    </w:pPrDefault>
-  </w:docDefaults>
-  <w:latentStyles w:defLockedState="0" w:defUIPriority="99" w:defSemiHidden="1" w:defUnhideWhenUsed="1" w:defQFormat="0" w:count="267">
-    <w:lsdException w:name="Normal" w:semiHidden="0" w:uiPriority="0" w:unhideWhenUsed="0" w:qFormat="1"/>
-    <w:lsdException w:name="heading 1" w:semiHidden="0" w:uiPriority="9" w:unhideWhenUsed="0" w:qFormat="1"/>
-    <w:lsdException w:name="heading 2" w:uiPriority="9" w:qFormat="1"/>
-    <w:lsdException w:name="heading 3" w:uiPriority="9" w:qFormat="1"/>
-    <w:lsdException w:name="heading 4" w:uiPriority="9" w:qFormat="1"/>
-    <w:lsdException w:name="heading 5" w:uiPriority="9" w:qFormat="1"/>
-    <w:lsdException w:name="heading 6" w:uiPriority="9" w:qFormat="1"/>
-    <w:lsdException w:name="heading 7" w:uiPriority="9" w:qFormat="1"/>
-    <w:lsdException w:name="heading 8" w:uiPriority="9" w:qFormat="1"/>
-    <w:lsdException w:name="heading 9" w:uiPriority="9" w:qFormat="1"/>
-    <w:lsdException w:name="toc 1" w:uiPriority="39"/>
-    <w:lsdException w:name="toc 2" w:uiPriority="39"/>
-    <w:lsdException w:name="toc 3" w:uiPriority="39"/>
-    <w:lsdException w:name="toc 4" w:uiPriority="39"/>
-    <w:lsdException w:name="toc 5" w:uiPriority="39"/>
-    <w:lsdException w:name="toc 6" w:uiPriority="39"/>
-    <w:lsdException w:name="toc 7" w:uiPriority="39"/>
-    <w:lsdException w:name="toc 8" w:uiPriority="39"/>
-    <w:lsdException w:name="toc 9" w:uiPriority="39"/>
-    <w:lsdException w:name="caption" w:uiPriority="35" w:qFormat="1"/>
-    <w:lsdException w:name="Title" w:semiHidden="0" w:uiPriority="10" w:unhideWhenUsed="0" w:qFormat="1"/>
-    <w:lsdException w:name="Default Paragraph Font" w:uiPriority="1"/>
-    <w:lsdException w:name="Subtitle" w:semiHidden="0" w:uiPriority="11" w:unhideWhenUsed="0" w:qFormat="1"/>
-    <w:lsdException w:name="Strong" w:semiHidden="0" w:uiPriority="22" w:unhideWhenUsed="0" w:qFormat="1"/>
-    <w:lsdException w:name="Emphasis" w:semiHidden="0" w:uiPriority="20" w:unhideWhenUsed="0" w:qFormat="1"/>
-    <w:lsdException w:name="Table Grid" w:semiHidden="0" w:uiPriority="59" w:unhideWhenUsed="0"/>
-    <w:lsdException w:name="Placeholder Text" w:unhideWhenUsed="0"/>
-    <w:lsdException w:name="No Spacing" w:semiHidden="0" w:uiPriority="1" w:unhideWhenUsed="0" w:qFormat="1"/>
-    <w:lsdException w:name="Light Shading" w:semiHidden="0" w:uiPriority="60" w:unhideWhenUsed="0"/>
-    <w:lsdException w:name="Light List" w:semiHidden="0" w:uiPriority="61" w:unhideWhenUsed="0"/>
-    <w:lsdException w:name="Light Grid" w:semiHidden="0" w:uiPriority="62" w:unhideWhenUsed="0"/>
-    <w:lsdException w:name="Medium Shading 1" w:semiHidden="0" w:uiPriority="63" w:unhideWhenUsed="0"/>
-    <w:lsdException w:name="Medium Shading 2" w:semiHidden="0" w:uiPriority="64" w:unhideWhenUsed="0"/>
-    <w:lsdException w:name="Medium List 1" w:semiHidden="0" w:uiPriority="65" w:unhideWhenUsed="0"/>
-    <w:lsdException w:name="Medium List 2" w:semiHidden="0" w:uiPriority="66" w:unhideWhenUsed="0"/>
-    <w:lsdException w:name="Medium Grid 1" w:semiHidden="0" w:uiPriority="67" w:unhideWhenUsed="0"/>
-    <w:lsdException w:name="Medium Grid 2" w:semiHidden="0" w:uiPriority="68" w:unhideWhenUsed="0"/>
-    <w:lsdException w:name="Medium Grid 3" w:semiHidden="0" w:uiPriority="69" w:unhideWhenUsed="0"/>
-    <w:lsdException w:name="Dark List" w:semiHidden="0" w:uiPriority="70" w:unhideWhenUsed="0"/>
-    <w:lsdException w:name="Colorful Shading" w:semiHidden="0" w:uiPriority="71" w:unhideWhenUsed="0"/>
-    <w:lsdException w:name="Colorful List" w:semiHidden="0" w:uiPriority="72" w:unhideWhenUsed="0"/>
-    <w:lsdException w:name="Colorful Grid" w:semiHidden="0" w:uiPriority="73" w:unhideWhenUsed="0"/>
-    <w:lsdException w:name="Light Shading Accent 1" w:semiHidden="0" w:uiPriority="60" w:unhideWhenUsed="0"/>
-    <w:lsdException w:name="Light List Accent 1" w:semiHidden="0" w:uiPriority="61" w:unhideWhenUsed="0"/>
-    <w:lsdException w:name="Light Grid Accent 1" w:semiHidden="0" w:uiPriority="62" w:unhideWhenUsed="0"/>
-    <w:lsdException w:name="Medium Shading 1 Accent 1" w:semiHidden="0" w:uiPriority="63" w:unhideWhenUsed="0"/>
-    <w:lsdException w:name="Medium Shading 2 Accent 1" w:semiHidden="0" w:uiPriority="64" w:unhideWhenUsed="0"/>
-    <w:lsdException w:name="Medium List 1 Accent 1" w:semiHidden="0" w:uiPriority="65" w:unhideWhenUsed="0"/>
-    <w:lsdException w:name="Revision" w:unhideWhenUsed="0"/>
-    <w:lsdException w:name="List Paragraph" w:semiHidden="0" w:uiPriority="34" w:unhideWhenUsed="0" w:qFormat="1"/>
-    <w:lsdException w:name="Quote" w:semiHidden="0" w:uiPriority="29" w:unhideWhenUsed="0" w:qFormat="1"/>
-    <w:lsdException w:name="Intense Quote" w:semiHidden="0" w:uiPriority="30" w:unhideWhenUsed="0" w:qFormat="1"/>
-    <w:lsdException w:name="Medium List 2 Accent 1" w:semiHidden="0" w:uiPriority="66" w:unhideWhenUsed="0"/>
-    <w:lsdException w:name="Medium Grid 1 Accent 1" w:semiHidden="0" w:uiPriority="67" w:unhideWhenUsed="0"/>
-    <w:lsdException w:name="Medium Grid 2 Accent 1" w:semiHidden="0" w:uiPriority="68" w:unhideWhenUsed="0"/>
-    <w:lsdException w:name="Medium Grid 3 Accent 1" w:semiHidden="0" w:uiPriority="69" w:unhideWhenUsed="0"/>
-    <w:lsdException w:name="Dark List Accent 1" w:semiHidden="0" w:uiPriority="70" w:unhideWhenUsed="0"/>
-    <w:lsdException w:name="Colorful Shading Accent 1" w:semiHidden="0" w:uiPriority="71" w:unhideWhenUsed="0"/>
-    <w:lsdException w:name="Colorful List Accent 1" w:semiHidden="0" w:uiPriority="72" w:unhideWhenUsed="0"/>
-    <w:lsdException w:name="Colorful Grid Accent 1" w:semiHidden="0" w:uiPriority="73" w:unhideWhenUsed="0"/>
-    <w:lsdException w:name="Light Shading Accent 2" w:semiHidden="0" w:uiPriority="60" w:unhideWhenUsed="0"/>
-    <w:lsdException w:name="Light List Accent 2" w:semiHidden="0" w:uiPriority="61" w:unhideWhenUsed="0"/>
-    <w:lsdException w:name="Light Grid Accent 2" w:semiHidden="0" w:uiPriority="62" w:unhideWhenUsed="0"/>
-    <w:lsdException w:name="Medium Shading 1 Accent 2" w:semiHidden="0" w:uiPriority="63" w:unhideWhenUsed="0"/>
-    <w:lsdException w:name="Medium Shading 2 Accent 2" w:semiHidden="0" w:uiPriority="64" w:unhideWhenUsed="0"/>
-    <w:lsdException w:name="Medium List 1 Accent 2" w:semiHidden="0" w:uiPriority="65" w:unhideWhenUsed="0"/>
-    <w:lsdException w:name="Medium List 2 Accent 2" w:semiHidden="0" w:uiPriority="66" w:unhideWhenUsed="0"/>
-    <w:lsdException w:name="Medium Grid 1 Accent 2" w:semiHidden="0" w:uiPriority="67" w:unhideWhenUsed="0"/>
-    <w:lsdException w:name="Medium Grid 2 Accent 2" w:semiHidden="0" w:uiPriority="68" w:unhideWhenUsed="0"/>
-    <w:lsdException w:name="Medium Grid 3 Accent 2" w:semiHidden="0" w:uiPriority="69" w:unhideWhenUsed="0"/>
-    <w:lsdException w:name="Dark List Accent 2" w:semiHidden="0" w:uiPriority="70" w:unhideWhenUsed="0"/>
-    <w:lsdException w:name="Colorful Shading Accent 2" w:semiHidden="0" w:uiPriority="71" w:unhideWhenUsed="0"/>
-    <w:lsdException w:name="Colorful List Accent 2" w:semiHidden="0" w:uiPriority="72" w:unhideWhenUsed="0"/>
-    <w:lsdException w:name="Colorful Grid Accent 2" w:semiHidden="0" w:uiPriority="73" w:unhideWhenUsed="0"/>
-    <w:lsdException w:name="Light Shading Accent 3" w:semiHidden="0" w:uiPriority="60" w:unhideWhenUsed="0"/>
-    <w:lsdException w:name="Light List Accent 3" w:semiHidden="0" w:uiPriority="61" w:unhideWhenUsed="0"/>
-    <w:lsdException w:name="Light Grid Accent 3" w:semiHidden="0" w:uiPriority="62" w:unhideWhenUsed="0"/>
-    <w:lsdException w:name="Medium Shading 1 Accent 3" w:semiHidden="0" w:uiPriority="63" w:unhideWhenUsed="0"/>
-    <w:lsdException w:name="Medium Shading 2 Accent 3" w:semiHidden="0" w:uiPriority="64" w:unhideWhenUsed="0"/>
-    <w:lsdException w:name="Medium List 1 Accent 3" w:semiHidden="0" w:uiPriority="65" w:unhideWhenUsed="0"/>
-    <w:lsdException w:name="Medium List 2 Accent 3" w:semiHidden="0" w:uiPriority="66" w:unhideWhenUsed="0"/>
-    <w:lsdException w:name="Medium Grid 1 Accent 3" w:semiHidden="0" w:uiPriority="67" w:unhideWhenUsed="0"/>
-    <w:lsdException w:name="Medium Grid 2 Accent 3" w:semiHidden="0" w:uiPriority="68" w:unhideWhenUsed="0"/>
-    <w:lsdException w:name="Medium Grid 3 Accent 3" w:semiHidden="0" w:uiPriority="69" w:unhideWhenUsed="0"/>
-    <w:lsdException w:name="Dark List Accent 3" w:semiHidden="0" w:uiPriority="70" w:unhideWhenUsed="0"/>
-    <w:lsdException w:name="Colorful Shading Accent 3" w:semiHidden="0" w:uiPriority="71" w:unhideWhenUsed="0"/>
-    <w:lsdException w:name="Colorful List Accent 3" w:semiHidden="0" w:uiPriority="72" w:unhideWhenUsed="0"/>
-    <w:lsdException w:name="Colorful Grid Accent 3" w:semiHidden="0" w:uiPriority="73" w:unhideWhenUsed="0"/>
-    <w:lsdException w:name="Light Shading Accent 4" w:semiHidden="0" w:uiPriority="60" w:unhideWhenUsed="0"/>
-    <w:lsdException w:name="Light List Accent 4" w:semiHidden="0" w:uiPriority="61" w:unhideWhenUsed="0"/>
-    <w:lsdException w:name="Light Grid Accent 4" w:semiHidden="0" w:uiPriority="62" w:unhideWhenUsed="0"/>
-    <w:lsdException w:name="Medium Shading 1 Accent 4" w:semiHidden="0" w:uiPriority="63" w:unhideWhenUsed="0"/>
-    <w:lsdException w:name="Medium Shading 2 Accent 4" w:semiHidden="0" w:uiPriority="64" w:unhideWhenUsed="0"/>
-    <w:lsdException w:name="Medium List 1 Accent 4" w:semiHidden="0" w:uiPriority="65" w:unhideWhenUsed="0"/>
-    <w:lsdException w:name="Medium List 2 Accent 4" w:semiHidden="0" w:uiPriority="66" w:unhideWhenUsed="0"/>
-    <w:lsdException w:name="Medium Grid 1 Accent 4" w:semiHidden="0" w:uiPriority="67" w:unhideWhenUsed="0"/>
-    <w:lsdException w:name="Medium Grid 2 Accent 4" w:semiHidden="0" w:uiPriority="68" w:unhideWhenUsed="0"/>
-    <w:lsdException w:name="Medium Grid 3 Accent 4" w:semiHidden="0" w:uiPriority="69" w:unhideWhenUsed="0"/>
-    <w:lsdException w:name="Dark List Accent 4" w:semiHidden="0" w:uiPriority="70" w:unhideWhenUsed="0"/>
-    <w:lsdException w:name="Colorful Shading Accent 4" w:semiHidden="0" w:uiPriority="71" w:unhideWhenUsed="0"/>
-    <w:lsdException w:name="Colorful List Accent 4" w:semiHidden="0" w:uiPriority="72" w:unhideWhenUsed="0"/>
-    <w:lsdException w:name="Colorful Grid Accent 4" w:semiHidden="0" w:uiPriority="73" w:unhideWhenUsed="0"/>
-    <w:lsdException w:name="Light Shading Accent 5" w:semiHidden="0" w:uiPriority="60" w:unhideWhenUsed="0"/>
-    <w:lsdException w:name="Light List Accent 5" w:semiHidden="0" w:uiPriority="61" w:unhideWhenUsed="0"/>
-    <w:lsdException w:name="Light Grid Accent 5" w:semiHidden="0" w:uiPriority="62" w:unhideWhenUsed="0"/>
-    <w:lsdException w:name="Medium Shading 1 Accent 5" w:semiHidden="0" w:uiPriority="63" w:unhideWhenUsed="0"/>
-    <w:lsdException w:name="Medium Shading 2 Accent 5" w:semiHidden="0" w:uiPriority="64" w:unhideWhenUsed="0"/>
-    <w:lsdException w:name="Medium List 1 Accent 5" w:semiHidden="0" w:uiPriority="65" w:unhideWhenUsed="0"/>
-    <w:lsdException w:name="Medium List 2 Accent 5" w:semiHidden="0" w:uiPriority="66" w:unhideWhenUsed="0"/>
-    <w:lsdException w:name="Medium Grid 1 Accent 5" w:semiHidden="0" w:uiPriority="67" w:unhideWhenUsed="0"/>
-    <w:lsdException w:name="Medium Grid 2 Accent 5" w:semiHidden="0" w:uiPriority="68" w:unhideWhenUsed="0"/>
-    <w:lsdException w:name="Medium Grid 3 Accent 5" w:semiHidden="0" w:uiPriority="69" w:unhideWhenUsed="0"/>
-    <w:lsdException w:name="Dark List Accent 5" w:semiHidden="0" w:uiPriority="70" w:unhideWhenUsed="0"/>
-    <w:lsdException w:name="Colorful Shading Accent 5" w:semiHidden="0" w:uiPriority="71" w:unhideWhenUsed="0"/>
-    <w:lsdException w:name="Colorful List Accent 5" w:semiHidden="0" w:uiPriority="72" w:unhideWhenUsed="0"/>
-    <w:lsdException w:name="Colorful Grid Accent 5" w:semiHidden="0" w:uiPriority="73" w:unhideWhenUsed="0"/>
-    <w:lsdException w:name="Light Shading Accent 6" w:semiHidden="0" w:uiPriority="60" w:unhideWhenUsed="0"/>
-    <w:lsdException w:name="Light List Accent 6" w:semiHidden="0" w:uiPriority="61" w:unhideWhenUsed="0"/>
-    <w:lsdException w:name="Light Grid Accent 6" w:semiHidden="0" w:uiPriority="62" w:unhideWhenUsed="0"/>
-    <w:lsdException w:name="Medium Shading 1 Accent 6" w:semiHidden="0" w:uiPriority="63" w:unhideWhenUsed="0"/>
-    <w:lsdException w:name="Medium Shading 2 Accent 6" w:semiHidden="0" w:uiPriority="64" w:unhideWhenUsed="0"/>
-    <w:lsdException w:name="Medium List 1 Accent 6" w:semiHidden="0" w:uiPriority="65" w:unhideWhenUsed="0"/>
-    <w:lsdException w:name="Medium List 2 Accent 6" w:semiHidden="0" w:uiPriority="66" w:unhideWhenUsed="0"/>
-    <w:lsdException w:name="Medium Grid 1 Accent 6" w:semiHidden="0" w:uiPriority="67" w:unhideWhenUsed="0"/>
-    <w:lsdException w:name="Medium Grid 2 Accent 6" w:semiHidden="0" w:uiPriority="68" w:unhideWhenUsed="0"/>
-    <w:lsdException w:name="Medium Grid 3 Accent 6" w:semiHidden="0" w:uiPriority="69" w:unhideWhenUsed="0"/>
-    <w:lsdException w:name="Dark List Accent 6" w:semiHidden="0" w:uiPriority="70" w:unhideWhenUsed="0"/>
-    <w:lsdException w:name="Colorful Shading Accent 6" w:semiHidden="0" w:uiPriority="71" w:unhideWhenUsed="0"/>
-    <w:lsdException w:name="Colorful List Accent 6" w:semiHidden="0" w:uiPriority="72" w:unhideWhenUsed="0"/>
-    <w:lsdException w:name="Colorful Grid Accent 6" w:semiHidden="0" w:uiPriority="73" w:unhideWhenUsed="0"/>
-    <w:lsdException w:name="Subtle Emphasis" w:semiHidden="0" w:uiPriority="19" w:unhideWhenUsed="0" w:qFormat="1"/>
-    <w:lsdException w:name="Intense Emphasis" w:semiHidden="0" w:uiPriority="21" w:unhideWhenUsed="0" w:qFormat="1"/>
-    <w:lsdException w:name="Subtle Reference" w:semiHidden="0" w:uiPriority="31" w:unhideWhenUsed="0" w:qFormat="1"/>
-    <w:lsdException w:name="Intense Reference" w:semiHidden="0" w:uiPriority="32" w:unhideWhenUsed="0" w:qFormat="1"/>
-    <w:lsdException w:name="Book Title" w:semiHidden="0" w:uiPriority="33" w:unhideWhenUsed="0" w:qFormat="1"/>
-    <w:lsdException w:name="Bibliography" w:uiPriority="37"/>
-    <w:lsdException w:name="TOC Heading" w:uiPriority="39" w:qFormat="1"/>
-  </w:latentStyles>
-  <w:style w:type="paragraph" w:default="1" w:styleId="Normal">
-    <w:name w:val="Normal"/>
-    <w:qFormat/>
-  </w:style>
-  <w:style w:type="character" w:default="1" w:styleId="VarsaylanParagrafYazTipi">
-    <w:name w:val="Default Paragraph Font"/>
-    <w:uiPriority w:val="1"/>
-    <w:semiHidden/>
-    <w:unhideWhenUsed/>
-  </w:style>
-  <w:style w:type="table" w:default="1" w:styleId="NormalTablo">
-    <w:name w:val="Normal Table"/>
-    <w:uiPriority w:val="99"/>
-    <w:semiHidden/>
-    <w:unhideWhenUsed/>
-    <w:qFormat/>
-    <w:tblPr>
-      <w:tblInd w:w="0" w:type="dxa"/>
-      <w:tblCellMar>
-        <w:top w:w="0" w:type="dxa"/>
-        <w:left w:w="108" w:type="dxa"/>
-        <w:bottom w:w="0" w:type="dxa"/>
-        <w:right w:w="108" w:type="dxa"/>
-      </w:tblCellMar>
-    </w:tblPr>
-  </w:style>
-  <w:style w:type="numbering" w:default="1" w:styleId="ListeYok">
-    <w:name w:val="No List"/>
-    <w:uiPriority w:val="99"/>
-    <w:semiHidden/>
-    <w:unhideWhenUsed/>
-  </w:style>
-  <w:style w:type="character" w:styleId="YerTutucuMetni">
-    <w:name w:val="Placeholder Text"/>
+  <w:style w:type="character" w:customStyle="1" w:styleId="Balk2Char">
+    <w:name w:val="Başlık 2 Char"/>
     <w:basedOn w:val="VarsaylanParagrafYazTipi"/>
-    <w:uiPriority w:val="99"/>
-    <w:semiHidden/>
-    <w:rsid w:val="0036592A"/>
+    <w:link w:val="Balk2"/>
+    <w:uiPriority w:val="9"/>
+    <w:rsid w:val="00C72594"/>
     <w:rPr>
-      <w:color w:val="808080"/>
+      <w:rFonts w:asciiTheme="majorHAnsi" w:eastAsiaTheme="majorEastAsia" w:hAnsiTheme="majorHAnsi" w:cstheme="majorBidi"/>
+      <w:b/>
+      <w:bCs/>
+      <w:color w:val="4F81BD" w:themeColor="accent1"/>
+      <w:sz w:val="26"/>
+      <w:szCs w:val="26"/>
     </w:rPr>
   </w:style>
 </w:styles>
-</file>
-
-<file path=word/glossary/webSettings.xml><?xml version="1.0" encoding="utf-8"?>
-<w:webSettings xmlns:r="http://schemas.openxmlformats.org/officeDocument/2006/relationships" xmlns:w="http://schemas.openxmlformats.org/wordprocessingml/2006/main">
-  <w:optimizeForBrowser/>
-</w:webSettings>
 </file>
 
 <file path=word/theme/theme1.xml><?xml version="1.0" encoding="utf-8"?>

</xml_diff>

<commit_message>
Rapor ve proje tamamlandı
Zaman bulunursa üzerinde iyileştirmeler yapılacaktır.
</commit_message>
<xml_diff>
--- a/project2_report.docx
+++ b/project2_report.docx
@@ -41,7 +41,7 @@
                     </pic:cNvPicPr>
                   </pic:nvPicPr>
                   <pic:blipFill>
-                    <a:blip r:embed="rId7"/>
+                    <a:blip r:embed="rId8"/>
                     <a:srcRect/>
                     <a:stretch>
                       <a:fillRect/>
@@ -365,21 +365,528 @@
         </w:rPr>
       </w:pPr>
     </w:p>
+    <w:sdt>
+      <w:sdtPr>
+        <w:rPr>
+          <w:lang w:val="en-US"/>
+        </w:rPr>
+        <w:id w:val="51103204"/>
+        <w:docPartObj>
+          <w:docPartGallery w:val="Table of Contents"/>
+          <w:docPartUnique/>
+        </w:docPartObj>
+      </w:sdtPr>
+      <w:sdtEndPr>
+        <w:rPr>
+          <w:rFonts w:asciiTheme="minorHAnsi" w:eastAsiaTheme="minorEastAsia" w:hAnsiTheme="minorHAnsi" w:cstheme="minorBidi"/>
+          <w:b w:val="0"/>
+          <w:bCs w:val="0"/>
+          <w:color w:val="auto"/>
+          <w:sz w:val="22"/>
+          <w:szCs w:val="22"/>
+          <w:lang w:eastAsia="tr-TR"/>
+        </w:rPr>
+      </w:sdtEndPr>
+      <w:sdtContent>
+        <w:p>
+          <w:pPr>
+            <w:pStyle w:val="TBal"/>
+            <w:rPr>
+              <w:lang w:val="en-US"/>
+            </w:rPr>
+          </w:pPr>
+        </w:p>
+        <w:p>
+          <w:pPr>
+            <w:pStyle w:val="TBal"/>
+            <w:rPr>
+              <w:lang w:val="en-US"/>
+            </w:rPr>
+          </w:pPr>
+        </w:p>
+        <w:p>
+          <w:pPr>
+            <w:pStyle w:val="TBal"/>
+            <w:rPr>
+              <w:lang w:val="en-US"/>
+            </w:rPr>
+          </w:pPr>
+        </w:p>
+        <w:p>
+          <w:pPr>
+            <w:pStyle w:val="TBal"/>
+            <w:rPr>
+              <w:lang w:val="en-US"/>
+            </w:rPr>
+          </w:pPr>
+        </w:p>
+        <w:p>
+          <w:pPr>
+            <w:pStyle w:val="TBal"/>
+            <w:rPr>
+              <w:lang w:val="en-US"/>
+            </w:rPr>
+          </w:pPr>
+          <w:r>
+            <w:rPr>
+              <w:lang w:val="en-US"/>
+            </w:rPr>
+            <w:t>INDEX</w:t>
+          </w:r>
+        </w:p>
+        <w:p>
+          <w:pPr>
+            <w:rPr>
+              <w:lang w:val="en-US" w:eastAsia="en-US"/>
+            </w:rPr>
+          </w:pPr>
+        </w:p>
+        <w:p>
+          <w:pPr>
+            <w:pStyle w:val="T1"/>
+            <w:tabs>
+              <w:tab w:val="left" w:pos="440"/>
+              <w:tab w:val="right" w:leader="dot" w:pos="9062"/>
+            </w:tabs>
+            <w:rPr>
+              <w:noProof/>
+              <w:lang w:val="en-US"/>
+            </w:rPr>
+          </w:pPr>
+          <w:r>
+            <w:rPr>
+              <w:lang w:val="en-US"/>
+            </w:rPr>
+            <w:fldChar w:fldCharType="begin"/>
+          </w:r>
+          <w:r>
+            <w:rPr>
+              <w:lang w:val="en-US"/>
+            </w:rPr>
+            <w:instrText xml:space="preserve"> TOC \o "1-3" \h \z \u </w:instrText>
+          </w:r>
+          <w:r>
+            <w:rPr>
+              <w:lang w:val="en-US"/>
+            </w:rPr>
+            <w:fldChar w:fldCharType="separate"/>
+          </w:r>
+          <w:hyperlink w:anchor="_Toc511941781" w:history="1">
+            <w:r>
+              <w:rPr>
+                <w:rStyle w:val="Kpr"/>
+                <w:noProof/>
+                <w:lang w:val="en-US"/>
+              </w:rPr>
+              <w:t>1.</w:t>
+            </w:r>
+            <w:r>
+              <w:rPr>
+                <w:noProof/>
+                <w:lang w:val="en-US"/>
+              </w:rPr>
+              <w:tab/>
+            </w:r>
+            <w:r>
+              <w:rPr>
+                <w:rStyle w:val="Kpr"/>
+                <w:noProof/>
+                <w:lang w:val="en-US"/>
+              </w:rPr>
+              <w:t>Winding Design and Motor Parameter Estimation</w:t>
+            </w:r>
+            <w:r>
+              <w:rPr>
+                <w:noProof/>
+                <w:webHidden/>
+                <w:lang w:val="en-US"/>
+              </w:rPr>
+              <w:tab/>
+            </w:r>
+            <w:r>
+              <w:rPr>
+                <w:noProof/>
+                <w:webHidden/>
+                <w:lang w:val="en-US"/>
+              </w:rPr>
+              <w:fldChar w:fldCharType="begin"/>
+            </w:r>
+            <w:r>
+              <w:rPr>
+                <w:noProof/>
+                <w:webHidden/>
+                <w:lang w:val="en-US"/>
+              </w:rPr>
+              <w:instrText xml:space="preserve"> PAGEREF _Toc511941781 \h </w:instrText>
+            </w:r>
+            <w:r>
+              <w:rPr>
+                <w:noProof/>
+                <w:webHidden/>
+                <w:lang w:val="en-US"/>
+              </w:rPr>
+            </w:r>
+            <w:r>
+              <w:rPr>
+                <w:noProof/>
+                <w:webHidden/>
+                <w:lang w:val="en-US"/>
+              </w:rPr>
+              <w:fldChar w:fldCharType="separate"/>
+            </w:r>
+            <w:r>
+              <w:rPr>
+                <w:noProof/>
+                <w:webHidden/>
+                <w:lang w:val="en-US"/>
+              </w:rPr>
+              <w:t>3</w:t>
+            </w:r>
+            <w:r>
+              <w:rPr>
+                <w:noProof/>
+                <w:webHidden/>
+                <w:lang w:val="en-US"/>
+              </w:rPr>
+              <w:fldChar w:fldCharType="end"/>
+            </w:r>
+          </w:hyperlink>
+        </w:p>
+        <w:p>
+          <w:pPr>
+            <w:pStyle w:val="T1"/>
+            <w:tabs>
+              <w:tab w:val="left" w:pos="440"/>
+              <w:tab w:val="right" w:leader="dot" w:pos="9062"/>
+            </w:tabs>
+            <w:rPr>
+              <w:noProof/>
+              <w:lang w:val="en-US"/>
+            </w:rPr>
+          </w:pPr>
+          <w:hyperlink w:anchor="_Toc511941782" w:history="1">
+            <w:r>
+              <w:rPr>
+                <w:rStyle w:val="Kpr"/>
+                <w:noProof/>
+                <w:lang w:val="en-US"/>
+              </w:rPr>
+              <w:t>2.</w:t>
+            </w:r>
+            <w:r>
+              <w:rPr>
+                <w:noProof/>
+                <w:lang w:val="en-US"/>
+              </w:rPr>
+              <w:tab/>
+            </w:r>
+            <w:r>
+              <w:rPr>
+                <w:rStyle w:val="Kpr"/>
+                <w:noProof/>
+                <w:lang w:val="en-US"/>
+              </w:rPr>
+              <w:t>Detailed Analysis &amp; Verification</w:t>
+            </w:r>
+            <w:r>
+              <w:rPr>
+                <w:noProof/>
+                <w:webHidden/>
+                <w:lang w:val="en-US"/>
+              </w:rPr>
+              <w:tab/>
+            </w:r>
+            <w:r>
+              <w:rPr>
+                <w:noProof/>
+                <w:webHidden/>
+                <w:lang w:val="en-US"/>
+              </w:rPr>
+              <w:fldChar w:fldCharType="begin"/>
+            </w:r>
+            <w:r>
+              <w:rPr>
+                <w:noProof/>
+                <w:webHidden/>
+                <w:lang w:val="en-US"/>
+              </w:rPr>
+              <w:instrText xml:space="preserve"> PAGEREF _Toc511941782 \h </w:instrText>
+            </w:r>
+            <w:r>
+              <w:rPr>
+                <w:noProof/>
+                <w:webHidden/>
+                <w:lang w:val="en-US"/>
+              </w:rPr>
+            </w:r>
+            <w:r>
+              <w:rPr>
+                <w:noProof/>
+                <w:webHidden/>
+                <w:lang w:val="en-US"/>
+              </w:rPr>
+              <w:fldChar w:fldCharType="separate"/>
+            </w:r>
+            <w:r>
+              <w:rPr>
+                <w:noProof/>
+                <w:webHidden/>
+                <w:lang w:val="en-US"/>
+              </w:rPr>
+              <w:t>9</w:t>
+            </w:r>
+            <w:r>
+              <w:rPr>
+                <w:noProof/>
+                <w:webHidden/>
+                <w:lang w:val="en-US"/>
+              </w:rPr>
+              <w:fldChar w:fldCharType="end"/>
+            </w:r>
+          </w:hyperlink>
+        </w:p>
+        <w:p>
+          <w:pPr>
+            <w:pStyle w:val="T1"/>
+            <w:tabs>
+              <w:tab w:val="left" w:pos="440"/>
+              <w:tab w:val="right" w:leader="dot" w:pos="9062"/>
+            </w:tabs>
+            <w:rPr>
+              <w:noProof/>
+              <w:lang w:val="en-US"/>
+            </w:rPr>
+          </w:pPr>
+          <w:hyperlink w:anchor="_Toc511941783" w:history="1">
+            <w:r>
+              <w:rPr>
+                <w:rStyle w:val="Kpr"/>
+                <w:noProof/>
+                <w:lang w:val="en-US"/>
+              </w:rPr>
+              <w:t>3.</w:t>
+            </w:r>
+            <w:r>
+              <w:rPr>
+                <w:noProof/>
+                <w:lang w:val="en-US"/>
+              </w:rPr>
+              <w:tab/>
+            </w:r>
+            <w:r>
+              <w:rPr>
+                <w:rStyle w:val="Kpr"/>
+                <w:noProof/>
+                <w:lang w:val="en-US"/>
+              </w:rPr>
+              <w:t>Conclusion</w:t>
+            </w:r>
+            <w:r>
+              <w:rPr>
+                <w:noProof/>
+                <w:webHidden/>
+                <w:lang w:val="en-US"/>
+              </w:rPr>
+              <w:tab/>
+            </w:r>
+            <w:r>
+              <w:rPr>
+                <w:noProof/>
+                <w:webHidden/>
+                <w:lang w:val="en-US"/>
+              </w:rPr>
+              <w:fldChar w:fldCharType="begin"/>
+            </w:r>
+            <w:r>
+              <w:rPr>
+                <w:noProof/>
+                <w:webHidden/>
+                <w:lang w:val="en-US"/>
+              </w:rPr>
+              <w:instrText xml:space="preserve"> PAGEREF _Toc511941783 \h </w:instrText>
+            </w:r>
+            <w:r>
+              <w:rPr>
+                <w:noProof/>
+                <w:webHidden/>
+                <w:lang w:val="en-US"/>
+              </w:rPr>
+            </w:r>
+            <w:r>
+              <w:rPr>
+                <w:noProof/>
+                <w:webHidden/>
+                <w:lang w:val="en-US"/>
+              </w:rPr>
+              <w:fldChar w:fldCharType="separate"/>
+            </w:r>
+            <w:r>
+              <w:rPr>
+                <w:noProof/>
+                <w:webHidden/>
+                <w:lang w:val="en-US"/>
+              </w:rPr>
+              <w:t>14</w:t>
+            </w:r>
+            <w:r>
+              <w:rPr>
+                <w:noProof/>
+                <w:webHidden/>
+                <w:lang w:val="en-US"/>
+              </w:rPr>
+              <w:fldChar w:fldCharType="end"/>
+            </w:r>
+          </w:hyperlink>
+        </w:p>
+        <w:p>
+          <w:pPr>
+            <w:rPr>
+              <w:lang w:val="en-US"/>
+            </w:rPr>
+          </w:pPr>
+          <w:r>
+            <w:rPr>
+              <w:lang w:val="en-US"/>
+            </w:rPr>
+            <w:fldChar w:fldCharType="end"/>
+          </w:r>
+        </w:p>
+      </w:sdtContent>
+    </w:sdt>
+    <w:p>
+      <w:pPr>
+        <w:pStyle w:val="NormalWeb"/>
+        <w:spacing w:beforeAutospacing="0" w:after="0" w:line="276" w:lineRule="auto"/>
+        <w:ind w:left="708"/>
+        <w:rPr>
+          <w:sz w:val="28"/>
+          <w:szCs w:val="28"/>
+          <w:lang w:val="en-US"/>
+        </w:rPr>
+      </w:pPr>
+    </w:p>
+    <w:p>
+      <w:pPr>
+        <w:pStyle w:val="NormalWeb"/>
+        <w:spacing w:beforeAutospacing="0" w:after="0" w:line="276" w:lineRule="auto"/>
+        <w:ind w:left="708"/>
+        <w:rPr>
+          <w:sz w:val="28"/>
+          <w:szCs w:val="28"/>
+          <w:lang w:val="en-US"/>
+        </w:rPr>
+      </w:pPr>
+    </w:p>
+    <w:p>
+      <w:pPr>
+        <w:pStyle w:val="NormalWeb"/>
+        <w:spacing w:beforeAutospacing="0" w:after="0" w:line="276" w:lineRule="auto"/>
+        <w:ind w:left="708"/>
+        <w:rPr>
+          <w:sz w:val="28"/>
+          <w:szCs w:val="28"/>
+          <w:lang w:val="en-US"/>
+        </w:rPr>
+      </w:pPr>
+    </w:p>
+    <w:p>
+      <w:pPr>
+        <w:pStyle w:val="NormalWeb"/>
+        <w:spacing w:beforeAutospacing="0" w:after="0" w:line="276" w:lineRule="auto"/>
+        <w:ind w:left="708"/>
+        <w:rPr>
+          <w:sz w:val="28"/>
+          <w:szCs w:val="28"/>
+          <w:lang w:val="en-US"/>
+        </w:rPr>
+      </w:pPr>
+    </w:p>
+    <w:p>
+      <w:pPr>
+        <w:pStyle w:val="NormalWeb"/>
+        <w:spacing w:beforeAutospacing="0" w:after="0" w:line="276" w:lineRule="auto"/>
+        <w:ind w:left="708"/>
+        <w:rPr>
+          <w:sz w:val="28"/>
+          <w:szCs w:val="28"/>
+          <w:lang w:val="en-US"/>
+        </w:rPr>
+      </w:pPr>
+    </w:p>
+    <w:p>
+      <w:pPr>
+        <w:pStyle w:val="NormalWeb"/>
+        <w:spacing w:beforeAutospacing="0" w:after="0" w:line="276" w:lineRule="auto"/>
+        <w:ind w:left="708"/>
+        <w:rPr>
+          <w:sz w:val="28"/>
+          <w:szCs w:val="28"/>
+          <w:lang w:val="en-US"/>
+        </w:rPr>
+      </w:pPr>
+    </w:p>
+    <w:p>
+      <w:pPr>
+        <w:pStyle w:val="NormalWeb"/>
+        <w:spacing w:beforeAutospacing="0" w:after="0" w:line="276" w:lineRule="auto"/>
+        <w:ind w:left="708"/>
+        <w:rPr>
+          <w:sz w:val="28"/>
+          <w:szCs w:val="28"/>
+          <w:lang w:val="en-US"/>
+        </w:rPr>
+      </w:pPr>
+    </w:p>
+    <w:p>
+      <w:pPr>
+        <w:pStyle w:val="NormalWeb"/>
+        <w:spacing w:beforeAutospacing="0" w:after="0" w:line="276" w:lineRule="auto"/>
+        <w:ind w:left="708"/>
+        <w:rPr>
+          <w:sz w:val="28"/>
+          <w:szCs w:val="28"/>
+          <w:lang w:val="en-US"/>
+        </w:rPr>
+      </w:pPr>
+    </w:p>
+    <w:p>
+      <w:pPr>
+        <w:pStyle w:val="NormalWeb"/>
+        <w:spacing w:beforeAutospacing="0" w:after="0" w:line="276" w:lineRule="auto"/>
+        <w:ind w:left="708"/>
+        <w:rPr>
+          <w:sz w:val="28"/>
+          <w:szCs w:val="28"/>
+          <w:lang w:val="en-US"/>
+        </w:rPr>
+      </w:pPr>
+    </w:p>
+    <w:p>
+      <w:pPr>
+        <w:pStyle w:val="NormalWeb"/>
+        <w:spacing w:beforeAutospacing="0" w:after="0" w:line="276" w:lineRule="auto"/>
+        <w:ind w:left="708"/>
+        <w:rPr>
+          <w:sz w:val="28"/>
+          <w:szCs w:val="28"/>
+          <w:lang w:val="en-US"/>
+        </w:rPr>
+      </w:pPr>
+    </w:p>
     <w:p>
       <w:pPr>
         <w:pStyle w:val="Balk1"/>
         <w:numPr>
           <w:ilvl w:val="0"/>
-          <w:numId w:val="1"/>
+          <w:numId w:val="2"/>
         </w:numPr>
         <w:rPr>
-          <w:color w:val="auto"/>
-          <w:lang w:val="en-US"/>
-        </w:rPr>
-      </w:pPr>
-      <w:r>
-        <w:rPr>
-          <w:color w:val="auto"/>
+          <w:lang w:val="en-US"/>
+        </w:rPr>
+      </w:pPr>
+      <w:bookmarkStart w:id="0" w:name="_Toc511941781"/>
+      <w:r>
+        <w:rPr>
           <w:lang w:val="en-US"/>
         </w:rPr>
         <w:lastRenderedPageBreak/>
@@ -387,18 +894,17 @@
       </w:r>
       <w:r>
         <w:rPr>
-          <w:color w:val="auto"/>
           <w:lang w:val="en-US"/>
         </w:rPr>
         <w:t xml:space="preserve"> and Motor </w:t>
       </w:r>
       <w:r>
         <w:rPr>
-          <w:color w:val="auto"/>
           <w:lang w:val="en-US"/>
         </w:rPr>
         <w:t>Parameter Estimation</w:t>
       </w:r>
+      <w:bookmarkEnd w:id="0"/>
     </w:p>
     <w:p>
       <w:pPr>
@@ -430,7 +936,7 @@
                     </pic:cNvPicPr>
                   </pic:nvPicPr>
                   <pic:blipFill>
-                    <a:blip r:embed="rId8"/>
+                    <a:blip r:embed="rId9"/>
                     <a:srcRect/>
                     <a:stretch>
                       <a:fillRect/>
@@ -464,34 +970,29 @@
         <w:pStyle w:val="ResimYazs"/>
         <w:jc w:val="center"/>
         <w:rPr>
-          <w:color w:val="auto"/>
-          <w:lang w:val="en-US"/>
-        </w:rPr>
-      </w:pPr>
-      <w:r>
-        <w:rPr>
-          <w:color w:val="auto"/>
+          <w:lang w:val="en-US"/>
+        </w:rPr>
+      </w:pPr>
+      <w:r>
+        <w:rPr>
           <w:lang w:val="en-US"/>
         </w:rPr>
         <w:t xml:space="preserve">Figure  </w:t>
       </w:r>
       <w:r>
         <w:rPr>
-          <w:color w:val="auto"/>
           <w:lang w:val="en-US"/>
         </w:rPr>
         <w:fldChar w:fldCharType="begin"/>
       </w:r>
       <w:r>
         <w:rPr>
-          <w:color w:val="auto"/>
           <w:lang w:val="en-US"/>
         </w:rPr>
         <w:instrText xml:space="preserve"> SEQ Figure_ \* ARABIC </w:instrText>
       </w:r>
       <w:r>
         <w:rPr>
-          <w:color w:val="auto"/>
           <w:lang w:val="en-US"/>
         </w:rPr>
         <w:fldChar w:fldCharType="separate"/>
@@ -499,21 +1000,18 @@
       <w:r>
         <w:rPr>
           <w:noProof/>
-          <w:color w:val="auto"/>
           <w:lang w:val="en-US"/>
         </w:rPr>
         <w:t>1</w:t>
       </w:r>
       <w:r>
         <w:rPr>
-          <w:color w:val="auto"/>
           <w:lang w:val="en-US"/>
         </w:rPr>
         <w:fldChar w:fldCharType="end"/>
       </w:r>
       <w:r>
         <w:rPr>
-          <w:color w:val="auto"/>
           <w:lang w:val="en-US"/>
         </w:rPr>
         <w:t>. Chosen Lamination to Design Induction Motor</w:t>
@@ -3525,8 +4023,8 @@
             <v:path o:extrusionok="f" gradientshapeok="t" o:connecttype="rect"/>
             <o:lock v:ext="edit" aspectratio="t"/>
           </v:shapetype>
-          <v:shape id="_x0000_i1025" type="#_x0000_t75" style="width:436.5pt;height:203pt">
-            <v:imagedata r:id="rId9" o:title="MMF1"/>
+          <v:shape id="_x0000_i1025" type="#_x0000_t75" style="width:436.5pt;height:203.25pt">
+            <v:imagedata r:id="rId10" o:title="MMF1"/>
           </v:shape>
         </w:pict>
       </w:r>
@@ -3536,34 +4034,29 @@
         <w:pStyle w:val="ResimYazs"/>
         <w:jc w:val="center"/>
         <w:rPr>
-          <w:color w:val="auto"/>
-          <w:lang w:val="en-US"/>
-        </w:rPr>
-      </w:pPr>
-      <w:r>
-        <w:rPr>
-          <w:color w:val="auto"/>
+          <w:lang w:val="en-US"/>
+        </w:rPr>
+      </w:pPr>
+      <w:r>
+        <w:rPr>
           <w:lang w:val="en-US"/>
         </w:rPr>
         <w:t xml:space="preserve">Figure  </w:t>
       </w:r>
       <w:r>
         <w:rPr>
-          <w:color w:val="auto"/>
           <w:lang w:val="en-US"/>
         </w:rPr>
         <w:fldChar w:fldCharType="begin"/>
       </w:r>
       <w:r>
         <w:rPr>
-          <w:color w:val="auto"/>
           <w:lang w:val="en-US"/>
         </w:rPr>
         <w:instrText xml:space="preserve"> SEQ Figure_ \* ARABIC </w:instrText>
       </w:r>
       <w:r>
         <w:rPr>
-          <w:color w:val="auto"/>
           <w:lang w:val="en-US"/>
         </w:rPr>
         <w:fldChar w:fldCharType="separate"/>
@@ -3571,25 +4064,34 @@
       <w:r>
         <w:rPr>
           <w:noProof/>
-          <w:color w:val="auto"/>
           <w:lang w:val="en-US"/>
         </w:rPr>
         <w:t>2</w:t>
       </w:r>
       <w:r>
         <w:rPr>
-          <w:color w:val="auto"/>
           <w:lang w:val="en-US"/>
         </w:rPr>
         <w:fldChar w:fldCharType="end"/>
       </w:r>
       <w:r>
         <w:rPr>
-          <w:color w:val="auto"/>
           <w:lang w:val="en-US"/>
         </w:rPr>
         <w:t>.</w:t>
       </w:r>
+      <w:r>
+        <w:rPr>
+          <w:lang w:val="en-US"/>
+        </w:rPr>
+        <w:t xml:space="preserve"> MMF values </w:t>
+      </w:r>
+      <w:r>
+        <w:rPr>
+          <w:lang w:val="en-US"/>
+        </w:rPr>
+        <w:t>of Ia =1, Ib = -0.5, Ic = -0.5, N =1</w:t>
+      </w:r>
     </w:p>
     <w:p>
       <w:pPr>
@@ -3603,8 +4105,8 @@
           <w:lang w:val="en-US"/>
         </w:rPr>
         <w:pict>
-          <v:shape id="_x0000_i1026" type="#_x0000_t75" style="width:443.5pt;height:206pt">
-            <v:imagedata r:id="rId10" o:title="MMF2"/>
+          <v:shape id="_x0000_i1026" type="#_x0000_t75" style="width:443.25pt;height:205.5pt">
+            <v:imagedata r:id="rId11" o:title="MMF2"/>
           </v:shape>
         </w:pict>
       </w:r>
@@ -3614,34 +4116,29 @@
         <w:pStyle w:val="ResimYazs"/>
         <w:jc w:val="center"/>
         <w:rPr>
-          <w:color w:val="auto"/>
-          <w:lang w:val="en-US"/>
-        </w:rPr>
-      </w:pPr>
-      <w:r>
-        <w:rPr>
-          <w:color w:val="auto"/>
+          <w:lang w:val="en-US"/>
+        </w:rPr>
+      </w:pPr>
+      <w:r>
+        <w:rPr>
           <w:lang w:val="en-US"/>
         </w:rPr>
         <w:t xml:space="preserve">Figure  </w:t>
       </w:r>
       <w:r>
         <w:rPr>
-          <w:color w:val="auto"/>
           <w:lang w:val="en-US"/>
         </w:rPr>
         <w:fldChar w:fldCharType="begin"/>
       </w:r>
       <w:r>
         <w:rPr>
-          <w:color w:val="auto"/>
           <w:lang w:val="en-US"/>
         </w:rPr>
         <w:instrText xml:space="preserve"> SEQ Figure_ \* ARABIC </w:instrText>
       </w:r>
       <w:r>
         <w:rPr>
-          <w:color w:val="auto"/>
           <w:lang w:val="en-US"/>
         </w:rPr>
         <w:fldChar w:fldCharType="separate"/>
@@ -3649,40 +4146,45 @@
       <w:r>
         <w:rPr>
           <w:noProof/>
-          <w:color w:val="auto"/>
           <w:lang w:val="en-US"/>
         </w:rPr>
         <w:t>3</w:t>
       </w:r>
       <w:r>
         <w:rPr>
-          <w:color w:val="auto"/>
           <w:lang w:val="en-US"/>
         </w:rPr>
         <w:fldChar w:fldCharType="end"/>
       </w:r>
       <w:r>
         <w:rPr>
-          <w:color w:val="auto"/>
           <w:lang w:val="en-US"/>
         </w:rPr>
         <w:t>.</w:t>
       </w:r>
+      <w:r>
+        <w:rPr>
+          <w:lang w:val="en-US"/>
+        </w:rPr>
+        <w:t xml:space="preserve"> MMF values of Ia =-0.5 , Ib = 1, Ic = -0.5, N =1</w:t>
+      </w:r>
     </w:p>
     <w:p>
       <w:pPr>
         <w:keepNext/>
         <w:rPr>
-          <w:lang w:val="en-US"/>
-        </w:rPr>
-      </w:pPr>
-      <w:r>
-        <w:rPr>
+          <w:color w:val="4F81BD" w:themeColor="accent1"/>
+          <w:lang w:val="en-US"/>
+        </w:rPr>
+      </w:pPr>
+      <w:r>
+        <w:rPr>
+          <w:color w:val="4F81BD" w:themeColor="accent1"/>
           <w:lang w:val="en-US"/>
         </w:rPr>
         <w:pict>
-          <v:shape id="_x0000_i1027" type="#_x0000_t75" style="width:429pt;height:200pt">
-            <v:imagedata r:id="rId11" o:title="MMF3"/>
+          <v:shape id="_x0000_i1027" type="#_x0000_t75" style="width:429pt;height:199.5pt">
+            <v:imagedata r:id="rId12" o:title="MMF3"/>
           </v:shape>
         </w:pict>
       </w:r>
@@ -3692,34 +4194,29 @@
         <w:pStyle w:val="ResimYazs"/>
         <w:jc w:val="center"/>
         <w:rPr>
-          <w:color w:val="auto"/>
-          <w:lang w:val="en-US"/>
-        </w:rPr>
-      </w:pPr>
-      <w:r>
-        <w:rPr>
-          <w:color w:val="auto"/>
+          <w:lang w:val="en-US"/>
+        </w:rPr>
+      </w:pPr>
+      <w:r>
+        <w:rPr>
           <w:lang w:val="en-US"/>
         </w:rPr>
         <w:t xml:space="preserve">Figure  </w:t>
       </w:r>
       <w:r>
         <w:rPr>
-          <w:color w:val="auto"/>
           <w:lang w:val="en-US"/>
         </w:rPr>
         <w:fldChar w:fldCharType="begin"/>
       </w:r>
       <w:r>
         <w:rPr>
-          <w:color w:val="auto"/>
           <w:lang w:val="en-US"/>
         </w:rPr>
         <w:instrText xml:space="preserve"> SEQ Figure_ \* ARABIC </w:instrText>
       </w:r>
       <w:r>
         <w:rPr>
-          <w:color w:val="auto"/>
           <w:lang w:val="en-US"/>
         </w:rPr>
         <w:fldChar w:fldCharType="separate"/>
@@ -3727,24 +4224,27 @@
       <w:r>
         <w:rPr>
           <w:noProof/>
-          <w:color w:val="auto"/>
           <w:lang w:val="en-US"/>
         </w:rPr>
         <w:t>4</w:t>
       </w:r>
       <w:r>
         <w:rPr>
-          <w:color w:val="auto"/>
           <w:lang w:val="en-US"/>
         </w:rPr>
         <w:fldChar w:fldCharType="end"/>
       </w:r>
       <w:r>
         <w:rPr>
-          <w:color w:val="auto"/>
           <w:lang w:val="en-US"/>
         </w:rPr>
         <w:t>.</w:t>
+      </w:r>
+      <w:r>
+        <w:rPr>
+          <w:lang w:val="en-US"/>
+        </w:rPr>
+        <w:t xml:space="preserve"> MMF values of Ia =1, Ib = -0.5, Ic = -0.5, N =1</w:t>
       </w:r>
     </w:p>
     <w:p>
@@ -3832,7 +4332,7 @@
                     </pic:cNvPicPr>
                   </pic:nvPicPr>
                   <pic:blipFill>
-                    <a:blip r:embed="rId12"/>
+                    <a:blip r:embed="rId13"/>
                     <a:srcRect/>
                     <a:stretch>
                       <a:fillRect/>
@@ -3883,7 +4383,7 @@
                     </pic:cNvPicPr>
                   </pic:nvPicPr>
                   <pic:blipFill>
-                    <a:blip r:embed="rId13"/>
+                    <a:blip r:embed="rId14"/>
                     <a:srcRect/>
                     <a:stretch>
                       <a:fillRect/>
@@ -3934,7 +4434,7 @@
                     </pic:cNvPicPr>
                   </pic:nvPicPr>
                   <pic:blipFill>
-                    <a:blip r:embed="rId14"/>
+                    <a:blip r:embed="rId15"/>
                     <a:srcRect/>
                     <a:stretch>
                       <a:fillRect/>
@@ -3968,34 +4468,29 @@
         <w:pStyle w:val="ResimYazs"/>
         <w:jc w:val="center"/>
         <w:rPr>
-          <w:color w:val="auto"/>
-          <w:lang w:val="en-US"/>
-        </w:rPr>
-      </w:pPr>
-      <w:r>
-        <w:rPr>
-          <w:color w:val="auto"/>
+          <w:lang w:val="en-US"/>
+        </w:rPr>
+      </w:pPr>
+      <w:r>
+        <w:rPr>
           <w:lang w:val="en-US"/>
         </w:rPr>
         <w:t xml:space="preserve">Figure  </w:t>
       </w:r>
       <w:r>
         <w:rPr>
-          <w:color w:val="auto"/>
           <w:lang w:val="en-US"/>
         </w:rPr>
         <w:fldChar w:fldCharType="begin"/>
       </w:r>
       <w:r>
         <w:rPr>
-          <w:color w:val="auto"/>
           <w:lang w:val="en-US"/>
         </w:rPr>
         <w:instrText xml:space="preserve"> SEQ Figure_ \* ARABIC </w:instrText>
       </w:r>
       <w:r>
         <w:rPr>
-          <w:color w:val="auto"/>
           <w:lang w:val="en-US"/>
         </w:rPr>
         <w:fldChar w:fldCharType="separate"/>
@@ -4003,25 +4498,28 @@
       <w:r>
         <w:rPr>
           <w:noProof/>
-          <w:color w:val="auto"/>
           <w:lang w:val="en-US"/>
         </w:rPr>
         <w:t>5</w:t>
       </w:r>
       <w:r>
         <w:rPr>
-          <w:color w:val="auto"/>
           <w:lang w:val="en-US"/>
         </w:rPr>
         <w:fldChar w:fldCharType="end"/>
       </w:r>
       <w:r>
         <w:rPr>
-          <w:color w:val="auto"/>
           <w:lang w:val="en-US"/>
         </w:rPr>
         <w:t>.</w:t>
       </w:r>
+      <w:r>
+        <w:rPr>
+          <w:lang w:val="en-US"/>
+        </w:rPr>
+        <w:t xml:space="preserve"> Distribution, pitch and winding factors formulas</w:t>
+      </w:r>
     </w:p>
     <w:p>
       <w:pPr>
@@ -4393,7 +4891,6 @@
     </w:p>
     <w:p>
       <w:pPr>
-        <w:ind w:firstLine="708"/>
         <w:rPr>
           <w:lang w:val="en-US"/>
         </w:rPr>
@@ -4452,7 +4949,7 @@
                     </pic:cNvPicPr>
                   </pic:nvPicPr>
                   <pic:blipFill>
-                    <a:blip r:embed="rId15"/>
+                    <a:blip r:embed="rId16"/>
                     <a:srcRect/>
                     <a:stretch>
                       <a:fillRect/>
@@ -4486,34 +4983,29 @@
         <w:pStyle w:val="ResimYazs"/>
         <w:jc w:val="center"/>
         <w:rPr>
-          <w:color w:val="auto"/>
-          <w:lang w:val="en-US"/>
-        </w:rPr>
-      </w:pPr>
-      <w:r>
-        <w:rPr>
-          <w:color w:val="auto"/>
+          <w:lang w:val="en-US"/>
+        </w:rPr>
+      </w:pPr>
+      <w:r>
+        <w:rPr>
           <w:lang w:val="en-US"/>
         </w:rPr>
         <w:t xml:space="preserve">Figure  </w:t>
       </w:r>
       <w:r>
         <w:rPr>
-          <w:color w:val="auto"/>
           <w:lang w:val="en-US"/>
         </w:rPr>
         <w:fldChar w:fldCharType="begin"/>
       </w:r>
       <w:r>
         <w:rPr>
-          <w:color w:val="auto"/>
           <w:lang w:val="en-US"/>
         </w:rPr>
         <w:instrText xml:space="preserve"> SEQ Figure_ \* ARABIC </w:instrText>
       </w:r>
       <w:r>
         <w:rPr>
-          <w:color w:val="auto"/>
           <w:lang w:val="en-US"/>
         </w:rPr>
         <w:fldChar w:fldCharType="separate"/>
@@ -4521,35 +5013,30 @@
       <w:r>
         <w:rPr>
           <w:noProof/>
-          <w:color w:val="auto"/>
           <w:lang w:val="en-US"/>
         </w:rPr>
         <w:t>6</w:t>
       </w:r>
       <w:r>
         <w:rPr>
-          <w:color w:val="auto"/>
           <w:lang w:val="en-US"/>
         </w:rPr>
         <w:fldChar w:fldCharType="end"/>
       </w:r>
       <w:r>
         <w:rPr>
-          <w:color w:val="auto"/>
           <w:lang w:val="en-US"/>
         </w:rPr>
         <w:t xml:space="preserve">. </w:t>
       </w:r>
       <w:r>
         <w:rPr>
-          <w:color w:val="auto"/>
           <w:lang w:val="en-US"/>
         </w:rPr>
         <w:t>Illustration</w:t>
       </w:r>
       <w:r>
         <w:rPr>
-          <w:color w:val="auto"/>
           <w:lang w:val="en-US"/>
         </w:rPr>
         <w:t xml:space="preserve"> of air gap magnetic flux density on stator slot</w:t>
@@ -4586,7 +5073,7 @@
                     </pic:cNvPicPr>
                   </pic:nvPicPr>
                   <pic:blipFill>
-                    <a:blip r:embed="rId16"/>
+                    <a:blip r:embed="rId17"/>
                     <a:srcRect/>
                     <a:stretch>
                       <a:fillRect/>
@@ -4620,34 +5107,29 @@
         <w:pStyle w:val="ResimYazs"/>
         <w:jc w:val="center"/>
         <w:rPr>
-          <w:color w:val="auto"/>
-          <w:lang w:val="en-US"/>
-        </w:rPr>
-      </w:pPr>
-      <w:r>
-        <w:rPr>
-          <w:color w:val="auto"/>
+          <w:lang w:val="en-US"/>
+        </w:rPr>
+      </w:pPr>
+      <w:r>
+        <w:rPr>
           <w:lang w:val="en-US"/>
         </w:rPr>
         <w:t xml:space="preserve">Figure  </w:t>
       </w:r>
       <w:r>
         <w:rPr>
-          <w:color w:val="auto"/>
           <w:lang w:val="en-US"/>
         </w:rPr>
         <w:fldChar w:fldCharType="begin"/>
       </w:r>
       <w:r>
         <w:rPr>
-          <w:color w:val="auto"/>
           <w:lang w:val="en-US"/>
         </w:rPr>
         <w:instrText xml:space="preserve"> SEQ Figure_ \* ARABIC </w:instrText>
       </w:r>
       <w:r>
         <w:rPr>
-          <w:color w:val="auto"/>
           <w:lang w:val="en-US"/>
         </w:rPr>
         <w:fldChar w:fldCharType="separate"/>
@@ -4655,17 +5137,21 @@
       <w:r>
         <w:rPr>
           <w:noProof/>
-          <w:color w:val="auto"/>
           <w:lang w:val="en-US"/>
         </w:rPr>
         <w:t>7</w:t>
       </w:r>
       <w:r>
         <w:rPr>
-          <w:color w:val="auto"/>
           <w:lang w:val="en-US"/>
         </w:rPr>
         <w:fldChar w:fldCharType="end"/>
+      </w:r>
+      <w:r>
+        <w:rPr>
+          <w:lang w:val="en-US"/>
+        </w:rPr>
+        <w:t>. B-H curve of steel</w:t>
       </w:r>
     </w:p>
     <w:p>
@@ -4708,7 +5194,7 @@
                     </pic:cNvPicPr>
                   </pic:nvPicPr>
                   <pic:blipFill>
-                    <a:blip r:embed="rId17"/>
+                    <a:blip r:embed="rId18"/>
                     <a:srcRect/>
                     <a:stretch>
                       <a:fillRect/>
@@ -4742,34 +5228,29 @@
         <w:pStyle w:val="ResimYazs"/>
         <w:jc w:val="center"/>
         <w:rPr>
-          <w:color w:val="auto"/>
-          <w:lang w:val="en-US"/>
-        </w:rPr>
-      </w:pPr>
-      <w:r>
-        <w:rPr>
-          <w:color w:val="auto"/>
+          <w:lang w:val="en-US"/>
+        </w:rPr>
+      </w:pPr>
+      <w:r>
+        <w:rPr>
           <w:lang w:val="en-US"/>
         </w:rPr>
         <w:t xml:space="preserve">Figure  </w:t>
       </w:r>
       <w:r>
         <w:rPr>
-          <w:color w:val="auto"/>
           <w:lang w:val="en-US"/>
         </w:rPr>
         <w:fldChar w:fldCharType="begin"/>
       </w:r>
       <w:r>
         <w:rPr>
-          <w:color w:val="auto"/>
           <w:lang w:val="en-US"/>
         </w:rPr>
         <w:instrText xml:space="preserve"> SEQ Figure_ \* ARABIC </w:instrText>
       </w:r>
       <w:r>
         <w:rPr>
-          <w:color w:val="auto"/>
           <w:lang w:val="en-US"/>
         </w:rPr>
         <w:fldChar w:fldCharType="separate"/>
@@ -4777,25 +5258,28 @@
       <w:r>
         <w:rPr>
           <w:noProof/>
-          <w:color w:val="auto"/>
           <w:lang w:val="en-US"/>
         </w:rPr>
         <w:t>8</w:t>
       </w:r>
       <w:r>
         <w:rPr>
-          <w:color w:val="auto"/>
           <w:lang w:val="en-US"/>
         </w:rPr>
         <w:fldChar w:fldCharType="end"/>
       </w:r>
       <w:r>
         <w:rPr>
-          <w:color w:val="auto"/>
           <w:lang w:val="en-US"/>
         </w:rPr>
         <w:t>.</w:t>
       </w:r>
+      <w:r>
+        <w:rPr>
+          <w:lang w:val="en-US"/>
+        </w:rPr>
+        <w:t xml:space="preserve"> Yoke magnetic flux density formula</w:t>
+      </w:r>
     </w:p>
     <w:p>
       <w:pPr>
@@ -4846,7 +5330,19 @@
         <w:rPr>
           <w:lang w:val="en-US"/>
         </w:rPr>
-        <w:t>Byoke = 0.4T</w:t>
+        <w:t>Byoke = 0.</w:t>
+      </w:r>
+      <w:r>
+        <w:rPr>
+          <w:lang w:val="en-US"/>
+        </w:rPr>
+        <w:t>98</w:t>
+      </w:r>
+      <w:r>
+        <w:rPr>
+          <w:lang w:val="en-US"/>
+        </w:rPr>
+        <w:t>T</w:t>
       </w:r>
     </w:p>
     <w:p>
@@ -4956,7 +5452,7 @@
                     </pic:cNvPicPr>
                   </pic:nvPicPr>
                   <pic:blipFill>
-                    <a:blip r:embed="rId18"/>
+                    <a:blip r:embed="rId19"/>
                     <a:srcRect/>
                     <a:stretch>
                       <a:fillRect/>
@@ -5007,7 +5503,7 @@
                     </pic:cNvPicPr>
                   </pic:nvPicPr>
                   <pic:blipFill>
-                    <a:blip r:embed="rId19"/>
+                    <a:blip r:embed="rId20"/>
                     <a:srcRect/>
                     <a:stretch>
                       <a:fillRect/>
@@ -5041,34 +5537,29 @@
         <w:pStyle w:val="ResimYazs"/>
         <w:jc w:val="center"/>
         <w:rPr>
-          <w:color w:val="auto"/>
-          <w:lang w:val="en-US"/>
-        </w:rPr>
-      </w:pPr>
-      <w:r>
-        <w:rPr>
-          <w:color w:val="auto"/>
+          <w:lang w:val="en-US"/>
+        </w:rPr>
+      </w:pPr>
+      <w:r>
+        <w:rPr>
           <w:lang w:val="en-US"/>
         </w:rPr>
         <w:t xml:space="preserve">Figure  </w:t>
       </w:r>
       <w:r>
         <w:rPr>
-          <w:color w:val="auto"/>
           <w:lang w:val="en-US"/>
         </w:rPr>
         <w:fldChar w:fldCharType="begin"/>
       </w:r>
       <w:r>
         <w:rPr>
-          <w:color w:val="auto"/>
           <w:lang w:val="en-US"/>
         </w:rPr>
         <w:instrText xml:space="preserve"> SEQ Figure_ \* ARABIC </w:instrText>
       </w:r>
       <w:r>
         <w:rPr>
-          <w:color w:val="auto"/>
           <w:lang w:val="en-US"/>
         </w:rPr>
         <w:fldChar w:fldCharType="separate"/>
@@ -5076,24 +5567,27 @@
       <w:r>
         <w:rPr>
           <w:noProof/>
-          <w:color w:val="auto"/>
           <w:lang w:val="en-US"/>
         </w:rPr>
         <w:t>9</w:t>
       </w:r>
       <w:r>
         <w:rPr>
-          <w:color w:val="auto"/>
           <w:lang w:val="en-US"/>
         </w:rPr>
         <w:fldChar w:fldCharType="end"/>
       </w:r>
       <w:r>
         <w:rPr>
-          <w:color w:val="auto"/>
           <w:lang w:val="en-US"/>
         </w:rPr>
         <w:t>.</w:t>
+      </w:r>
+      <w:r>
+        <w:rPr>
+          <w:lang w:val="en-US"/>
+        </w:rPr>
+        <w:t xml:space="preserve"> Aspect ratio formula</w:t>
       </w:r>
     </w:p>
     <w:p>
@@ -5134,7 +5628,7 @@
                     </pic:cNvPicPr>
                   </pic:nvPicPr>
                   <pic:blipFill>
-                    <a:blip r:embed="rId20"/>
+                    <a:blip r:embed="rId21"/>
                     <a:srcRect/>
                     <a:stretch>
                       <a:fillRect/>
@@ -5168,34 +5662,29 @@
         <w:pStyle w:val="ResimYazs"/>
         <w:jc w:val="center"/>
         <w:rPr>
-          <w:color w:val="auto"/>
-          <w:lang w:val="en-US"/>
-        </w:rPr>
-      </w:pPr>
-      <w:r>
-        <w:rPr>
-          <w:color w:val="auto"/>
+          <w:lang w:val="en-US"/>
+        </w:rPr>
+      </w:pPr>
+      <w:r>
+        <w:rPr>
           <w:lang w:val="en-US"/>
         </w:rPr>
         <w:t xml:space="preserve">Figure  </w:t>
       </w:r>
       <w:r>
         <w:rPr>
-          <w:color w:val="auto"/>
           <w:lang w:val="en-US"/>
         </w:rPr>
         <w:fldChar w:fldCharType="begin"/>
       </w:r>
       <w:r>
         <w:rPr>
-          <w:color w:val="auto"/>
           <w:lang w:val="en-US"/>
         </w:rPr>
         <w:instrText xml:space="preserve"> SEQ Figure_ \* ARABIC </w:instrText>
       </w:r>
       <w:r>
         <w:rPr>
-          <w:color w:val="auto"/>
           <w:lang w:val="en-US"/>
         </w:rPr>
         <w:fldChar w:fldCharType="separate"/>
@@ -5203,24 +5692,27 @@
       <w:r>
         <w:rPr>
           <w:noProof/>
-          <w:color w:val="auto"/>
           <w:lang w:val="en-US"/>
         </w:rPr>
         <w:t>10</w:t>
       </w:r>
       <w:r>
         <w:rPr>
-          <w:color w:val="auto"/>
           <w:lang w:val="en-US"/>
         </w:rPr>
         <w:fldChar w:fldCharType="end"/>
       </w:r>
       <w:r>
         <w:rPr>
-          <w:color w:val="auto"/>
           <w:lang w:val="en-US"/>
         </w:rPr>
         <w:t>.</w:t>
+      </w:r>
+      <w:r>
+        <w:rPr>
+          <w:lang w:val="en-US"/>
+        </w:rPr>
+        <w:t xml:space="preserve"> Equivalent circuit of induction motor </w:t>
       </w:r>
     </w:p>
     <w:p>
@@ -5261,7 +5753,7 @@
                     </pic:cNvPicPr>
                   </pic:nvPicPr>
                   <pic:blipFill>
-                    <a:blip r:embed="rId21"/>
+                    <a:blip r:embed="rId22"/>
                     <a:srcRect/>
                     <a:stretch>
                       <a:fillRect/>
@@ -5295,34 +5787,29 @@
         <w:pStyle w:val="ResimYazs"/>
         <w:jc w:val="center"/>
         <w:rPr>
-          <w:color w:val="auto"/>
-          <w:lang w:val="en-US"/>
-        </w:rPr>
-      </w:pPr>
-      <w:r>
-        <w:rPr>
-          <w:color w:val="auto"/>
+          <w:lang w:val="en-US"/>
+        </w:rPr>
+      </w:pPr>
+      <w:r>
+        <w:rPr>
           <w:lang w:val="en-US"/>
         </w:rPr>
         <w:t xml:space="preserve">Figure  </w:t>
       </w:r>
       <w:r>
         <w:rPr>
-          <w:color w:val="auto"/>
           <w:lang w:val="en-US"/>
         </w:rPr>
         <w:fldChar w:fldCharType="begin"/>
       </w:r>
       <w:r>
         <w:rPr>
-          <w:color w:val="auto"/>
           <w:lang w:val="en-US"/>
         </w:rPr>
         <w:instrText xml:space="preserve"> SEQ Figure_ \* ARABIC </w:instrText>
       </w:r>
       <w:r>
         <w:rPr>
-          <w:color w:val="auto"/>
           <w:lang w:val="en-US"/>
         </w:rPr>
         <w:fldChar w:fldCharType="separate"/>
@@ -5330,17 +5817,21 @@
       <w:r>
         <w:rPr>
           <w:noProof/>
-          <w:color w:val="auto"/>
           <w:lang w:val="en-US"/>
         </w:rPr>
         <w:t>11</w:t>
       </w:r>
       <w:r>
         <w:rPr>
-          <w:color w:val="auto"/>
           <w:lang w:val="en-US"/>
         </w:rPr>
         <w:fldChar w:fldCharType="end"/>
+      </w:r>
+      <w:r>
+        <w:rPr>
+          <w:lang w:val="en-US"/>
+        </w:rPr>
+        <w:t>. Induced EMF formula</w:t>
       </w:r>
     </w:p>
     <w:p>
@@ -5592,7 +6083,7 @@
                     </pic:cNvPicPr>
                   </pic:nvPicPr>
                   <pic:blipFill>
-                    <a:blip r:embed="rId22"/>
+                    <a:blip r:embed="rId23"/>
                     <a:srcRect/>
                     <a:stretch>
                       <a:fillRect/>
@@ -5626,34 +6117,29 @@
         <w:pStyle w:val="ResimYazs"/>
         <w:jc w:val="center"/>
         <w:rPr>
-          <w:color w:val="auto"/>
-          <w:lang w:val="en-US"/>
-        </w:rPr>
-      </w:pPr>
-      <w:r>
-        <w:rPr>
-          <w:color w:val="auto"/>
+          <w:lang w:val="en-US"/>
+        </w:rPr>
+      </w:pPr>
+      <w:r>
+        <w:rPr>
           <w:lang w:val="en-US"/>
         </w:rPr>
         <w:t xml:space="preserve">Figure  </w:t>
       </w:r>
       <w:r>
         <w:rPr>
-          <w:color w:val="auto"/>
           <w:lang w:val="en-US"/>
         </w:rPr>
         <w:fldChar w:fldCharType="begin"/>
       </w:r>
       <w:r>
         <w:rPr>
-          <w:color w:val="auto"/>
           <w:lang w:val="en-US"/>
         </w:rPr>
         <w:instrText xml:space="preserve"> SEQ Figure_ \* ARABIC </w:instrText>
       </w:r>
       <w:r>
         <w:rPr>
-          <w:color w:val="auto"/>
           <w:lang w:val="en-US"/>
         </w:rPr>
         <w:fldChar w:fldCharType="separate"/>
@@ -5661,17 +6147,21 @@
       <w:r>
         <w:rPr>
           <w:noProof/>
-          <w:color w:val="auto"/>
           <w:lang w:val="en-US"/>
         </w:rPr>
         <w:t>12</w:t>
       </w:r>
       <w:r>
         <w:rPr>
-          <w:color w:val="auto"/>
           <w:lang w:val="en-US"/>
         </w:rPr>
         <w:fldChar w:fldCharType="end"/>
+      </w:r>
+      <w:r>
+        <w:rPr>
+          <w:lang w:val="en-US"/>
+        </w:rPr>
+        <w:t>. Air gap area formula</w:t>
       </w:r>
     </w:p>
     <w:p>
@@ -6063,7 +6553,21 @@
           <w:rFonts w:cstheme="minorHAnsi"/>
           <w:lang w:val="en-US"/>
         </w:rPr>
-        <w:t xml:space="preserve"> R1 = 2*(Dr+L)*N</w:t>
+        <w:t xml:space="preserve"> R1 = 2*(Dr</w:t>
+      </w:r>
+      <w:r>
+        <w:rPr>
+          <w:rFonts w:cstheme="minorHAnsi"/>
+          <w:lang w:val="en-US"/>
+        </w:rPr>
+        <w:t>/2</w:t>
+      </w:r>
+      <w:r>
+        <w:rPr>
+          <w:rFonts w:cstheme="minorHAnsi"/>
+          <w:lang w:val="en-US"/>
+        </w:rPr>
+        <w:t>+L)*N</w:t>
       </w:r>
       <w:r>
         <w:rPr>
@@ -6121,16 +6625,7 @@
           <w:szCs w:val="19"/>
           <w:lang w:val="en-US"/>
         </w:rPr>
-        <w:t>84.</w:t>
-      </w:r>
-      <w:r>
-        <w:rPr>
-          <w:rFonts w:ascii="Arial" w:hAnsi="Arial" w:cs="Arial"/>
-          <w:sz w:val="19"/>
-          <w:szCs w:val="19"/>
-          <w:lang w:val="en-US"/>
-        </w:rPr>
-        <w:t>2</w:t>
+        <w:t>84.2</w:t>
       </w:r>
       <w:r>
         <w:rPr>
@@ -6237,56 +6732,58 @@
           <w:bCs/>
           <w:lang w:val="en-US"/>
         </w:rPr>
-        <w:t>Rotor resistance can be calculated by thinking copper wires of each rotor</w:t>
-      </w:r>
-      <w:r>
+        <w:t>Rotor resistance can be calculated by thinking copper wires of each rotor slots are parallel connected which will so small.</w:t>
+      </w:r>
+    </w:p>
+    <w:p>
+      <w:pPr>
         <w:rPr>
           <w:rFonts w:ascii="Calibri" w:eastAsia="Times New Roman" w:hAnsi="Calibri" w:cs="Calibri"/>
           <w:bCs/>
           <w:lang w:val="en-US"/>
         </w:rPr>
-        <w:t xml:space="preserve"> slots are</w:t>
-      </w:r>
+      </w:pPr>
       <w:r>
         <w:rPr>
           <w:rFonts w:ascii="Calibri" w:eastAsia="Times New Roman" w:hAnsi="Calibri" w:cs="Calibri"/>
           <w:bCs/>
           <w:lang w:val="en-US"/>
         </w:rPr>
-        <w:t xml:space="preserve"> parallel</w:t>
-      </w:r>
-      <w:r>
+        <w:t xml:space="preserve">Then leakage inductance could be modeled analytically but very complicated so using simulation tools is more appropriate to find it.  </w:t>
+      </w:r>
+    </w:p>
+    <w:p>
+      <w:pPr>
         <w:rPr>
           <w:rFonts w:ascii="Calibri" w:eastAsia="Times New Roman" w:hAnsi="Calibri" w:cs="Calibri"/>
           <w:bCs/>
           <w:lang w:val="en-US"/>
         </w:rPr>
-        <w:t xml:space="preserve"> connected which will so small.</w:t>
-      </w:r>
-    </w:p>
-    <w:p>
-      <w:pPr>
+      </w:pPr>
+      <w:r>
         <w:rPr>
           <w:rFonts w:ascii="Calibri" w:eastAsia="Times New Roman" w:hAnsi="Calibri" w:cs="Calibri"/>
           <w:bCs/>
           <w:lang w:val="en-US"/>
         </w:rPr>
-      </w:pPr>
-      <w:r>
+        <w:t>Core losses are modeled with datasheet parameter which gives losses per kg.</w:t>
+      </w:r>
+    </w:p>
+    <w:p>
+      <w:pPr>
         <w:rPr>
           <w:rFonts w:ascii="Calibri" w:eastAsia="Times New Roman" w:hAnsi="Calibri" w:cs="Calibri"/>
           <w:bCs/>
           <w:lang w:val="en-US"/>
         </w:rPr>
-        <w:t xml:space="preserve">Then leakage inductance could be modeled analytically but very complicated so using simulation tools is more appropriate to find it. </w:t>
-      </w:r>
+      </w:pPr>
       <w:r>
         <w:rPr>
           <w:rFonts w:ascii="Calibri" w:eastAsia="Times New Roman" w:hAnsi="Calibri" w:cs="Calibri"/>
           <w:bCs/>
           <w:lang w:val="en-US"/>
         </w:rPr>
-        <w:t xml:space="preserve"> </w:t>
+        <w:t>Copper loss of stator is approximately 1.13^2 * 66 = 84W</w:t>
       </w:r>
     </w:p>
     <w:p>
@@ -6297,74 +6794,44 @@
           <w:lang w:val="en-US"/>
         </w:rPr>
       </w:pPr>
-      <w:r>
-        <w:rPr>
-          <w:rFonts w:ascii="Calibri" w:eastAsia="Times New Roman" w:hAnsi="Calibri" w:cs="Calibri"/>
-          <w:bCs/>
-          <w:lang w:val="en-US"/>
-        </w:rPr>
-        <w:t>Core losses are modeled with datasheet parameter which gives losses per kg.</w:t>
-      </w:r>
-    </w:p>
-    <w:p>
-      <w:pPr>
-        <w:rPr>
-          <w:rFonts w:ascii="Calibri" w:eastAsia="Times New Roman" w:hAnsi="Calibri" w:cs="Calibri"/>
-          <w:bCs/>
-          <w:lang w:val="en-US"/>
-        </w:rPr>
-      </w:pPr>
-      <w:r>
-        <w:rPr>
-          <w:rFonts w:ascii="Calibri" w:eastAsia="Times New Roman" w:hAnsi="Calibri" w:cs="Calibri"/>
-          <w:bCs/>
-          <w:lang w:val="en-US"/>
-        </w:rPr>
-        <w:t>Copper loss of stator is approximately 1.13^2 * 66 = 84W</w:t>
-      </w:r>
-    </w:p>
-    <w:p>
-      <w:pPr>
-        <w:rPr>
-          <w:rFonts w:ascii="Calibri" w:eastAsia="Times New Roman" w:hAnsi="Calibri" w:cs="Calibri"/>
-          <w:bCs/>
-          <w:lang w:val="en-US"/>
-        </w:rPr>
-      </w:pPr>
-    </w:p>
-    <w:p>
-      <w:pPr>
-        <w:pStyle w:val="Balk2"/>
-        <w:rPr>
-          <w:lang w:val="en-US"/>
-        </w:rPr>
-      </w:pPr>
-      <w:r>
-        <w:rPr>
-          <w:lang w:val="en-US"/>
-        </w:rPr>
-        <w:t xml:space="preserve"> </w:t>
-      </w:r>
-      <w:r>
-        <w:rPr>
-          <w:lang w:val="en-US"/>
-        </w:rPr>
-        <w:t>B. Detailed Analysis &amp; Verification</w:t>
-      </w:r>
     </w:p>
     <w:p>
       <w:pPr>
         <w:pStyle w:val="Balk1"/>
+        <w:numPr>
+          <w:ilvl w:val="0"/>
+          <w:numId w:val="2"/>
+        </w:numPr>
+        <w:rPr>
+          <w:lang w:val="en-US"/>
+        </w:rPr>
+      </w:pPr>
+      <w:bookmarkStart w:id="1" w:name="_Toc511941782"/>
+      <w:r>
+        <w:rPr>
+          <w:lang w:val="en-US"/>
+        </w:rPr>
+        <w:t>Detailed Analysis &amp; Verification</w:t>
+      </w:r>
+      <w:bookmarkEnd w:id="1"/>
+    </w:p>
+    <w:p>
+      <w:pPr>
+        <w:keepNext/>
+        <w:rPr>
+          <w:lang w:val="en-US"/>
+        </w:rPr>
       </w:pPr>
       <w:r>
         <w:rPr>
           <w:noProof/>
+          <w:lang w:val="en-US"/>
         </w:rPr>
         <w:drawing>
           <wp:inline distT="0" distB="0" distL="0" distR="0">
-            <wp:extent cx="5760720" cy="2680121"/>
+            <wp:extent cx="5760720" cy="2625805"/>
             <wp:effectExtent l="19050" t="0" r="0" b="0"/>
-            <wp:docPr id="20" name="Resim 20"/>
+            <wp:docPr id="38" name="Resim 38"/>
             <wp:cNvGraphicFramePr>
               <a:graphicFrameLocks xmlns:a="http://schemas.openxmlformats.org/drawingml/2006/main" noChangeAspect="1"/>
             </wp:cNvGraphicFramePr>
@@ -6372,13 +6839,124 @@
               <a:graphicData uri="http://schemas.openxmlformats.org/drawingml/2006/picture">
                 <pic:pic xmlns:pic="http://schemas.openxmlformats.org/drawingml/2006/picture">
                   <pic:nvPicPr>
-                    <pic:cNvPr id="0" name="Picture 20"/>
+                    <pic:cNvPr id="0" name="Picture 38"/>
                     <pic:cNvPicPr>
                       <a:picLocks noChangeAspect="1" noChangeArrowheads="1"/>
                     </pic:cNvPicPr>
                   </pic:nvPicPr>
                   <pic:blipFill>
-                    <a:blip r:embed="rId23"/>
+                    <a:blip r:embed="rId24"/>
+                    <a:srcRect/>
+                    <a:stretch>
+                      <a:fillRect/>
+                    </a:stretch>
+                  </pic:blipFill>
+                  <pic:spPr bwMode="auto">
+                    <a:xfrm>
+                      <a:off x="0" y="0"/>
+                      <a:ext cx="5760720" cy="2625805"/>
+                    </a:xfrm>
+                    <a:prstGeom prst="rect">
+                      <a:avLst/>
+                    </a:prstGeom>
+                    <a:noFill/>
+                    <a:ln w="9525">
+                      <a:noFill/>
+                      <a:miter lim="800000"/>
+                      <a:headEnd/>
+                      <a:tailEnd/>
+                    </a:ln>
+                  </pic:spPr>
+                </pic:pic>
+              </a:graphicData>
+            </a:graphic>
+          </wp:inline>
+        </w:drawing>
+      </w:r>
+    </w:p>
+    <w:p>
+      <w:pPr>
+        <w:pStyle w:val="ResimYazs"/>
+        <w:jc w:val="center"/>
+        <w:rPr>
+          <w:lang w:val="en-US"/>
+        </w:rPr>
+      </w:pPr>
+      <w:r>
+        <w:rPr>
+          <w:lang w:val="en-US"/>
+        </w:rPr>
+        <w:t xml:space="preserve">Figure  </w:t>
+      </w:r>
+      <w:r>
+        <w:rPr>
+          <w:lang w:val="en-US"/>
+        </w:rPr>
+        <w:fldChar w:fldCharType="begin"/>
+      </w:r>
+      <w:r>
+        <w:rPr>
+          <w:lang w:val="en-US"/>
+        </w:rPr>
+        <w:instrText xml:space="preserve"> SEQ Figure_ \* ARABIC </w:instrText>
+      </w:r>
+      <w:r>
+        <w:rPr>
+          <w:lang w:val="en-US"/>
+        </w:rPr>
+        <w:fldChar w:fldCharType="separate"/>
+      </w:r>
+      <w:r>
+        <w:rPr>
+          <w:noProof/>
+          <w:lang w:val="en-US"/>
+        </w:rPr>
+        <w:t>13</w:t>
+      </w:r>
+      <w:r>
+        <w:rPr>
+          <w:lang w:val="en-US"/>
+        </w:rPr>
+        <w:fldChar w:fldCharType="end"/>
+      </w:r>
+      <w:r>
+        <w:rPr>
+          <w:lang w:val="en-US"/>
+        </w:rPr>
+        <w:t>. Rmxprt design of stator and rotor</w:t>
+      </w:r>
+    </w:p>
+    <w:p>
+      <w:pPr>
+        <w:pStyle w:val="Balk1"/>
+        <w:rPr>
+          <w:lang w:val="en-US"/>
+        </w:rPr>
+      </w:pPr>
+      <w:r>
+        <w:rPr>
+          <w:lang w:val="en-US"/>
+        </w:rPr>
+        <w:lastRenderedPageBreak/>
+        <w:drawing>
+          <wp:inline distT="0" distB="0" distL="0" distR="0">
+            <wp:extent cx="5760720" cy="2680121"/>
+            <wp:effectExtent l="19050" t="0" r="0" b="0"/>
+            <wp:docPr id="5" name="Resim 34"/>
+            <wp:cNvGraphicFramePr>
+              <a:graphicFrameLocks xmlns:a="http://schemas.openxmlformats.org/drawingml/2006/main" noChangeAspect="1"/>
+            </wp:cNvGraphicFramePr>
+            <a:graphic xmlns:a="http://schemas.openxmlformats.org/drawingml/2006/main">
+              <a:graphicData uri="http://schemas.openxmlformats.org/drawingml/2006/picture">
+                <pic:pic xmlns:pic="http://schemas.openxmlformats.org/drawingml/2006/picture">
+                  <pic:nvPicPr>
+                    <pic:cNvPr id="0" name="Picture 34"/>
+                    <pic:cNvPicPr>
+                      <a:picLocks noChangeAspect="1" noChangeArrowheads="1"/>
+                    </pic:cNvPicPr>
+                  </pic:nvPicPr>
+                  <pic:blipFill>
+                    <a:blip r:embed="rId25"/>
                     <a:srcRect/>
                     <a:stretch>
                       <a:fillRect/>
@@ -6410,32 +6988,128 @@
     <w:p>
       <w:pPr>
         <w:pStyle w:val="ResimYazs"/>
-        <w:rPr>
-          <w:color w:val="auto"/>
-          <w:lang w:val="en-US"/>
-        </w:rPr>
-      </w:pPr>
-      <w:r>
+        <w:jc w:val="center"/>
+        <w:rPr>
+          <w:lang w:val="en-US"/>
+        </w:rPr>
+      </w:pPr>
+      <w:r>
+        <w:rPr>
+          <w:lang w:val="en-US"/>
+        </w:rPr>
         <w:t xml:space="preserve">Figure  </w:t>
       </w:r>
-      <w:fldSimple w:instr=" SEQ Figure_ \* ARABIC ">
-        <w:r>
-          <w:rPr>
-            <w:noProof/>
-          </w:rPr>
-          <w:t>13</w:t>
-        </w:r>
-      </w:fldSimple>
-    </w:p>
-    <w:p>
-      <w:pPr>
-        <w:keepNext/>
-      </w:pPr>
+      <w:r>
+        <w:rPr>
+          <w:lang w:val="en-US"/>
+        </w:rPr>
+        <w:fldChar w:fldCharType="begin"/>
+      </w:r>
+      <w:r>
+        <w:rPr>
+          <w:lang w:val="en-US"/>
+        </w:rPr>
+        <w:instrText xml:space="preserve"> SEQ Figure_ \* ARABIC </w:instrText>
+      </w:r>
+      <w:r>
+        <w:rPr>
+          <w:lang w:val="en-US"/>
+        </w:rPr>
+        <w:fldChar w:fldCharType="separate"/>
+      </w:r>
       <w:r>
         <w:rPr>
           <w:noProof/>
-        </w:rPr>
-        <w:lastRenderedPageBreak/>
+          <w:lang w:val="en-US"/>
+        </w:rPr>
+        <w:t>14</w:t>
+      </w:r>
+      <w:r>
+        <w:rPr>
+          <w:lang w:val="en-US"/>
+        </w:rPr>
+        <w:fldChar w:fldCharType="end"/>
+      </w:r>
+      <w:r>
+        <w:rPr>
+          <w:lang w:val="en-US"/>
+        </w:rPr>
+        <w:t>. Torque-Speed Characteristic of Motor</w:t>
+      </w:r>
+    </w:p>
+    <w:p>
+      <w:pPr>
+        <w:rPr>
+          <w:lang w:val="en-US"/>
+        </w:rPr>
+      </w:pPr>
+    </w:p>
+    <w:p>
+      <w:pPr>
+        <w:rPr>
+          <w:lang w:val="en-US"/>
+        </w:rPr>
+      </w:pPr>
+      <w:r>
+        <w:rPr>
+          <w:lang w:val="en-US"/>
+        </w:rPr>
+        <w:t>As expected motor torque becomes zero at synchronous speed. In analytical solution maximum torque and power became differently. Reason of this difference could be unknown parameters of Maxwell design is arranged randomly</w:t>
+      </w:r>
+      <w:r>
+        <w:rPr>
+          <w:lang w:val="en-US"/>
+        </w:rPr>
+        <w:t xml:space="preserve"> then cause to decrease calculated magnetic flux density</w:t>
+      </w:r>
+      <w:r>
+        <w:rPr>
+          <w:lang w:val="en-US"/>
+        </w:rPr>
+        <w:t xml:space="preserve">. At actual shape of this curve torque become </w:t>
+      </w:r>
+      <w:r>
+        <w:rPr>
+          <w:lang w:val="en-US"/>
+        </w:rPr>
+        <w:t>peak</w:t>
+      </w:r>
+      <w:r>
+        <w:rPr>
+          <w:lang w:val="en-US"/>
+        </w:rPr>
+        <w:t xml:space="preserve"> at near to the rated speed </w:t>
+      </w:r>
+      <w:r>
+        <w:rPr>
+          <w:lang w:val="en-US"/>
+        </w:rPr>
+        <w:t xml:space="preserve">which can obtain by reducing stator resistance. Starting torque of motor </w:t>
+      </w:r>
+      <w:r>
+        <w:rPr>
+          <w:lang w:val="en-US"/>
+        </w:rPr>
+        <w:t>could be</w:t>
+      </w:r>
+      <w:r>
+        <w:rPr>
+          <w:lang w:val="en-US"/>
+        </w:rPr>
+        <w:t xml:space="preserve"> improved by skewing of rotor. </w:t>
+      </w:r>
+    </w:p>
+    <w:p>
+      <w:pPr>
+        <w:rPr>
+          <w:lang w:val="en-US"/>
+        </w:rPr>
+      </w:pPr>
+      <w:r>
+        <w:rPr>
+          <w:noProof/>
+          <w:lang w:val="en-US"/>
+        </w:rPr>
         <w:drawing>
           <wp:inline distT="0" distB="0" distL="0" distR="0">
             <wp:extent cx="5760720" cy="2301280"/>
@@ -6454,7 +7128,7 @@
                     </pic:cNvPicPr>
                   </pic:nvPicPr>
                   <pic:blipFill>
-                    <a:blip r:embed="rId24"/>
+                    <a:blip r:embed="rId26"/>
                     <a:srcRect/>
                     <a:stretch>
                       <a:fillRect/>
@@ -6486,27 +7160,88 @@
     <w:p>
       <w:pPr>
         <w:pStyle w:val="ResimYazs"/>
-      </w:pPr>
-      <w:r>
+        <w:jc w:val="center"/>
+        <w:rPr>
+          <w:lang w:val="en-US"/>
+        </w:rPr>
+      </w:pPr>
+      <w:r>
+        <w:rPr>
+          <w:lang w:val="en-US"/>
+        </w:rPr>
         <w:t xml:space="preserve">Figure  </w:t>
       </w:r>
-      <w:fldSimple w:instr=" SEQ Figure_ \* ARABIC ">
-        <w:r>
-          <w:rPr>
-            <w:noProof/>
-          </w:rPr>
-          <w:t>14</w:t>
-        </w:r>
-      </w:fldSimple>
+      <w:r>
+        <w:rPr>
+          <w:lang w:val="en-US"/>
+        </w:rPr>
+        <w:fldChar w:fldCharType="begin"/>
+      </w:r>
+      <w:r>
+        <w:rPr>
+          <w:lang w:val="en-US"/>
+        </w:rPr>
+        <w:instrText xml:space="preserve"> SEQ Figure_ \* ARABIC </w:instrText>
+      </w:r>
+      <w:r>
+        <w:rPr>
+          <w:lang w:val="en-US"/>
+        </w:rPr>
+        <w:fldChar w:fldCharType="separate"/>
+      </w:r>
+      <w:r>
+        <w:rPr>
+          <w:noProof/>
+          <w:lang w:val="en-US"/>
+        </w:rPr>
+        <w:t>15</w:t>
+      </w:r>
+      <w:r>
+        <w:rPr>
+          <w:lang w:val="en-US"/>
+        </w:rPr>
+        <w:fldChar w:fldCharType="end"/>
+      </w:r>
+      <w:r>
+        <w:rPr>
+          <w:lang w:val="en-US"/>
+        </w:rPr>
+        <w:t>. Torque-Time plot</w:t>
+      </w:r>
+      <w:r>
+        <w:rPr>
+          <w:lang w:val="en-US"/>
+        </w:rPr>
+        <w:t xml:space="preserve"> when Motion is starting</w:t>
+      </w:r>
+    </w:p>
+    <w:p>
+      <w:pPr>
+        <w:rPr>
+          <w:lang w:val="en-US"/>
+        </w:rPr>
+      </w:pPr>
+      <w:r>
+        <w:rPr>
+          <w:lang w:val="en-US"/>
+        </w:rPr>
+        <w:tab/>
+        <w:t xml:space="preserve">Because of starting torque is small, torque becomes negative at starting time instant. </w:t>
+      </w:r>
     </w:p>
     <w:p>
       <w:pPr>
         <w:keepNext/>
+        <w:rPr>
+          <w:lang w:val="en-US"/>
+        </w:rPr>
       </w:pPr>
       <w:r>
         <w:rPr>
           <w:noProof/>
-        </w:rPr>
+          <w:lang w:val="en-US"/>
+        </w:rPr>
+        <w:lastRenderedPageBreak/>
         <w:drawing>
           <wp:inline distT="0" distB="0" distL="0" distR="0">
             <wp:extent cx="5760720" cy="2301280"/>
@@ -6525,7 +7260,7 @@
                     </pic:cNvPicPr>
                   </pic:nvPicPr>
                   <pic:blipFill>
-                    <a:blip r:embed="rId25"/>
+                    <a:blip r:embed="rId27"/>
                     <a:srcRect/>
                     <a:stretch>
                       <a:fillRect/>
@@ -6557,20 +7292,89 @@
     <w:p>
       <w:pPr>
         <w:pStyle w:val="ResimYazs"/>
-      </w:pPr>
-      <w:r>
+        <w:jc w:val="center"/>
+        <w:rPr>
+          <w:lang w:val="en-US"/>
+        </w:rPr>
+      </w:pPr>
+      <w:r>
+        <w:rPr>
+          <w:lang w:val="en-US"/>
+        </w:rPr>
         <w:t xml:space="preserve">Figure  </w:t>
       </w:r>
-      <w:fldSimple w:instr=" SEQ Figure_ \* ARABIC ">
-        <w:r>
-          <w:rPr>
-            <w:noProof/>
-          </w:rPr>
-          <w:t>15</w:t>
-        </w:r>
-      </w:fldSimple>
-    </w:p>
-    <w:p/>
+      <w:r>
+        <w:rPr>
+          <w:lang w:val="en-US"/>
+        </w:rPr>
+        <w:fldChar w:fldCharType="begin"/>
+      </w:r>
+      <w:r>
+        <w:rPr>
+          <w:lang w:val="en-US"/>
+        </w:rPr>
+        <w:instrText xml:space="preserve"> SEQ Figure_ \* ARABIC </w:instrText>
+      </w:r>
+      <w:r>
+        <w:rPr>
+          <w:lang w:val="en-US"/>
+        </w:rPr>
+        <w:fldChar w:fldCharType="separate"/>
+      </w:r>
+      <w:r>
+        <w:rPr>
+          <w:noProof/>
+          <w:lang w:val="en-US"/>
+        </w:rPr>
+        <w:t>16</w:t>
+      </w:r>
+      <w:r>
+        <w:rPr>
+          <w:lang w:val="en-US"/>
+        </w:rPr>
+        <w:fldChar w:fldCharType="end"/>
+      </w:r>
+      <w:r>
+        <w:rPr>
+          <w:lang w:val="en-US"/>
+        </w:rPr>
+        <w:t>. Stator wire currents per phase are shown</w:t>
+      </w:r>
+    </w:p>
+    <w:p>
+      <w:pPr>
+        <w:rPr>
+          <w:lang w:val="en-US"/>
+        </w:rPr>
+      </w:pPr>
+    </w:p>
+    <w:p>
+      <w:pPr>
+        <w:rPr>
+          <w:lang w:val="en-US"/>
+        </w:rPr>
+      </w:pPr>
+      <w:r>
+        <w:rPr>
+          <w:lang w:val="en-US"/>
+        </w:rPr>
+        <w:tab/>
+        <w:t xml:space="preserve">Simulation current is approximately near to the analytical solution. At </w:t>
+      </w:r>
+      <w:r>
+        <w:rPr>
+          <w:lang w:val="en-US"/>
+        </w:rPr>
+        <w:t>starting time instant, because of torque became negative, motor behave as a generator so currents are higher.</w:t>
+      </w:r>
+    </w:p>
+    <w:p>
+      <w:pPr>
+        <w:rPr>
+          <w:lang w:val="en-US"/>
+        </w:rPr>
+      </w:pPr>
+    </w:p>
     <w:p>
       <w:pPr>
         <w:rPr>
@@ -6581,17 +7385,21 @@
     <w:p>
       <w:pPr>
         <w:keepNext/>
+        <w:jc w:val="center"/>
+        <w:rPr>
+          <w:lang w:val="en-US"/>
+        </w:rPr>
       </w:pPr>
       <w:r>
         <w:rPr>
           <w:noProof/>
-        </w:rPr>
-        <w:lastRenderedPageBreak/>
+          <w:lang w:val="en-US"/>
+        </w:rPr>
         <w:drawing>
           <wp:inline distT="0" distB="0" distL="0" distR="0">
-            <wp:extent cx="5760720" cy="2829415"/>
+            <wp:extent cx="5760720" cy="2912633"/>
             <wp:effectExtent l="19050" t="0" r="0" b="0"/>
-            <wp:docPr id="13" name="Resim 13"/>
+            <wp:docPr id="7" name="Resim 28"/>
             <wp:cNvGraphicFramePr>
               <a:graphicFrameLocks xmlns:a="http://schemas.openxmlformats.org/drawingml/2006/main" noChangeAspect="1"/>
             </wp:cNvGraphicFramePr>
@@ -6599,13 +7407,13 @@
               <a:graphicData uri="http://schemas.openxmlformats.org/drawingml/2006/picture">
                 <pic:pic xmlns:pic="http://schemas.openxmlformats.org/drawingml/2006/picture">
                   <pic:nvPicPr>
-                    <pic:cNvPr id="0" name="Picture 13"/>
+                    <pic:cNvPr id="0" name="Picture 28"/>
                     <pic:cNvPicPr>
                       <a:picLocks noChangeAspect="1" noChangeArrowheads="1"/>
                     </pic:cNvPicPr>
                   </pic:nvPicPr>
                   <pic:blipFill>
-                    <a:blip r:embed="rId26"/>
+                    <a:blip r:embed="rId28"/>
                     <a:srcRect/>
                     <a:stretch>
                       <a:fillRect/>
@@ -6614,7 +7422,7 @@
                   <pic:spPr bwMode="auto">
                     <a:xfrm>
                       <a:off x="0" y="0"/>
-                      <a:ext cx="5760720" cy="2829415"/>
+                      <a:ext cx="5760720" cy="2912633"/>
                     </a:xfrm>
                     <a:prstGeom prst="rect">
                       <a:avLst/>
@@ -6643,43 +7451,213 @@
         </w:rPr>
       </w:pPr>
       <w:r>
+        <w:rPr>
+          <w:lang w:val="en-US"/>
+        </w:rPr>
         <w:t xml:space="preserve">Figure  </w:t>
       </w:r>
-      <w:fldSimple w:instr=" SEQ Figure_ \* ARABIC ">
-        <w:r>
-          <w:rPr>
-            <w:noProof/>
-          </w:rPr>
-          <w:t>16</w:t>
-        </w:r>
-      </w:fldSimple>
-      <w:r>
-        <w:t>. Ia = 1.4A , Ib = -0.7A,  Ic = -0.7A</w:t>
-      </w:r>
-    </w:p>
-    <w:p>
-      <w:pPr>
-        <w:rPr>
-          <w:lang w:val="en-US"/>
-        </w:rPr>
-      </w:pPr>
-    </w:p>
-    <w:p>
-      <w:pPr>
-        <w:rPr>
-          <w:lang w:val="en-US"/>
-        </w:rPr>
-      </w:pPr>
-    </w:p>
-    <w:p>
-      <w:pPr>
-        <w:rPr>
-          <w:lang w:val="en-US"/>
-        </w:rPr>
-      </w:pPr>
+      <w:r>
+        <w:rPr>
+          <w:lang w:val="en-US"/>
+        </w:rPr>
+        <w:fldChar w:fldCharType="begin"/>
+      </w:r>
+      <w:r>
+        <w:rPr>
+          <w:lang w:val="en-US"/>
+        </w:rPr>
+        <w:instrText xml:space="preserve"> SEQ Figure_ \* ARABIC </w:instrText>
+      </w:r>
+      <w:r>
+        <w:rPr>
+          <w:lang w:val="en-US"/>
+        </w:rPr>
+        <w:fldChar w:fldCharType="separate"/>
+      </w:r>
       <w:r>
         <w:rPr>
           <w:noProof/>
+          <w:lang w:val="en-US"/>
+        </w:rPr>
+        <w:t>17</w:t>
+      </w:r>
+      <w:r>
+        <w:rPr>
+          <w:lang w:val="en-US"/>
+        </w:rPr>
+        <w:fldChar w:fldCharType="end"/>
+      </w:r>
+      <w:r>
+        <w:rPr>
+          <w:lang w:val="en-US"/>
+        </w:rPr>
+        <w:t>. Instantaneously magnetic flux density at Ia = -0.7A , Ib = 1A,  Ic = -0.7A</w:t>
+      </w:r>
+    </w:p>
+    <w:p>
+      <w:pPr>
+        <w:keepNext/>
+        <w:jc w:val="center"/>
+        <w:rPr>
+          <w:lang w:val="en-US"/>
+        </w:rPr>
+      </w:pPr>
+    </w:p>
+    <w:p>
+      <w:pPr>
+        <w:keepNext/>
+        <w:jc w:val="center"/>
+        <w:rPr>
+          <w:lang w:val="en-US"/>
+        </w:rPr>
+      </w:pPr>
+      <w:r>
+        <w:rPr>
+          <w:noProof/>
+          <w:lang w:val="en-US"/>
+        </w:rPr>
+        <w:drawing>
+          <wp:inline distT="0" distB="0" distL="0" distR="0">
+            <wp:extent cx="5760720" cy="2912633"/>
+            <wp:effectExtent l="19050" t="0" r="0" b="0"/>
+            <wp:docPr id="2" name="Resim 31"/>
+            <wp:cNvGraphicFramePr>
+              <a:graphicFrameLocks xmlns:a="http://schemas.openxmlformats.org/drawingml/2006/main" noChangeAspect="1"/>
+            </wp:cNvGraphicFramePr>
+            <a:graphic xmlns:a="http://schemas.openxmlformats.org/drawingml/2006/main">
+              <a:graphicData uri="http://schemas.openxmlformats.org/drawingml/2006/picture">
+                <pic:pic xmlns:pic="http://schemas.openxmlformats.org/drawingml/2006/picture">
+                  <pic:nvPicPr>
+                    <pic:cNvPr id="0" name="Picture 31"/>
+                    <pic:cNvPicPr>
+                      <a:picLocks noChangeAspect="1" noChangeArrowheads="1"/>
+                    </pic:cNvPicPr>
+                  </pic:nvPicPr>
+                  <pic:blipFill>
+                    <a:blip r:embed="rId29"/>
+                    <a:srcRect/>
+                    <a:stretch>
+                      <a:fillRect/>
+                    </a:stretch>
+                  </pic:blipFill>
+                  <pic:spPr bwMode="auto">
+                    <a:xfrm>
+                      <a:off x="0" y="0"/>
+                      <a:ext cx="5760720" cy="2912633"/>
+                    </a:xfrm>
+                    <a:prstGeom prst="rect">
+                      <a:avLst/>
+                    </a:prstGeom>
+                    <a:noFill/>
+                    <a:ln w="9525">
+                      <a:noFill/>
+                      <a:miter lim="800000"/>
+                      <a:headEnd/>
+                      <a:tailEnd/>
+                    </a:ln>
+                  </pic:spPr>
+                </pic:pic>
+              </a:graphicData>
+            </a:graphic>
+          </wp:inline>
+        </w:drawing>
+      </w:r>
+    </w:p>
+    <w:p>
+      <w:pPr>
+        <w:pStyle w:val="ResimYazs"/>
+        <w:jc w:val="center"/>
+        <w:rPr>
+          <w:lang w:val="en-US"/>
+        </w:rPr>
+      </w:pPr>
+      <w:r>
+        <w:rPr>
+          <w:lang w:val="en-US"/>
+        </w:rPr>
+        <w:t xml:space="preserve">Figure  </w:t>
+      </w:r>
+      <w:r>
+        <w:rPr>
+          <w:lang w:val="en-US"/>
+        </w:rPr>
+        <w:fldChar w:fldCharType="begin"/>
+      </w:r>
+      <w:r>
+        <w:rPr>
+          <w:lang w:val="en-US"/>
+        </w:rPr>
+        <w:instrText xml:space="preserve"> SEQ Figure_ \* ARABIC </w:instrText>
+      </w:r>
+      <w:r>
+        <w:rPr>
+          <w:lang w:val="en-US"/>
+        </w:rPr>
+        <w:fldChar w:fldCharType="separate"/>
+      </w:r>
+      <w:r>
+        <w:rPr>
+          <w:noProof/>
+          <w:lang w:val="en-US"/>
+        </w:rPr>
+        <w:t>18</w:t>
+      </w:r>
+      <w:r>
+        <w:rPr>
+          <w:lang w:val="en-US"/>
+        </w:rPr>
+        <w:fldChar w:fldCharType="end"/>
+      </w:r>
+      <w:r>
+        <w:rPr>
+          <w:lang w:val="en-US"/>
+        </w:rPr>
+        <w:t xml:space="preserve">. </w:t>
+      </w:r>
+      <w:r>
+        <w:rPr>
+          <w:lang w:val="en-US"/>
+        </w:rPr>
+        <w:t xml:space="preserve">Instantaneously magnetic flux density at </w:t>
+      </w:r>
+      <w:r>
+        <w:rPr>
+          <w:lang w:val="en-US"/>
+        </w:rPr>
+        <w:t>Ia = 1.4A , Ib = -0.7A,  Ic = -0.7A</w:t>
+      </w:r>
+    </w:p>
+    <w:p>
+      <w:pPr>
+        <w:rPr>
+          <w:lang w:val="en-US"/>
+        </w:rPr>
+      </w:pPr>
+    </w:p>
+    <w:p>
+      <w:pPr>
+        <w:rPr>
+          <w:lang w:val="en-US"/>
+        </w:rPr>
+      </w:pPr>
+      <w:r>
+        <w:rPr>
+          <w:lang w:val="en-US"/>
+        </w:rPr>
+        <w:t>As figure 16 and 17 are shown magnetic flux density is moving according to current and cause to MMF. Then according to the phase sequence rotor is move clockwise direction. Also direction of yoke magnetic flux and flux density is change every time instant. Which can effect core loss of the motor.</w:t>
+      </w:r>
+    </w:p>
+    <w:p>
+      <w:pPr>
+        <w:keepNext/>
+        <w:rPr>
+          <w:lang w:val="en-US"/>
+        </w:rPr>
+      </w:pPr>
+      <w:r>
+        <w:rPr>
+          <w:noProof/>
+          <w:lang w:val="en-US"/>
         </w:rPr>
         <w:drawing>
           <wp:inline distT="0" distB="0" distL="0" distR="0">
@@ -6699,7 +7677,7 @@
                     </pic:cNvPicPr>
                   </pic:nvPicPr>
                   <pic:blipFill>
-                    <a:blip r:embed="rId27"/>
+                    <a:blip r:embed="rId30"/>
                     <a:srcRect/>
                     <a:stretch>
                       <a:fillRect/>
@@ -6730,27 +7708,80 @@
     </w:p>
     <w:p>
       <w:pPr>
-        <w:rPr>
-          <w:lang w:val="en-US"/>
-        </w:rPr>
-      </w:pPr>
-    </w:p>
-    <w:p>
-      <w:pPr>
-        <w:rPr>
-          <w:lang w:val="en-US"/>
-        </w:rPr>
-      </w:pPr>
+        <w:pStyle w:val="ResimYazs"/>
+        <w:jc w:val="center"/>
+        <w:rPr>
+          <w:lang w:val="en-US"/>
+        </w:rPr>
+      </w:pPr>
+      <w:r>
+        <w:rPr>
+          <w:lang w:val="en-US"/>
+        </w:rPr>
+        <w:t xml:space="preserve">Figure  </w:t>
+      </w:r>
+      <w:r>
+        <w:rPr>
+          <w:lang w:val="en-US"/>
+        </w:rPr>
+        <w:fldChar w:fldCharType="begin"/>
+      </w:r>
+      <w:r>
+        <w:rPr>
+          <w:lang w:val="en-US"/>
+        </w:rPr>
+        <w:instrText xml:space="preserve"> SEQ Figure_ \* ARABIC </w:instrText>
+      </w:r>
+      <w:r>
+        <w:rPr>
+          <w:lang w:val="en-US"/>
+        </w:rPr>
+        <w:fldChar w:fldCharType="separate"/>
+      </w:r>
       <w:r>
         <w:rPr>
           <w:noProof/>
+          <w:lang w:val="en-US"/>
+        </w:rPr>
+        <w:t>19</w:t>
+      </w:r>
+      <w:r>
+        <w:rPr>
+          <w:lang w:val="en-US"/>
+        </w:rPr>
+        <w:fldChar w:fldCharType="end"/>
+      </w:r>
+      <w:r>
+        <w:rPr>
+          <w:lang w:val="en-US"/>
+        </w:rPr>
+        <w:t>. Efficiency vs. Speed characteristic</w:t>
+      </w:r>
+      <w:r>
+        <w:rPr>
+          <w:lang w:val="en-US"/>
+        </w:rPr>
+        <w:t xml:space="preserve"> with 20W frictional loss</w:t>
+      </w:r>
+    </w:p>
+    <w:p>
+      <w:pPr>
+        <w:keepNext/>
+        <w:rPr>
+          <w:lang w:val="en-US"/>
+        </w:rPr>
+      </w:pPr>
+      <w:r>
+        <w:rPr>
+          <w:noProof/>
+          <w:lang w:val="en-US"/>
         </w:rPr>
         <w:lastRenderedPageBreak/>
         <w:drawing>
           <wp:inline distT="0" distB="0" distL="0" distR="0">
-            <wp:extent cx="3441700" cy="2317750"/>
-            <wp:effectExtent l="19050" t="0" r="6350" b="0"/>
-            <wp:docPr id="21" name="Resim 21"/>
+            <wp:extent cx="5760720" cy="2680121"/>
+            <wp:effectExtent l="19050" t="0" r="0" b="0"/>
+            <wp:docPr id="81" name="Resim 81"/>
             <wp:cNvGraphicFramePr>
               <a:graphicFrameLocks xmlns:a="http://schemas.openxmlformats.org/drawingml/2006/main" noChangeAspect="1"/>
             </wp:cNvGraphicFramePr>
@@ -6758,84 +7789,13 @@
               <a:graphicData uri="http://schemas.openxmlformats.org/drawingml/2006/picture">
                 <pic:pic xmlns:pic="http://schemas.openxmlformats.org/drawingml/2006/picture">
                   <pic:nvPicPr>
-                    <pic:cNvPr id="0" name="Picture 21"/>
+                    <pic:cNvPr id="0" name="Picture 81"/>
                     <pic:cNvPicPr>
                       <a:picLocks noChangeAspect="1" noChangeArrowheads="1"/>
                     </pic:cNvPicPr>
                   </pic:nvPicPr>
                   <pic:blipFill>
-                    <a:blip r:embed="rId28"/>
-                    <a:srcRect/>
-                    <a:stretch>
-                      <a:fillRect/>
-                    </a:stretch>
-                  </pic:blipFill>
-                  <pic:spPr bwMode="auto">
-                    <a:xfrm>
-                      <a:off x="0" y="0"/>
-                      <a:ext cx="3441700" cy="2317750"/>
-                    </a:xfrm>
-                    <a:prstGeom prst="rect">
-                      <a:avLst/>
-                    </a:prstGeom>
-                    <a:noFill/>
-                    <a:ln w="9525">
-                      <a:noFill/>
-                      <a:miter lim="800000"/>
-                      <a:headEnd/>
-                      <a:tailEnd/>
-                    </a:ln>
-                  </pic:spPr>
-                </pic:pic>
-              </a:graphicData>
-            </a:graphic>
-          </wp:inline>
-        </w:drawing>
-      </w:r>
-    </w:p>
-    <w:p>
-      <w:pPr>
-        <w:rPr>
-          <w:lang w:val="en-US"/>
-        </w:rPr>
-      </w:pPr>
-    </w:p>
-    <w:p>
-      <w:pPr>
-        <w:rPr>
-          <w:lang w:val="en-US"/>
-        </w:rPr>
-      </w:pPr>
-      <w:r>
-        <w:rPr>
-          <w:lang w:val="en-US"/>
-        </w:rPr>
-        <w:tab/>
-        <w:t xml:space="preserve"> </w:t>
-      </w:r>
-      <w:r>
-        <w:rPr>
-          <w:noProof/>
-        </w:rPr>
-        <w:drawing>
-          <wp:inline distT="0" distB="0" distL="0" distR="0">
-            <wp:extent cx="5760720" cy="2680121"/>
-            <wp:effectExtent l="19050" t="0" r="0" b="0"/>
-            <wp:docPr id="24" name="Resim 24"/>
-            <wp:cNvGraphicFramePr>
-              <a:graphicFrameLocks xmlns:a="http://schemas.openxmlformats.org/drawingml/2006/main" noChangeAspect="1"/>
-            </wp:cNvGraphicFramePr>
-            <a:graphic xmlns:a="http://schemas.openxmlformats.org/drawingml/2006/main">
-              <a:graphicData uri="http://schemas.openxmlformats.org/drawingml/2006/picture">
-                <pic:pic xmlns:pic="http://schemas.openxmlformats.org/drawingml/2006/picture">
-                  <pic:nvPicPr>
-                    <pic:cNvPr id="0" name="Picture 24"/>
-                    <pic:cNvPicPr>
-                      <a:picLocks noChangeAspect="1" noChangeArrowheads="1"/>
-                    </pic:cNvPicPr>
-                  </pic:nvPicPr>
-                  <pic:blipFill>
-                    <a:blip r:embed="rId29"/>
+                    <a:blip r:embed="rId31"/>
                     <a:srcRect/>
                     <a:stretch>
                       <a:fillRect/>
@@ -6863,18 +7823,774 @@
           </wp:inline>
         </w:drawing>
       </w:r>
-      <w:r>
-        <w:rPr>
-          <w:lang w:val="en-US"/>
-        </w:rPr>
+    </w:p>
+    <w:p>
+      <w:pPr>
+        <w:pStyle w:val="ResimYazs"/>
+        <w:jc w:val="center"/>
+        <w:rPr>
+          <w:lang w:val="en-US"/>
+        </w:rPr>
+      </w:pPr>
+      <w:r>
+        <w:rPr>
+          <w:lang w:val="en-US"/>
+        </w:rPr>
+        <w:t xml:space="preserve">Figure  </w:t>
+      </w:r>
+      <w:r>
+        <w:rPr>
+          <w:lang w:val="en-US"/>
+        </w:rPr>
+        <w:fldChar w:fldCharType="begin"/>
+      </w:r>
+      <w:r>
+        <w:rPr>
+          <w:lang w:val="en-US"/>
+        </w:rPr>
+        <w:instrText xml:space="preserve"> SEQ Figure_ \* ARABIC </w:instrText>
+      </w:r>
+      <w:r>
+        <w:rPr>
+          <w:lang w:val="en-US"/>
+        </w:rPr>
+        <w:fldChar w:fldCharType="separate"/>
+      </w:r>
+      <w:r>
+        <w:rPr>
+          <w:noProof/>
+          <w:lang w:val="en-US"/>
+        </w:rPr>
+        <w:t>20</w:t>
+      </w:r>
+      <w:r>
+        <w:rPr>
+          <w:lang w:val="en-US"/>
+        </w:rPr>
+        <w:fldChar w:fldCharType="end"/>
+      </w:r>
+      <w:r>
+        <w:rPr>
+          <w:lang w:val="en-US"/>
+        </w:rPr>
+        <w:t>. Efficiency vs. Speed characteristic without 20W frictional loss</w:t>
+      </w:r>
+    </w:p>
+    <w:p>
+      <w:pPr>
+        <w:rPr>
+          <w:lang w:val="en-US"/>
+        </w:rPr>
+      </w:pPr>
+      <w:r>
+        <w:rPr>
+          <w:lang w:val="en-US"/>
+        </w:rPr>
+        <w:t>In generally, induction motor efficiency should exceed %80, so that this design needs to optimization.</w:t>
+      </w:r>
+      <w:r>
+        <w:rPr>
+          <w:lang w:val="en-US"/>
+        </w:rPr>
+        <w:t xml:space="preserve"> In order to calculate exact value of efficiency we have to model frictional losses. </w:t>
+      </w:r>
+    </w:p>
+    <w:p>
+      <w:pPr>
+        <w:rPr>
+          <w:lang w:val="en-US"/>
+        </w:rPr>
+      </w:pPr>
+      <w:r>
+        <w:rPr>
+          <w:lang w:val="en-US"/>
+        </w:rPr>
+        <w:t>Note: all simulations are made with 20W frictional loss.</w:t>
+      </w:r>
+    </w:p>
+    <w:p>
+      <w:pPr>
+        <w:keepNext/>
+        <w:jc w:val="center"/>
+        <w:rPr>
+          <w:lang w:val="en-US"/>
+        </w:rPr>
+      </w:pPr>
+      <w:r>
+        <w:rPr>
+          <w:noProof/>
+          <w:lang w:val="en-US"/>
+        </w:rPr>
+        <w:drawing>
+          <wp:inline distT="0" distB="0" distL="0" distR="0">
+            <wp:extent cx="3994150" cy="2889250"/>
+            <wp:effectExtent l="19050" t="0" r="6350" b="0"/>
+            <wp:docPr id="9" name="Resim 47"/>
+            <wp:cNvGraphicFramePr>
+              <a:graphicFrameLocks xmlns:a="http://schemas.openxmlformats.org/drawingml/2006/main" noChangeAspect="1"/>
+            </wp:cNvGraphicFramePr>
+            <a:graphic xmlns:a="http://schemas.openxmlformats.org/drawingml/2006/main">
+              <a:graphicData uri="http://schemas.openxmlformats.org/drawingml/2006/picture">
+                <pic:pic xmlns:pic="http://schemas.openxmlformats.org/drawingml/2006/picture">
+                  <pic:nvPicPr>
+                    <pic:cNvPr id="0" name="Picture 47"/>
+                    <pic:cNvPicPr>
+                      <a:picLocks noChangeAspect="1" noChangeArrowheads="1"/>
+                    </pic:cNvPicPr>
+                  </pic:nvPicPr>
+                  <pic:blipFill>
+                    <a:blip r:embed="rId32"/>
+                    <a:srcRect/>
+                    <a:stretch>
+                      <a:fillRect/>
+                    </a:stretch>
+                  </pic:blipFill>
+                  <pic:spPr bwMode="auto">
+                    <a:xfrm>
+                      <a:off x="0" y="0"/>
+                      <a:ext cx="3994150" cy="2889250"/>
+                    </a:xfrm>
+                    <a:prstGeom prst="rect">
+                      <a:avLst/>
+                    </a:prstGeom>
+                    <a:noFill/>
+                    <a:ln w="9525">
+                      <a:noFill/>
+                      <a:miter lim="800000"/>
+                      <a:headEnd/>
+                      <a:tailEnd/>
+                    </a:ln>
+                  </pic:spPr>
+                </pic:pic>
+              </a:graphicData>
+            </a:graphic>
+          </wp:inline>
+        </w:drawing>
+      </w:r>
+    </w:p>
+    <w:p>
+      <w:pPr>
+        <w:pStyle w:val="ResimYazs"/>
+        <w:jc w:val="center"/>
+        <w:rPr>
+          <w:lang w:val="en-US"/>
+        </w:rPr>
+      </w:pPr>
+      <w:r>
+        <w:rPr>
+          <w:lang w:val="en-US"/>
+        </w:rPr>
+        <w:t xml:space="preserve">Figure  </w:t>
+      </w:r>
+      <w:r>
+        <w:rPr>
+          <w:lang w:val="en-US"/>
+        </w:rPr>
+        <w:fldChar w:fldCharType="begin"/>
+      </w:r>
+      <w:r>
+        <w:rPr>
+          <w:lang w:val="en-US"/>
+        </w:rPr>
+        <w:instrText xml:space="preserve"> SEQ Figure_ \* ARABIC </w:instrText>
+      </w:r>
+      <w:r>
+        <w:rPr>
+          <w:lang w:val="en-US"/>
+        </w:rPr>
+        <w:fldChar w:fldCharType="separate"/>
+      </w:r>
+      <w:r>
+        <w:rPr>
+          <w:noProof/>
+          <w:lang w:val="en-US"/>
+        </w:rPr>
+        <w:t>21</w:t>
+      </w:r>
+      <w:r>
+        <w:rPr>
+          <w:lang w:val="en-US"/>
+        </w:rPr>
+        <w:fldChar w:fldCharType="end"/>
+      </w:r>
+      <w:r>
+        <w:rPr>
+          <w:lang w:val="en-US"/>
+        </w:rPr>
+        <w:t>. Rated Parameters</w:t>
+      </w:r>
+    </w:p>
+    <w:p>
+      <w:pPr>
+        <w:keepNext/>
+        <w:jc w:val="center"/>
+        <w:rPr>
+          <w:lang w:val="en-US"/>
+        </w:rPr>
+      </w:pPr>
+      <w:r>
+        <w:rPr>
+          <w:noProof/>
+          <w:lang w:val="en-US"/>
+        </w:rPr>
+        <w:lastRenderedPageBreak/>
+        <w:drawing>
+          <wp:inline distT="0" distB="0" distL="0" distR="0">
+            <wp:extent cx="3638550" cy="2286000"/>
+            <wp:effectExtent l="19050" t="0" r="0" b="0"/>
+            <wp:docPr id="65" name="Resim 65"/>
+            <wp:cNvGraphicFramePr>
+              <a:graphicFrameLocks xmlns:a="http://schemas.openxmlformats.org/drawingml/2006/main" noChangeAspect="1"/>
+            </wp:cNvGraphicFramePr>
+            <a:graphic xmlns:a="http://schemas.openxmlformats.org/drawingml/2006/main">
+              <a:graphicData uri="http://schemas.openxmlformats.org/drawingml/2006/picture">
+                <pic:pic xmlns:pic="http://schemas.openxmlformats.org/drawingml/2006/picture">
+                  <pic:nvPicPr>
+                    <pic:cNvPr id="0" name="Picture 65"/>
+                    <pic:cNvPicPr>
+                      <a:picLocks noChangeAspect="1" noChangeArrowheads="1"/>
+                    </pic:cNvPicPr>
+                  </pic:nvPicPr>
+                  <pic:blipFill>
+                    <a:blip r:embed="rId33"/>
+                    <a:srcRect/>
+                    <a:stretch>
+                      <a:fillRect/>
+                    </a:stretch>
+                  </pic:blipFill>
+                  <pic:spPr bwMode="auto">
+                    <a:xfrm>
+                      <a:off x="0" y="0"/>
+                      <a:ext cx="3638550" cy="2286000"/>
+                    </a:xfrm>
+                    <a:prstGeom prst="rect">
+                      <a:avLst/>
+                    </a:prstGeom>
+                    <a:noFill/>
+                    <a:ln w="9525">
+                      <a:noFill/>
+                      <a:miter lim="800000"/>
+                      <a:headEnd/>
+                      <a:tailEnd/>
+                    </a:ln>
+                  </pic:spPr>
+                </pic:pic>
+              </a:graphicData>
+            </a:graphic>
+          </wp:inline>
+        </w:drawing>
+      </w:r>
+    </w:p>
+    <w:p>
+      <w:pPr>
+        <w:pStyle w:val="ResimYazs"/>
+        <w:jc w:val="center"/>
+        <w:rPr>
+          <w:lang w:val="en-US"/>
+        </w:rPr>
+      </w:pPr>
+      <w:r>
+        <w:rPr>
+          <w:lang w:val="en-US"/>
+        </w:rPr>
+        <w:t xml:space="preserve">Figure  </w:t>
+      </w:r>
+      <w:r>
+        <w:rPr>
+          <w:lang w:val="en-US"/>
+        </w:rPr>
+        <w:fldChar w:fldCharType="begin"/>
+      </w:r>
+      <w:r>
+        <w:rPr>
+          <w:lang w:val="en-US"/>
+        </w:rPr>
+        <w:instrText xml:space="preserve"> SEQ Figure_ \* ARABIC </w:instrText>
+      </w:r>
+      <w:r>
+        <w:rPr>
+          <w:lang w:val="en-US"/>
+        </w:rPr>
+        <w:fldChar w:fldCharType="separate"/>
+      </w:r>
+      <w:r>
+        <w:rPr>
+          <w:noProof/>
+          <w:lang w:val="en-US"/>
+        </w:rPr>
+        <w:t>22</w:t>
+      </w:r>
+      <w:r>
+        <w:rPr>
+          <w:lang w:val="en-US"/>
+        </w:rPr>
+        <w:fldChar w:fldCharType="end"/>
+      </w:r>
+      <w:r>
+        <w:rPr>
+          <w:lang w:val="en-US"/>
+        </w:rPr>
+        <w:t>. No-load Operation Parameters</w:t>
+      </w:r>
+    </w:p>
+    <w:p>
+      <w:pPr>
+        <w:keepNext/>
+        <w:jc w:val="center"/>
+        <w:rPr>
+          <w:lang w:val="en-US"/>
+        </w:rPr>
+      </w:pPr>
+      <w:r>
+        <w:rPr>
+          <w:noProof/>
+          <w:lang w:val="en-US"/>
+        </w:rPr>
+        <w:drawing>
+          <wp:inline distT="0" distB="0" distL="0" distR="0">
+            <wp:extent cx="3727450" cy="2012950"/>
+            <wp:effectExtent l="19050" t="0" r="6350" b="0"/>
+            <wp:docPr id="8" name="Resim 44"/>
+            <wp:cNvGraphicFramePr>
+              <a:graphicFrameLocks xmlns:a="http://schemas.openxmlformats.org/drawingml/2006/main" noChangeAspect="1"/>
+            </wp:cNvGraphicFramePr>
+            <a:graphic xmlns:a="http://schemas.openxmlformats.org/drawingml/2006/main">
+              <a:graphicData uri="http://schemas.openxmlformats.org/drawingml/2006/picture">
+                <pic:pic xmlns:pic="http://schemas.openxmlformats.org/drawingml/2006/picture">
+                  <pic:nvPicPr>
+                    <pic:cNvPr id="0" name="Picture 44"/>
+                    <pic:cNvPicPr>
+                      <a:picLocks noChangeAspect="1" noChangeArrowheads="1"/>
+                    </pic:cNvPicPr>
+                  </pic:nvPicPr>
+                  <pic:blipFill>
+                    <a:blip r:embed="rId34"/>
+                    <a:srcRect/>
+                    <a:stretch>
+                      <a:fillRect/>
+                    </a:stretch>
+                  </pic:blipFill>
+                  <pic:spPr bwMode="auto">
+                    <a:xfrm>
+                      <a:off x="0" y="0"/>
+                      <a:ext cx="3727450" cy="2012950"/>
+                    </a:xfrm>
+                    <a:prstGeom prst="rect">
+                      <a:avLst/>
+                    </a:prstGeom>
+                    <a:noFill/>
+                    <a:ln w="9525">
+                      <a:noFill/>
+                      <a:miter lim="800000"/>
+                      <a:headEnd/>
+                      <a:tailEnd/>
+                    </a:ln>
+                  </pic:spPr>
+                </pic:pic>
+              </a:graphicData>
+            </a:graphic>
+          </wp:inline>
+        </w:drawing>
+      </w:r>
+    </w:p>
+    <w:p>
+      <w:pPr>
+        <w:pStyle w:val="ResimYazs"/>
+        <w:jc w:val="center"/>
+        <w:rPr>
+          <w:lang w:val="en-US"/>
+        </w:rPr>
+      </w:pPr>
+      <w:r>
+        <w:rPr>
+          <w:lang w:val="en-US"/>
+        </w:rPr>
+        <w:t xml:space="preserve">Figure  </w:t>
+      </w:r>
+      <w:r>
+        <w:rPr>
+          <w:lang w:val="en-US"/>
+        </w:rPr>
+        <w:fldChar w:fldCharType="begin"/>
+      </w:r>
+      <w:r>
+        <w:rPr>
+          <w:lang w:val="en-US"/>
+        </w:rPr>
+        <w:instrText xml:space="preserve"> SEQ Figure_ \* ARABIC </w:instrText>
+      </w:r>
+      <w:r>
+        <w:rPr>
+          <w:lang w:val="en-US"/>
+        </w:rPr>
+        <w:fldChar w:fldCharType="separate"/>
+      </w:r>
+      <w:r>
+        <w:rPr>
+          <w:noProof/>
+          <w:lang w:val="en-US"/>
+        </w:rPr>
+        <w:t>23</w:t>
+      </w:r>
+      <w:r>
+        <w:rPr>
+          <w:lang w:val="en-US"/>
+        </w:rPr>
+        <w:fldChar w:fldCharType="end"/>
+      </w:r>
+      <w:r>
+        <w:rPr>
+          <w:lang w:val="en-US"/>
+        </w:rPr>
+        <w:t>. Rated Electrical Data</w:t>
+      </w:r>
+    </w:p>
+    <w:p>
+      <w:pPr>
+        <w:rPr>
+          <w:lang w:val="en-US"/>
+        </w:rPr>
+      </w:pPr>
+    </w:p>
+    <w:p>
+      <w:pPr>
+        <w:rPr>
+          <w:lang w:val="en-US"/>
+        </w:rPr>
+      </w:pPr>
+      <w:r>
+        <w:rPr>
+          <w:lang w:val="en-US"/>
+        </w:rPr>
+        <w:t>Specific electrical loading is applicable for induction motor and which is as same as calculated value with approximately same error values at other parameters errors.</w:t>
+      </w:r>
+    </w:p>
+    <w:p>
+      <w:pPr>
+        <w:rPr>
+          <w:lang w:val="en-US"/>
+        </w:rPr>
+      </w:pPr>
+    </w:p>
+    <w:p>
+      <w:pPr>
+        <w:keepNext/>
+        <w:jc w:val="center"/>
+        <w:rPr>
+          <w:lang w:val="en-US"/>
+        </w:rPr>
+      </w:pPr>
+      <w:r>
+        <w:rPr>
+          <w:noProof/>
+          <w:lang w:val="en-US"/>
+        </w:rPr>
+        <w:drawing>
+          <wp:inline distT="0" distB="0" distL="0" distR="0">
+            <wp:extent cx="3429000" cy="557058"/>
+            <wp:effectExtent l="19050" t="0" r="0" b="0"/>
+            <wp:docPr id="53" name="Resim 53"/>
+            <wp:cNvGraphicFramePr>
+              <a:graphicFrameLocks xmlns:a="http://schemas.openxmlformats.org/drawingml/2006/main" noChangeAspect="1"/>
+            </wp:cNvGraphicFramePr>
+            <a:graphic xmlns:a="http://schemas.openxmlformats.org/drawingml/2006/main">
+              <a:graphicData uri="http://schemas.openxmlformats.org/drawingml/2006/picture">
+                <pic:pic xmlns:pic="http://schemas.openxmlformats.org/drawingml/2006/picture">
+                  <pic:nvPicPr>
+                    <pic:cNvPr id="0" name="Picture 53"/>
+                    <pic:cNvPicPr>
+                      <a:picLocks noChangeAspect="1" noChangeArrowheads="1"/>
+                    </pic:cNvPicPr>
+                  </pic:nvPicPr>
+                  <pic:blipFill>
+                    <a:blip r:embed="rId35"/>
+                    <a:srcRect/>
+                    <a:stretch>
+                      <a:fillRect/>
+                    </a:stretch>
+                  </pic:blipFill>
+                  <pic:spPr bwMode="auto">
+                    <a:xfrm>
+                      <a:off x="0" y="0"/>
+                      <a:ext cx="3429000" cy="557058"/>
+                    </a:xfrm>
+                    <a:prstGeom prst="rect">
+                      <a:avLst/>
+                    </a:prstGeom>
+                    <a:noFill/>
+                    <a:ln w="9525">
+                      <a:noFill/>
+                      <a:miter lim="800000"/>
+                      <a:headEnd/>
+                      <a:tailEnd/>
+                    </a:ln>
+                  </pic:spPr>
+                </pic:pic>
+              </a:graphicData>
+            </a:graphic>
+          </wp:inline>
+        </w:drawing>
+      </w:r>
+      <w:r>
+        <w:rPr>
+          <w:noProof/>
+          <w:lang w:val="en-US"/>
+        </w:rPr>
+        <w:drawing>
+          <wp:inline distT="0" distB="0" distL="0" distR="0">
+            <wp:extent cx="3365500" cy="585052"/>
+            <wp:effectExtent l="19050" t="0" r="6350" b="0"/>
+            <wp:docPr id="56" name="Resim 56"/>
+            <wp:cNvGraphicFramePr>
+              <a:graphicFrameLocks xmlns:a="http://schemas.openxmlformats.org/drawingml/2006/main" noChangeAspect="1"/>
+            </wp:cNvGraphicFramePr>
+            <a:graphic xmlns:a="http://schemas.openxmlformats.org/drawingml/2006/main">
+              <a:graphicData uri="http://schemas.openxmlformats.org/drawingml/2006/picture">
+                <pic:pic xmlns:pic="http://schemas.openxmlformats.org/drawingml/2006/picture">
+                  <pic:nvPicPr>
+                    <pic:cNvPr id="0" name="Picture 56"/>
+                    <pic:cNvPicPr>
+                      <a:picLocks noChangeAspect="1" noChangeArrowheads="1"/>
+                    </pic:cNvPicPr>
+                  </pic:nvPicPr>
+                  <pic:blipFill>
+                    <a:blip r:embed="rId36"/>
+                    <a:srcRect/>
+                    <a:stretch>
+                      <a:fillRect/>
+                    </a:stretch>
+                  </pic:blipFill>
+                  <pic:spPr bwMode="auto">
+                    <a:xfrm>
+                      <a:off x="0" y="0"/>
+                      <a:ext cx="3365500" cy="585052"/>
+                    </a:xfrm>
+                    <a:prstGeom prst="rect">
+                      <a:avLst/>
+                    </a:prstGeom>
+                    <a:noFill/>
+                    <a:ln w="9525">
+                      <a:noFill/>
+                      <a:miter lim="800000"/>
+                      <a:headEnd/>
+                      <a:tailEnd/>
+                    </a:ln>
+                  </pic:spPr>
+                </pic:pic>
+              </a:graphicData>
+            </a:graphic>
+          </wp:inline>
+        </w:drawing>
+      </w:r>
+      <w:r>
+        <w:rPr>
+          <w:noProof/>
+          <w:lang w:val="en-US"/>
+        </w:rPr>
+        <w:drawing>
+          <wp:inline distT="0" distB="0" distL="0" distR="0">
+            <wp:extent cx="3346450" cy="534711"/>
+            <wp:effectExtent l="19050" t="0" r="6350" b="0"/>
+            <wp:docPr id="11" name="Resim 59"/>
+            <wp:cNvGraphicFramePr>
+              <a:graphicFrameLocks xmlns:a="http://schemas.openxmlformats.org/drawingml/2006/main" noChangeAspect="1"/>
+            </wp:cNvGraphicFramePr>
+            <a:graphic xmlns:a="http://schemas.openxmlformats.org/drawingml/2006/main">
+              <a:graphicData uri="http://schemas.openxmlformats.org/drawingml/2006/picture">
+                <pic:pic xmlns:pic="http://schemas.openxmlformats.org/drawingml/2006/picture">
+                  <pic:nvPicPr>
+                    <pic:cNvPr id="0" name="Picture 59"/>
+                    <pic:cNvPicPr>
+                      <a:picLocks noChangeAspect="1" noChangeArrowheads="1"/>
+                    </pic:cNvPicPr>
+                  </pic:nvPicPr>
+                  <pic:blipFill>
+                    <a:blip r:embed="rId37"/>
+                    <a:srcRect/>
+                    <a:stretch>
+                      <a:fillRect/>
+                    </a:stretch>
+                  </pic:blipFill>
+                  <pic:spPr bwMode="auto">
+                    <a:xfrm>
+                      <a:off x="0" y="0"/>
+                      <a:ext cx="3346450" cy="534711"/>
+                    </a:xfrm>
+                    <a:prstGeom prst="rect">
+                      <a:avLst/>
+                    </a:prstGeom>
+                    <a:noFill/>
+                    <a:ln w="9525">
+                      <a:noFill/>
+                      <a:miter lim="800000"/>
+                      <a:headEnd/>
+                      <a:tailEnd/>
+                    </a:ln>
+                  </pic:spPr>
+                </pic:pic>
+              </a:graphicData>
+            </a:graphic>
+          </wp:inline>
+        </w:drawing>
+      </w:r>
+    </w:p>
+    <w:p>
+      <w:pPr>
+        <w:pStyle w:val="ResimYazs"/>
+        <w:jc w:val="center"/>
+        <w:rPr>
+          <w:lang w:val="en-US"/>
+        </w:rPr>
+      </w:pPr>
+      <w:r>
+        <w:rPr>
+          <w:lang w:val="en-US"/>
+        </w:rPr>
+        <w:t xml:space="preserve">Figure  </w:t>
+      </w:r>
+      <w:r>
+        <w:rPr>
+          <w:lang w:val="en-US"/>
+        </w:rPr>
+        <w:fldChar w:fldCharType="begin"/>
+      </w:r>
+      <w:r>
+        <w:rPr>
+          <w:lang w:val="en-US"/>
+        </w:rPr>
+        <w:instrText xml:space="preserve"> SEQ Figure_ \* ARABIC </w:instrText>
+      </w:r>
+      <w:r>
+        <w:rPr>
+          <w:lang w:val="en-US"/>
+        </w:rPr>
+        <w:fldChar w:fldCharType="separate"/>
+      </w:r>
+      <w:r>
+        <w:rPr>
+          <w:noProof/>
+          <w:lang w:val="en-US"/>
+        </w:rPr>
+        <w:t>24</w:t>
+      </w:r>
+      <w:r>
+        <w:rPr>
+          <w:lang w:val="en-US"/>
+        </w:rPr>
+        <w:fldChar w:fldCharType="end"/>
+      </w:r>
+      <w:r>
+        <w:rPr>
+          <w:lang w:val="en-US"/>
+        </w:rPr>
+        <w:t xml:space="preserve">. Magnetic flux </w:t>
+      </w:r>
+      <w:r>
+        <w:rPr>
+          <w:lang w:val="en-US"/>
+        </w:rPr>
+        <w:t>densities</w:t>
+      </w:r>
+    </w:p>
+    <w:p>
+      <w:pPr>
+        <w:rPr>
+          <w:lang w:val="en-US"/>
+        </w:rPr>
+      </w:pPr>
+      <w:r>
+        <w:rPr>
+          <w:lang w:val="en-US"/>
+        </w:rPr>
+        <w:t xml:space="preserve">Maxwell calculated flux densities but I guess that teeth density is calculated wider side of stator. Other values are expected. </w:t>
+      </w:r>
+    </w:p>
+    <w:p>
+      <w:pPr>
+        <w:keepNext/>
+        <w:rPr>
+          <w:b/>
+          <w:bCs/>
+          <w:color w:val="4F81BD" w:themeColor="accent1"/>
+          <w:sz w:val="18"/>
+          <w:szCs w:val="18"/>
+          <w:lang w:val="en-US"/>
+        </w:rPr>
+      </w:pPr>
+      <w:r>
+        <w:rPr>
+          <w:lang w:val="en-US"/>
+        </w:rPr>
+        <w:lastRenderedPageBreak/>
+        <w:tab/>
         <w:t xml:space="preserve"> </w:t>
       </w:r>
-      <w:r>
-        <w:rPr>
-          <w:lang w:val="en-US"/>
-        </w:rPr>
-        <w:t>edw</w:t>
-      </w:r>
+    </w:p>
+    <w:p>
+      <w:pPr>
+        <w:pStyle w:val="Balk1"/>
+        <w:numPr>
+          <w:ilvl w:val="0"/>
+          <w:numId w:val="2"/>
+        </w:numPr>
+        <w:rPr>
+          <w:lang w:val="en-US"/>
+        </w:rPr>
+      </w:pPr>
+      <w:r>
+        <w:rPr>
+          <w:lang w:val="en-US"/>
+        </w:rPr>
+        <w:t xml:space="preserve"> </w:t>
+      </w:r>
+      <w:bookmarkStart w:id="2" w:name="_Toc511941783"/>
+      <w:r>
+        <w:rPr>
+          <w:lang w:val="en-US"/>
+        </w:rPr>
+        <w:t>Conclusion</w:t>
+      </w:r>
+      <w:bookmarkEnd w:id="2"/>
+    </w:p>
+    <w:p>
+      <w:pPr>
+        <w:rPr>
+          <w:lang w:val="en-US"/>
+        </w:rPr>
+      </w:pPr>
+    </w:p>
+    <w:p>
+      <w:pPr>
+        <w:ind w:firstLine="360"/>
+        <w:rPr>
+          <w:lang w:val="en-US"/>
+        </w:rPr>
+      </w:pPr>
+      <w:r>
+        <w:rPr>
+          <w:lang w:val="en-US"/>
+        </w:rPr>
+        <w:t xml:space="preserve">Design of electrical machine is very complicated and important for industry, so that according to power rating and application efficiency, harmonics, cost, speed could be critical and design is made according to this parameter. Also, most important design parameter is magnetic loading dependently magnetic flux density. Because if magnetic flux densities is saturated anywhere, losses increase and </w:t>
+      </w:r>
+      <w:r>
+        <w:rPr>
+          <w:lang w:val="en-US"/>
+        </w:rPr>
+        <w:t>controllability could be decrease. Also, after decide magnetic loading, electrical loading should be arranged. Stator wire current depends on magnetic flux density, number of turns, frequency, winding factor and dimensions. There is a lot of trade-offs so that according to design specification, we get an advantage with some parameters but some parameters will be worse. Actually, as other magnetic circuits, copper losses should be minimize unless increase core losses.</w:t>
+      </w:r>
+      <w:r>
+        <w:rPr>
+          <w:lang w:val="en-US"/>
+        </w:rPr>
+        <w:t xml:space="preserve"> Beside electrical parameters, we have to know mechanical parameters (like friction, flexibilty etc.) to better design.</w:t>
+      </w:r>
+    </w:p>
+    <w:p>
+      <w:pPr>
+        <w:rPr>
+          <w:lang w:val="en-US"/>
+        </w:rPr>
+      </w:pPr>
     </w:p>
     <w:p>
       <w:pPr>
@@ -6891,7 +8607,7 @@
       </w:pPr>
     </w:p>
     <w:sectPr>
-      <w:footerReference w:type="default" r:id="rId30"/>
+      <w:footerReference w:type="default" r:id="rId38"/>
       <w:pgSz w:w="11906" w:h="16838"/>
       <w:pgMar w:top="1417" w:right="1417" w:bottom="1417" w:left="1417" w:header="708" w:footer="708" w:gutter="0"/>
       <w:cols w:space="708"/>
@@ -6947,7 +8663,7 @@
             <w:rPr>
               <w:noProof/>
             </w:rPr>
-            <w:t>11</w:t>
+            <w:t>14</w:t>
           </w:r>
         </w:fldSimple>
       </w:p>
@@ -6989,9 +8705,9 @@
 <file path=word/numbering.xml><?xml version="1.0" encoding="utf-8"?>
 <w:numbering xmlns:ve="http://schemas.openxmlformats.org/markup-compatibility/2006" xmlns:o="urn:schemas-microsoft-com:office:office" xmlns:r="http://schemas.openxmlformats.org/officeDocument/2006/relationships" xmlns:m="http://schemas.openxmlformats.org/officeDocument/2006/math" xmlns:v="urn:schemas-microsoft-com:vml" xmlns:wp="http://schemas.openxmlformats.org/drawingml/2006/wordprocessingDrawing" xmlns:w10="urn:schemas-microsoft-com:office:word" xmlns:w="http://schemas.openxmlformats.org/wordprocessingml/2006/main" xmlns:wne="http://schemas.microsoft.com/office/word/2006/wordml">
   <w:abstractNum w:abstractNumId="0">
-    <w:nsid w:val="3CC10AC1"/>
+    <w:nsid w:val="34A54924"/>
     <w:multiLevelType w:val="hybridMultilevel"/>
-    <w:tmpl w:val="39C6DD30"/>
+    <w:tmpl w:val="FA702E14"/>
     <w:lvl w:ilvl="0" w:tplc="041F000F">
       <w:start w:val="1"/>
       <w:numFmt w:val="decimal"/>
@@ -7077,7 +8793,99 @@
       </w:pPr>
     </w:lvl>
   </w:abstractNum>
+  <w:abstractNum w:abstractNumId="1">
+    <w:nsid w:val="3CC10AC1"/>
+    <w:multiLevelType w:val="hybridMultilevel"/>
+    <w:tmpl w:val="39C6DD30"/>
+    <w:lvl w:ilvl="0" w:tplc="041F000F">
+      <w:start w:val="1"/>
+      <w:numFmt w:val="decimal"/>
+      <w:lvlText w:val="%1."/>
+      <w:lvlJc w:val="left"/>
+      <w:pPr>
+        <w:ind w:left="720" w:hanging="360"/>
+      </w:pPr>
+      <w:rPr>
+        <w:rFonts w:hint="default"/>
+      </w:rPr>
+    </w:lvl>
+    <w:lvl w:ilvl="1" w:tplc="041F0019" w:tentative="1">
+      <w:start w:val="1"/>
+      <w:numFmt w:val="lowerLetter"/>
+      <w:lvlText w:val="%2."/>
+      <w:lvlJc w:val="left"/>
+      <w:pPr>
+        <w:ind w:left="1440" w:hanging="360"/>
+      </w:pPr>
+    </w:lvl>
+    <w:lvl w:ilvl="2" w:tplc="041F001B" w:tentative="1">
+      <w:start w:val="1"/>
+      <w:numFmt w:val="lowerRoman"/>
+      <w:lvlText w:val="%3."/>
+      <w:lvlJc w:val="right"/>
+      <w:pPr>
+        <w:ind w:left="2160" w:hanging="180"/>
+      </w:pPr>
+    </w:lvl>
+    <w:lvl w:ilvl="3" w:tplc="041F000F" w:tentative="1">
+      <w:start w:val="1"/>
+      <w:numFmt w:val="decimal"/>
+      <w:lvlText w:val="%4."/>
+      <w:lvlJc w:val="left"/>
+      <w:pPr>
+        <w:ind w:left="2880" w:hanging="360"/>
+      </w:pPr>
+    </w:lvl>
+    <w:lvl w:ilvl="4" w:tplc="041F0019" w:tentative="1">
+      <w:start w:val="1"/>
+      <w:numFmt w:val="lowerLetter"/>
+      <w:lvlText w:val="%5."/>
+      <w:lvlJc w:val="left"/>
+      <w:pPr>
+        <w:ind w:left="3600" w:hanging="360"/>
+      </w:pPr>
+    </w:lvl>
+    <w:lvl w:ilvl="5" w:tplc="041F001B" w:tentative="1">
+      <w:start w:val="1"/>
+      <w:numFmt w:val="lowerRoman"/>
+      <w:lvlText w:val="%6."/>
+      <w:lvlJc w:val="right"/>
+      <w:pPr>
+        <w:ind w:left="4320" w:hanging="180"/>
+      </w:pPr>
+    </w:lvl>
+    <w:lvl w:ilvl="6" w:tplc="041F000F" w:tentative="1">
+      <w:start w:val="1"/>
+      <w:numFmt w:val="decimal"/>
+      <w:lvlText w:val="%7."/>
+      <w:lvlJc w:val="left"/>
+      <w:pPr>
+        <w:ind w:left="5040" w:hanging="360"/>
+      </w:pPr>
+    </w:lvl>
+    <w:lvl w:ilvl="7" w:tplc="041F0019" w:tentative="1">
+      <w:start w:val="1"/>
+      <w:numFmt w:val="lowerLetter"/>
+      <w:lvlText w:val="%8."/>
+      <w:lvlJc w:val="left"/>
+      <w:pPr>
+        <w:ind w:left="5760" w:hanging="360"/>
+      </w:pPr>
+    </w:lvl>
+    <w:lvl w:ilvl="8" w:tplc="041F001B" w:tentative="1">
+      <w:start w:val="1"/>
+      <w:numFmt w:val="lowerRoman"/>
+      <w:lvlText w:val="%9."/>
+      <w:lvlJc w:val="right"/>
+      <w:pPr>
+        <w:ind w:left="6480" w:hanging="180"/>
+      </w:pPr>
+    </w:lvl>
+  </w:abstractNum>
   <w:num w:numId="1">
+    <w:abstractNumId w:val="1"/>
+  </w:num>
+  <w:num w:numId="2">
     <w:abstractNumId w:val="0"/>
   </w:num>
 </w:numbering>
@@ -7496,6 +9304,45 @@
       <w:szCs w:val="26"/>
     </w:rPr>
   </w:style>
+  <w:style w:type="paragraph" w:styleId="TBal">
+    <w:name w:val="TOC Heading"/>
+    <w:basedOn w:val="Balk1"/>
+    <w:next w:val="Normal"/>
+    <w:uiPriority w:val="39"/>
+    <w:semiHidden/>
+    <w:unhideWhenUsed/>
+    <w:qFormat/>
+    <w:rsid w:val="00ED17FB"/>
+    <w:pPr>
+      <w:outlineLvl w:val="9"/>
+    </w:pPr>
+    <w:rPr>
+      <w:lang w:eastAsia="en-US"/>
+    </w:rPr>
+  </w:style>
+  <w:style w:type="paragraph" w:styleId="T1">
+    <w:name w:val="toc 1"/>
+    <w:basedOn w:val="Normal"/>
+    <w:next w:val="Normal"/>
+    <w:autoRedefine/>
+    <w:uiPriority w:val="39"/>
+    <w:unhideWhenUsed/>
+    <w:rsid w:val="00ED17FB"/>
+    <w:pPr>
+      <w:spacing w:after="100"/>
+    </w:pPr>
+  </w:style>
+  <w:style w:type="character" w:styleId="Kpr">
+    <w:name w:val="Hyperlink"/>
+    <w:basedOn w:val="VarsaylanParagrafYazTipi"/>
+    <w:uiPriority w:val="99"/>
+    <w:unhideWhenUsed/>
+    <w:rsid w:val="00ED17FB"/>
+    <w:rPr>
+      <w:color w:val="0000FF" w:themeColor="hyperlink"/>
+      <w:u w:val="single"/>
+    </w:rPr>
+  </w:style>
 </w:styles>
 </file>
 
@@ -7780,4 +9627,16 @@
   <a:objectDefaults/>
   <a:extraClrSchemeLst/>
 </a:theme>
+</file>
+
+<file path=customXml/item1.xml><?xml version="1.0" encoding="utf-8"?>
+<b:Sources xmlns:b="http://schemas.openxmlformats.org/officeDocument/2006/bibliography" xmlns="http://schemas.openxmlformats.org/officeDocument/2006/bibliography" SelectedStyle="\APA.XSL" StyleName="APA"/>
+</file>
+
+<file path=customXml/itemProps1.xml><?xml version="1.0" encoding="utf-8"?>
+<ds:datastoreItem xmlns:ds="http://schemas.openxmlformats.org/officeDocument/2006/customXml" ds:itemID="{3DB01225-EC25-4F87-967F-FFDE1453A2FC}">
+  <ds:schemaRefs>
+    <ds:schemaRef ds:uri="http://schemas.openxmlformats.org/officeDocument/2006/bibliography"/>
+  </ds:schemaRefs>
+</ds:datastoreItem>
 </file>
</xml_diff>